<commit_message>
added additional references and analysis
</commit_message>
<xml_diff>
--- a/Bachelorarbeit_Seiringer.docx
+++ b/Bachelorarbeit_Seiringer.docx
@@ -15319,45 +15319,8 @@
           <w:szCs w:val="36"/>
           <w:lang w:eastAsia="de-DE"/>
         </w:rPr>
-        <w:t xml:space="preserve">in </w:t>
+        <w:t>in VS Code und IntelliJ</w:t>
       </w:r>
-      <w:proofErr w:type="gramStart"/>
-      <w:r>
-        <w:rPr>
-          <w:rFonts w:ascii="Verdana" w:eastAsia="Times New Roman" w:hAnsi="Verdana" w:cs="Times New Roman"/>
-          <w:b/>
-          <w:bCs/>
-          <w:sz w:val="36"/>
-          <w:szCs w:val="36"/>
-          <w:lang w:eastAsia="de-DE"/>
-        </w:rPr>
-        <w:t>VS Code</w:t>
-      </w:r>
-      <w:proofErr w:type="gramEnd"/>
-      <w:r>
-        <w:rPr>
-          <w:rFonts w:ascii="Verdana" w:eastAsia="Times New Roman" w:hAnsi="Verdana" w:cs="Times New Roman"/>
-          <w:b/>
-          <w:bCs/>
-          <w:sz w:val="36"/>
-          <w:szCs w:val="36"/>
-          <w:lang w:eastAsia="de-DE"/>
-        </w:rPr>
-        <w:t xml:space="preserve"> und </w:t>
-      </w:r>
-      <w:proofErr w:type="spellStart"/>
-      <w:r>
-        <w:rPr>
-          <w:rFonts w:ascii="Verdana" w:eastAsia="Times New Roman" w:hAnsi="Verdana" w:cs="Times New Roman"/>
-          <w:b/>
-          <w:bCs/>
-          <w:sz w:val="36"/>
-          <w:szCs w:val="36"/>
-          <w:lang w:eastAsia="de-DE"/>
-        </w:rPr>
-        <w:t>IntelliJ</w:t>
-      </w:r>
-      <w:proofErr w:type="spellEnd"/>
     </w:p>
     <w:p>
       <w:pPr>
@@ -15528,7 +15491,6 @@
           <w:lang w:val="en-US" w:eastAsia="de-DE"/>
         </w:rPr>
       </w:pPr>
-      <w:proofErr w:type="spellStart"/>
       <w:r>
         <w:rPr>
           <w:rFonts w:ascii="Verdana" w:eastAsia="Times New Roman" w:hAnsi="Verdana" w:cs="Times New Roman"/>
@@ -15536,17 +15498,7 @@
           <w:szCs w:val="20"/>
           <w:lang w:val="en-US" w:eastAsia="de-DE"/>
         </w:rPr>
-        <w:t>Eingereicht</w:t>
-      </w:r>
-      <w:proofErr w:type="spellEnd"/>
-      <w:r>
-        <w:rPr>
-          <w:rFonts w:ascii="Verdana" w:eastAsia="Times New Roman" w:hAnsi="Verdana" w:cs="Times New Roman"/>
-          <w:sz w:val="20"/>
-          <w:szCs w:val="20"/>
-          <w:lang w:val="en-US" w:eastAsia="de-DE"/>
-        </w:rPr>
-        <w:t xml:space="preserve"> von</w:t>
+        <w:t>Eingereicht von</w:t>
       </w:r>
     </w:p>
     <w:p>
@@ -16256,21 +16208,17 @@
       <w:pPr>
         <w:pStyle w:val="Gliederungsebene2"/>
       </w:pPr>
-      <w:proofErr w:type="gramStart"/>
       <w:r>
         <w:t>VS Code</w:t>
       </w:r>
-      <w:proofErr w:type="gramEnd"/>
     </w:p>
     <w:p>
       <w:pPr>
         <w:pStyle w:val="Gliederungsebene2"/>
       </w:pPr>
-      <w:proofErr w:type="spellStart"/>
       <w:r>
         <w:t>IntelliJ</w:t>
       </w:r>
-      <w:proofErr w:type="spellEnd"/>
     </w:p>
     <w:p/>
     <w:p>
@@ -16307,23 +16255,7 @@
       </w:pPr>
       <w:r>
         <w:lastRenderedPageBreak/>
-        <w:t xml:space="preserve">Codebeispiel: </w:t>
-      </w:r>
-      <w:proofErr w:type="spellStart"/>
-      <w:r>
-        <w:t>Recent</w:t>
-      </w:r>
-      <w:proofErr w:type="spellEnd"/>
-      <w:r>
-        <w:t xml:space="preserve"> </w:t>
-      </w:r>
-      <w:proofErr w:type="spellStart"/>
-      <w:r>
-        <w:t>Changes</w:t>
-      </w:r>
-      <w:proofErr w:type="spellEnd"/>
-      <w:r>
-        <w:t xml:space="preserve"> Plugin</w:t>
+        <w:t>Codebeispiel: Recent Changes Plugin</w:t>
       </w:r>
     </w:p>
     <w:p>
@@ -16367,12 +16299,10 @@
       <w:pPr>
         <w:pStyle w:val="Gliederungsebene1"/>
       </w:pPr>
-      <w:proofErr w:type="spellStart"/>
       <w:r>
         <w:lastRenderedPageBreak/>
         <w:t>Conclusion</w:t>
       </w:r>
-      <w:proofErr w:type="spellEnd"/>
     </w:p>
     <w:p>
       <w:pPr>
@@ -16429,6 +16359,11 @@
       </w:hyperlink>
     </w:p>
     <w:p>
+      <w:pPr>
+        <w:rPr>
+          <w:rStyle w:val="Hyperlink"/>
+        </w:rPr>
+      </w:pPr>
       <w:hyperlink r:id="rId11" w:history="1">
         <w:r>
           <w:rPr>
@@ -16444,7 +16379,7 @@
           <w:rPr>
             <w:rStyle w:val="Hyperlink"/>
           </w:rPr>
-          <w:t>https://github.com/google/diff-match-patch</w:t>
+          <w:t>https://github.com/JetBrains/intellij-community/tree/master</w:t>
         </w:r>
       </w:hyperlink>
     </w:p>
@@ -16454,13 +16389,43 @@
           <w:rPr>
             <w:rStyle w:val="Hyperlink"/>
           </w:rPr>
+          <w:t>https://github.com/google/diff-match-patch</w:t>
+        </w:r>
+      </w:hyperlink>
+    </w:p>
+    <w:p>
+      <w:hyperlink r:id="rId14" w:history="1">
+        <w:r>
+          <w:rPr>
+            <w:rStyle w:val="Hyperlink"/>
+          </w:rPr>
           <w:t>https://medium.com/cacher-app/building-code-editor-plugins-a-comparison-83b5c21657fe</w:t>
+        </w:r>
+      </w:hyperlink>
+    </w:p>
+    <w:p>
+      <w:hyperlink r:id="rId15" w:history="1">
+        <w:r>
+          <w:rPr>
+            <w:rStyle w:val="Hyperlink"/>
+          </w:rPr>
+          <w:t>https://survey.stackoverflow.co/2023/</w:t>
+        </w:r>
+      </w:hyperlink>
+    </w:p>
+    <w:p>
+      <w:hyperlink r:id="rId16" w:history="1">
+        <w:r>
+          <w:rPr>
+            <w:rStyle w:val="Hyperlink"/>
+          </w:rPr>
+          <w:t>https://insights.stackoverflow.com/survey</w:t>
         </w:r>
       </w:hyperlink>
     </w:p>
     <w:p/>
     <w:sectPr>
-      <w:footerReference w:type="default" r:id="rId14"/>
+      <w:footerReference w:type="default" r:id="rId17"/>
       <w:pgSz w:w="11906" w:h="16838"/>
       <w:pgMar w:top="1417" w:right="1417" w:bottom="1134" w:left="1417" w:header="708" w:footer="708" w:gutter="0"/>
       <w:cols w:space="708"/>
@@ -16499,7 +16464,7 @@
 <w:ftr xmlns:wpc="http://schemas.microsoft.com/office/word/2010/wordprocessingCanvas" xmlns:cx="http://schemas.microsoft.com/office/drawing/2014/chartex" xmlns:cx1="http://schemas.microsoft.com/office/drawing/2015/9/8/chartex" xmlns:cx2="http://schemas.microsoft.com/office/drawing/2015/10/21/chartex" xmlns:cx3="http://schemas.microsoft.com/office/drawing/2016/5/9/chartex" xmlns:cx4="http://schemas.microsoft.com/office/drawing/2016/5/10/chartex" xmlns:cx5="http://schemas.microsoft.com/office/drawing/2016/5/11/chartex" xmlns:cx6="http://schemas.microsoft.com/office/drawing/2016/5/12/chartex" xmlns:cx7="http://schemas.microsoft.com/office/drawing/2016/5/13/chartex" xmlns:cx8="http://schemas.microsoft.com/office/drawing/2016/5/14/chartex" xmlns:mc="http://schemas.openxmlformats.org/markup-compatibility/2006" xmlns:aink="http://schemas.microsoft.com/office/drawing/2016/ink" xmlns:am3d="http://schemas.microsoft.com/office/drawing/2017/model3d" xmlns:o="urn:schemas-microsoft-com:office:office" xmlns:oel="http://schemas.microsoft.com/office/2019/extlst" xmlns:r="http://schemas.openxmlformats.org/officeDocument/2006/relationships" xmlns:m="http://schemas.openxmlformats.org/officeDocument/2006/math" xmlns:v="urn:schemas-microsoft-com:vml" xmlns:wp14="http://schemas.microsoft.com/office/word/2010/wordprocessingDrawing" xmlns:wp="http://schemas.openxmlformats.org/drawingml/2006/wordprocessingDrawing" xmlns:w10="urn:schemas-microsoft-com:office:word" xmlns:w="http://schemas.openxmlformats.org/wordprocessingml/2006/main" xmlns:w14="http://schemas.microsoft.com/office/word/2010/wordml" xmlns:w15="http://schemas.microsoft.com/office/word/2012/wordml" xmlns:w16cex="http://schemas.microsoft.com/office/word/2018/wordml/cex" xmlns:w16cid="http://schemas.microsoft.com/office/word/2016/wordml/cid" xmlns:w16="http://schemas.microsoft.com/office/word/2018/wordml" xmlns:w16sdtdh="http://schemas.microsoft.com/office/word/2020/wordml/sdtdatahash" xmlns:w16se="http://schemas.microsoft.com/office/word/2015/wordml/symex" xmlns:wpg="http://schemas.microsoft.com/office/word/2010/wordprocessingGroup" xmlns:wpi="http://schemas.microsoft.com/office/word/2010/wordprocessingInk" xmlns:wne="http://schemas.microsoft.com/office/word/2006/wordml" xmlns:wps="http://schemas.microsoft.com/office/word/2010/wordprocessingShape" mc:Ignorable="w14 w15 w16se w16cid w16 w16cex w16sdtdh wp14">
   <w:p>
     <w:pPr>
-      <w:pStyle w:val="Fuzeile"/>
+      <w:pStyle w:val="Footer"/>
     </w:pPr>
     <w:r>
       <w:rPr>
@@ -16593,7 +16558,6 @@
     <w:lvl w:ilvl="0" w:tplc="E812A274">
       <w:start w:val="1"/>
       <w:numFmt w:val="bullet"/>
-      <w:pStyle w:val="Aufzhlungdiplomarbeit"/>
       <w:lvlText w:val=""/>
       <w:lvlJc w:val="left"/>
       <w:pPr>
@@ -16760,7 +16724,7 @@
     <w:lvl w:ilvl="4">
       <w:start w:val="1"/>
       <w:numFmt w:val="decimal"/>
-      <w:pStyle w:val="berschrift5"/>
+      <w:pStyle w:val="Heading5"/>
       <w:lvlText w:val="%1.%2.%3.%4.%5"/>
       <w:lvlJc w:val="left"/>
       <w:pPr>
@@ -16773,7 +16737,7 @@
     <w:lvl w:ilvl="5">
       <w:start w:val="1"/>
       <w:numFmt w:val="decimal"/>
-      <w:pStyle w:val="berschrift6"/>
+      <w:pStyle w:val="Heading6"/>
       <w:lvlText w:val="%1.%2.%3.%4.%5.%6"/>
       <w:lvlJc w:val="left"/>
       <w:pPr>
@@ -16786,7 +16750,7 @@
     <w:lvl w:ilvl="6">
       <w:start w:val="1"/>
       <w:numFmt w:val="decimal"/>
-      <w:pStyle w:val="berschrift7"/>
+      <w:pStyle w:val="Heading7"/>
       <w:lvlText w:val="%1.%2.%3.%4.%5.%6.%7"/>
       <w:lvlJc w:val="left"/>
       <w:pPr>
@@ -16799,7 +16763,7 @@
     <w:lvl w:ilvl="7">
       <w:start w:val="1"/>
       <w:numFmt w:val="decimal"/>
-      <w:pStyle w:val="berschrift8"/>
+      <w:pStyle w:val="Heading8"/>
       <w:lvlText w:val="%1.%2.%3.%4.%5.%6.%7.%8"/>
       <w:lvlJc w:val="left"/>
       <w:pPr>
@@ -16812,7 +16776,6 @@
     <w:lvl w:ilvl="8">
       <w:start w:val="1"/>
       <w:numFmt w:val="decimal"/>
-      <w:pStyle w:val="berschrift9"/>
       <w:lvlText w:val="%1.%2.%3.%4.%5.%6.%7.%8.%9"/>
       <w:lvlJc w:val="left"/>
       <w:pPr>
@@ -17251,16 +17214,16 @@
     <w:lsdException w:name="Unresolved Mention" w:semiHidden="1" w:unhideWhenUsed="1"/>
     <w:lsdException w:name="Smart Link" w:semiHidden="1" w:unhideWhenUsed="1"/>
   </w:latentStyles>
-  <w:style w:type="paragraph" w:default="1" w:styleId="Standard">
+  <w:style w:type="paragraph" w:default="1" w:styleId="Normal">
     <w:name w:val="Normal"/>
     <w:qFormat/>
     <w:rsid w:val="008559A9"/>
   </w:style>
-  <w:style w:type="paragraph" w:styleId="berschrift1">
+  <w:style w:type="paragraph" w:styleId="Heading1">
     <w:name w:val="heading 1"/>
-    <w:basedOn w:val="Standard"/>
-    <w:next w:val="Standard"/>
-    <w:link w:val="berschrift1Zchn"/>
+    <w:basedOn w:val="Normal"/>
+    <w:next w:val="Normal"/>
+    <w:link w:val="Heading1Char"/>
     <w:qFormat/>
     <w:rsid w:val="008559A9"/>
     <w:pPr>
@@ -17278,11 +17241,11 @@
       <w:lang w:val="de-DE" w:eastAsia="de-DE"/>
     </w:rPr>
   </w:style>
-  <w:style w:type="paragraph" w:styleId="berschrift2">
+  <w:style w:type="paragraph" w:styleId="Heading2">
     <w:name w:val="heading 2"/>
-    <w:basedOn w:val="Standard"/>
-    <w:next w:val="Standard"/>
-    <w:link w:val="berschrift2Zchn"/>
+    <w:basedOn w:val="Normal"/>
+    <w:next w:val="Normal"/>
+    <w:link w:val="Heading2Char"/>
     <w:semiHidden/>
     <w:unhideWhenUsed/>
     <w:qFormat/>
@@ -17302,11 +17265,11 @@
       <w:lang w:val="de-DE" w:eastAsia="de-DE"/>
     </w:rPr>
   </w:style>
-  <w:style w:type="paragraph" w:styleId="berschrift3">
+  <w:style w:type="paragraph" w:styleId="Heading3">
     <w:name w:val="heading 3"/>
-    <w:basedOn w:val="Standard"/>
-    <w:next w:val="Standard"/>
-    <w:link w:val="berschrift3Zchn"/>
+    <w:basedOn w:val="Normal"/>
+    <w:next w:val="Normal"/>
+    <w:link w:val="Heading3Char"/>
     <w:semiHidden/>
     <w:unhideWhenUsed/>
     <w:qFormat/>
@@ -17326,11 +17289,11 @@
       <w:lang w:val="de-DE" w:eastAsia="de-DE"/>
     </w:rPr>
   </w:style>
-  <w:style w:type="paragraph" w:styleId="berschrift4">
+  <w:style w:type="paragraph" w:styleId="Heading4">
     <w:name w:val="heading 4"/>
-    <w:basedOn w:val="Standard"/>
-    <w:next w:val="Standard"/>
-    <w:link w:val="berschrift4Zchn"/>
+    <w:basedOn w:val="Normal"/>
+    <w:next w:val="Normal"/>
+    <w:link w:val="Heading4Char"/>
     <w:semiHidden/>
     <w:unhideWhenUsed/>
     <w:qFormat/>
@@ -17351,11 +17314,11 @@
       <w:lang w:val="de-DE" w:eastAsia="de-DE"/>
     </w:rPr>
   </w:style>
-  <w:style w:type="paragraph" w:styleId="berschrift5">
+  <w:style w:type="paragraph" w:styleId="Heading5">
     <w:name w:val="heading 5"/>
-    <w:basedOn w:val="Standard"/>
-    <w:next w:val="Standard"/>
-    <w:link w:val="berschrift5Zchn"/>
+    <w:basedOn w:val="Normal"/>
+    <w:next w:val="Normal"/>
+    <w:link w:val="Heading5Char"/>
     <w:semiHidden/>
     <w:unhideWhenUsed/>
     <w:qFormat/>
@@ -17378,11 +17341,11 @@
       <w:lang w:val="de-DE" w:eastAsia="de-DE"/>
     </w:rPr>
   </w:style>
-  <w:style w:type="paragraph" w:styleId="berschrift6">
+  <w:style w:type="paragraph" w:styleId="Heading6">
     <w:name w:val="heading 6"/>
-    <w:basedOn w:val="Standard"/>
-    <w:next w:val="Standard"/>
-    <w:link w:val="berschrift6Zchn"/>
+    <w:basedOn w:val="Normal"/>
+    <w:next w:val="Normal"/>
+    <w:link w:val="Heading6Char"/>
     <w:semiHidden/>
     <w:unhideWhenUsed/>
     <w:qFormat/>
@@ -17405,11 +17368,11 @@
       <w:lang w:val="de-DE" w:eastAsia="de-DE"/>
     </w:rPr>
   </w:style>
-  <w:style w:type="paragraph" w:styleId="berschrift7">
+  <w:style w:type="paragraph" w:styleId="Heading7">
     <w:name w:val="heading 7"/>
-    <w:basedOn w:val="Standard"/>
-    <w:next w:val="Standard"/>
-    <w:link w:val="berschrift7Zchn"/>
+    <w:basedOn w:val="Normal"/>
+    <w:next w:val="Normal"/>
+    <w:link w:val="Heading7Char"/>
     <w:semiHidden/>
     <w:unhideWhenUsed/>
     <w:qFormat/>
@@ -17434,11 +17397,11 @@
       <w:lang w:val="de-DE" w:eastAsia="de-DE"/>
     </w:rPr>
   </w:style>
-  <w:style w:type="paragraph" w:styleId="berschrift8">
+  <w:style w:type="paragraph" w:styleId="Heading8">
     <w:name w:val="heading 8"/>
-    <w:basedOn w:val="Standard"/>
-    <w:next w:val="Standard"/>
-    <w:link w:val="berschrift8Zchn"/>
+    <w:basedOn w:val="Normal"/>
+    <w:next w:val="Normal"/>
+    <w:link w:val="Heading8Char"/>
     <w:semiHidden/>
     <w:unhideWhenUsed/>
     <w:qFormat/>
@@ -17462,11 +17425,11 @@
       <w:lang w:val="de-DE" w:eastAsia="de-DE"/>
     </w:rPr>
   </w:style>
-  <w:style w:type="paragraph" w:styleId="berschrift9">
+  <w:style w:type="paragraph" w:styleId="Heading9">
     <w:name w:val="heading 9"/>
-    <w:basedOn w:val="Standard"/>
-    <w:next w:val="Standard"/>
-    <w:link w:val="berschrift9Zchn"/>
+    <w:basedOn w:val="Normal"/>
+    <w:next w:val="Normal"/>
+    <w:link w:val="Heading9Char"/>
     <w:semiHidden/>
     <w:unhideWhenUsed/>
     <w:qFormat/>
@@ -17488,13 +17451,13 @@
       <w:lang w:val="de-DE" w:eastAsia="de-DE"/>
     </w:rPr>
   </w:style>
-  <w:style w:type="character" w:default="1" w:styleId="Absatz-Standardschriftart">
+  <w:style w:type="character" w:default="1" w:styleId="DefaultParagraphFont">
     <w:name w:val="Default Paragraph Font"/>
     <w:uiPriority w:val="1"/>
     <w:semiHidden/>
     <w:unhideWhenUsed/>
   </w:style>
-  <w:style w:type="table" w:default="1" w:styleId="NormaleTabelle">
+  <w:style w:type="table" w:default="1" w:styleId="TableNormal">
     <w:name w:val="Normal Table"/>
     <w:uiPriority w:val="99"/>
     <w:semiHidden/>
@@ -17509,16 +17472,16 @@
       </w:tblCellMar>
     </w:tblPr>
   </w:style>
-  <w:style w:type="numbering" w:default="1" w:styleId="KeineListe">
+  <w:style w:type="numbering" w:default="1" w:styleId="NoList">
     <w:name w:val="No List"/>
     <w:uiPriority w:val="99"/>
     <w:semiHidden/>
     <w:unhideWhenUsed/>
   </w:style>
-  <w:style w:type="paragraph" w:styleId="Verzeichnis2">
+  <w:style w:type="paragraph" w:styleId="TOC2">
     <w:name w:val="toc 2"/>
-    <w:basedOn w:val="Standard"/>
-    <w:next w:val="Standard"/>
+    <w:basedOn w:val="Normal"/>
+    <w:next w:val="Normal"/>
     <w:autoRedefine/>
     <w:uiPriority w:val="39"/>
     <w:unhideWhenUsed/>
@@ -17533,10 +17496,10 @@
       <w:lang w:val="de-DE" w:eastAsia="de-DE"/>
     </w:rPr>
   </w:style>
-  <w:style w:type="paragraph" w:styleId="Abbildungsverzeichnis">
+  <w:style w:type="paragraph" w:styleId="TableofFigures">
     <w:name w:val="table of figures"/>
-    <w:basedOn w:val="Verzeichnis2"/>
-    <w:next w:val="Standard"/>
+    <w:basedOn w:val="TOC2"/>
+    <w:next w:val="Normal"/>
     <w:uiPriority w:val="99"/>
     <w:unhideWhenUsed/>
     <w:rsid w:val="008559A9"/>
@@ -17547,7 +17510,7 @@
   </w:style>
   <w:style w:type="paragraph" w:customStyle="1" w:styleId="Aufzhlungdiplomarbeit">
     <w:name w:val="Aufzählung_diplomarbeit"/>
-    <w:basedOn w:val="Standard"/>
+    <w:basedOn w:val="Normal"/>
     <w:qFormat/>
     <w:rsid w:val="008559A9"/>
     <w:pPr>
@@ -17564,10 +17527,10 @@
       <w:lang w:val="de-DE" w:eastAsia="de-DE"/>
     </w:rPr>
   </w:style>
-  <w:style w:type="paragraph" w:styleId="Beschriftung">
+  <w:style w:type="paragraph" w:styleId="Caption">
     <w:name w:val="caption"/>
-    <w:basedOn w:val="Standard"/>
-    <w:next w:val="Standard"/>
+    <w:basedOn w:val="Normal"/>
+    <w:next w:val="Normal"/>
     <w:unhideWhenUsed/>
     <w:qFormat/>
     <w:rsid w:val="008559A9"/>
@@ -17583,10 +17546,10 @@
       <w:lang w:val="de-DE" w:eastAsia="de-DE"/>
     </w:rPr>
   </w:style>
-  <w:style w:type="paragraph" w:styleId="Dokumentstruktur">
+  <w:style w:type="paragraph" w:styleId="DocumentMap">
     <w:name w:val="Document Map"/>
-    <w:basedOn w:val="Standard"/>
-    <w:link w:val="DokumentstrukturZchn"/>
+    <w:basedOn w:val="Normal"/>
+    <w:link w:val="DocumentMapChar"/>
     <w:semiHidden/>
     <w:rsid w:val="008559A9"/>
     <w:pPr>
@@ -17600,10 +17563,10 @@
       <w:lang w:val="de-DE" w:eastAsia="de-DE"/>
     </w:rPr>
   </w:style>
-  <w:style w:type="character" w:customStyle="1" w:styleId="DokumentstrukturZchn">
-    <w:name w:val="Dokumentstruktur Zchn"/>
-    <w:basedOn w:val="Absatz-Standardschriftart"/>
-    <w:link w:val="Dokumentstruktur"/>
+  <w:style w:type="character" w:customStyle="1" w:styleId="DocumentMapChar">
+    <w:name w:val="Document Map Char"/>
+    <w:basedOn w:val="DefaultParagraphFont"/>
+    <w:link w:val="DocumentMap"/>
     <w:semiHidden/>
     <w:rsid w:val="008559A9"/>
     <w:rPr>
@@ -17613,10 +17576,10 @@
       <w:lang w:val="de-DE" w:eastAsia="de-DE"/>
     </w:rPr>
   </w:style>
-  <w:style w:type="paragraph" w:styleId="Fuzeile">
+  <w:style w:type="paragraph" w:styleId="Footer">
     <w:name w:val="footer"/>
-    <w:basedOn w:val="Standard"/>
-    <w:link w:val="FuzeileZchn"/>
+    <w:basedOn w:val="Normal"/>
+    <w:link w:val="FooterChar"/>
     <w:unhideWhenUsed/>
     <w:rsid w:val="008559A9"/>
     <w:pPr>
@@ -17633,10 +17596,10 @@
       <w:lang w:val="de-DE" w:eastAsia="de-DE"/>
     </w:rPr>
   </w:style>
-  <w:style w:type="character" w:customStyle="1" w:styleId="FuzeileZchn">
-    <w:name w:val="Fußzeile Zchn"/>
-    <w:basedOn w:val="Absatz-Standardschriftart"/>
-    <w:link w:val="Fuzeile"/>
+  <w:style w:type="character" w:customStyle="1" w:styleId="FooterChar">
+    <w:name w:val="Footer Char"/>
+    <w:basedOn w:val="DefaultParagraphFont"/>
+    <w:link w:val="Footer"/>
     <w:rsid w:val="008559A9"/>
     <w:rPr>
       <w:rFonts w:ascii="Calibri" w:eastAsia="Times New Roman" w:hAnsi="Calibri" w:cs="Times New Roman"/>
@@ -17646,7 +17609,7 @@
   </w:style>
   <w:style w:type="paragraph" w:customStyle="1" w:styleId="Gliederungsebene1">
     <w:name w:val="Gliederungsebene1"/>
-    <w:basedOn w:val="Standard"/>
+    <w:basedOn w:val="Normal"/>
     <w:qFormat/>
     <w:rsid w:val="008559A9"/>
     <w:pPr>
@@ -17708,7 +17671,7 @@
   </w:style>
   <w:style w:type="character" w:styleId="Hyperlink">
     <w:name w:val="Hyperlink"/>
-    <w:basedOn w:val="Absatz-Standardschriftart"/>
+    <w:basedOn w:val="DefaultParagraphFont"/>
     <w:uiPriority w:val="99"/>
     <w:unhideWhenUsed/>
     <w:rsid w:val="008559A9"/>
@@ -17717,10 +17680,10 @@
       <w:u w:val="single"/>
     </w:rPr>
   </w:style>
-  <w:style w:type="paragraph" w:styleId="Kopfzeile">
+  <w:style w:type="paragraph" w:styleId="Header">
     <w:name w:val="header"/>
-    <w:basedOn w:val="Standard"/>
-    <w:link w:val="KopfzeileZchn"/>
+    <w:basedOn w:val="Normal"/>
+    <w:link w:val="HeaderChar"/>
     <w:unhideWhenUsed/>
     <w:rsid w:val="008559A9"/>
     <w:pPr>
@@ -17737,10 +17700,10 @@
       <w:lang w:val="de-DE" w:eastAsia="de-DE"/>
     </w:rPr>
   </w:style>
-  <w:style w:type="character" w:customStyle="1" w:styleId="KopfzeileZchn">
-    <w:name w:val="Kopfzeile Zchn"/>
-    <w:basedOn w:val="Absatz-Standardschriftart"/>
-    <w:link w:val="Kopfzeile"/>
+  <w:style w:type="character" w:customStyle="1" w:styleId="HeaderChar">
+    <w:name w:val="Header Char"/>
+    <w:basedOn w:val="DefaultParagraphFont"/>
+    <w:link w:val="Header"/>
     <w:rsid w:val="008559A9"/>
     <w:rPr>
       <w:rFonts w:ascii="Calibri" w:eastAsia="Times New Roman" w:hAnsi="Calibri" w:cs="Times New Roman"/>
@@ -17748,10 +17711,10 @@
       <w:lang w:val="de-DE" w:eastAsia="de-DE"/>
     </w:rPr>
   </w:style>
-  <w:style w:type="paragraph" w:styleId="Sprechblasentext">
+  <w:style w:type="paragraph" w:styleId="BalloonText">
     <w:name w:val="Balloon Text"/>
-    <w:basedOn w:val="Standard"/>
-    <w:link w:val="SprechblasentextZchn"/>
+    <w:basedOn w:val="Normal"/>
+    <w:link w:val="BalloonTextChar"/>
     <w:semiHidden/>
     <w:rsid w:val="008559A9"/>
     <w:pPr>
@@ -17765,10 +17728,10 @@
       <w:lang w:val="de-DE" w:eastAsia="de-DE"/>
     </w:rPr>
   </w:style>
-  <w:style w:type="character" w:customStyle="1" w:styleId="SprechblasentextZchn">
-    <w:name w:val="Sprechblasentext Zchn"/>
-    <w:basedOn w:val="Absatz-Standardschriftart"/>
-    <w:link w:val="Sprechblasentext"/>
+  <w:style w:type="character" w:customStyle="1" w:styleId="BalloonTextChar">
+    <w:name w:val="Balloon Text Char"/>
+    <w:basedOn w:val="DefaultParagraphFont"/>
+    <w:link w:val="BalloonText"/>
     <w:semiHidden/>
     <w:rsid w:val="008559A9"/>
     <w:rPr>
@@ -17778,9 +17741,9 @@
       <w:lang w:val="de-DE" w:eastAsia="de-DE"/>
     </w:rPr>
   </w:style>
-  <w:style w:type="table" w:styleId="Tabellenraster">
+  <w:style w:type="table" w:styleId="TableGrid">
     <w:name w:val="Table Grid"/>
-    <w:basedOn w:val="NormaleTabelle"/>
+    <w:basedOn w:val="TableNormal"/>
     <w:rsid w:val="008559A9"/>
     <w:pPr>
       <w:spacing w:after="0" w:line="240" w:lineRule="auto"/>
@@ -17802,10 +17765,10 @@
       </w:tblBorders>
     </w:tblPr>
   </w:style>
-  <w:style w:type="character" w:customStyle="1" w:styleId="berschrift1Zchn">
-    <w:name w:val="Überschrift 1 Zchn"/>
-    <w:basedOn w:val="Absatz-Standardschriftart"/>
-    <w:link w:val="berschrift1"/>
+  <w:style w:type="character" w:customStyle="1" w:styleId="Heading1Char">
+    <w:name w:val="Heading 1 Char"/>
+    <w:basedOn w:val="DefaultParagraphFont"/>
+    <w:link w:val="Heading1"/>
     <w:rsid w:val="008559A9"/>
     <w:rPr>
       <w:rFonts w:asciiTheme="majorHAnsi" w:eastAsiaTheme="majorEastAsia" w:hAnsiTheme="majorHAnsi" w:cstheme="majorBidi"/>
@@ -17815,10 +17778,10 @@
       <w:lang w:val="de-DE" w:eastAsia="de-DE"/>
     </w:rPr>
   </w:style>
-  <w:style w:type="character" w:customStyle="1" w:styleId="berschrift2Zchn">
-    <w:name w:val="Überschrift 2 Zchn"/>
-    <w:basedOn w:val="Absatz-Standardschriftart"/>
-    <w:link w:val="berschrift2"/>
+  <w:style w:type="character" w:customStyle="1" w:styleId="Heading2Char">
+    <w:name w:val="Heading 2 Char"/>
+    <w:basedOn w:val="DefaultParagraphFont"/>
+    <w:link w:val="Heading2"/>
     <w:semiHidden/>
     <w:rsid w:val="008559A9"/>
     <w:rPr>
@@ -17829,10 +17792,10 @@
       <w:lang w:val="de-DE" w:eastAsia="de-DE"/>
     </w:rPr>
   </w:style>
-  <w:style w:type="character" w:customStyle="1" w:styleId="berschrift3Zchn">
-    <w:name w:val="Überschrift 3 Zchn"/>
-    <w:basedOn w:val="Absatz-Standardschriftart"/>
-    <w:link w:val="berschrift3"/>
+  <w:style w:type="character" w:customStyle="1" w:styleId="Heading3Char">
+    <w:name w:val="Heading 3 Char"/>
+    <w:basedOn w:val="DefaultParagraphFont"/>
+    <w:link w:val="Heading3"/>
     <w:semiHidden/>
     <w:rsid w:val="008559A9"/>
     <w:rPr>
@@ -17843,10 +17806,10 @@
       <w:lang w:val="de-DE" w:eastAsia="de-DE"/>
     </w:rPr>
   </w:style>
-  <w:style w:type="character" w:customStyle="1" w:styleId="berschrift4Zchn">
-    <w:name w:val="Überschrift 4 Zchn"/>
-    <w:basedOn w:val="Absatz-Standardschriftart"/>
-    <w:link w:val="berschrift4"/>
+  <w:style w:type="character" w:customStyle="1" w:styleId="Heading4Char">
+    <w:name w:val="Heading 4 Char"/>
+    <w:basedOn w:val="DefaultParagraphFont"/>
+    <w:link w:val="Heading4"/>
     <w:semiHidden/>
     <w:rsid w:val="008559A9"/>
     <w:rPr>
@@ -17858,10 +17821,10 @@
       <w:lang w:val="de-DE" w:eastAsia="de-DE"/>
     </w:rPr>
   </w:style>
-  <w:style w:type="character" w:customStyle="1" w:styleId="berschrift5Zchn">
-    <w:name w:val="Überschrift 5 Zchn"/>
-    <w:basedOn w:val="Absatz-Standardschriftart"/>
-    <w:link w:val="berschrift5"/>
+  <w:style w:type="character" w:customStyle="1" w:styleId="Heading5Char">
+    <w:name w:val="Heading 5 Char"/>
+    <w:basedOn w:val="DefaultParagraphFont"/>
+    <w:link w:val="Heading5"/>
     <w:semiHidden/>
     <w:rsid w:val="008559A9"/>
     <w:rPr>
@@ -17871,10 +17834,10 @@
       <w:lang w:val="de-DE" w:eastAsia="de-DE"/>
     </w:rPr>
   </w:style>
-  <w:style w:type="character" w:customStyle="1" w:styleId="berschrift6Zchn">
-    <w:name w:val="Überschrift 6 Zchn"/>
-    <w:basedOn w:val="Absatz-Standardschriftart"/>
-    <w:link w:val="berschrift6"/>
+  <w:style w:type="character" w:customStyle="1" w:styleId="Heading6Char">
+    <w:name w:val="Heading 6 Char"/>
+    <w:basedOn w:val="DefaultParagraphFont"/>
+    <w:link w:val="Heading6"/>
     <w:semiHidden/>
     <w:rsid w:val="008559A9"/>
     <w:rPr>
@@ -17884,10 +17847,10 @@
       <w:lang w:val="de-DE" w:eastAsia="de-DE"/>
     </w:rPr>
   </w:style>
-  <w:style w:type="character" w:customStyle="1" w:styleId="berschrift7Zchn">
-    <w:name w:val="Überschrift 7 Zchn"/>
-    <w:basedOn w:val="Absatz-Standardschriftart"/>
-    <w:link w:val="berschrift7"/>
+  <w:style w:type="character" w:customStyle="1" w:styleId="Heading7Char">
+    <w:name w:val="Heading 7 Char"/>
+    <w:basedOn w:val="DefaultParagraphFont"/>
+    <w:link w:val="Heading7"/>
     <w:semiHidden/>
     <w:rsid w:val="008559A9"/>
     <w:rPr>
@@ -17899,10 +17862,10 @@
       <w:lang w:val="de-DE" w:eastAsia="de-DE"/>
     </w:rPr>
   </w:style>
-  <w:style w:type="character" w:customStyle="1" w:styleId="berschrift8Zchn">
-    <w:name w:val="Überschrift 8 Zchn"/>
-    <w:basedOn w:val="Absatz-Standardschriftart"/>
-    <w:link w:val="berschrift8"/>
+  <w:style w:type="character" w:customStyle="1" w:styleId="Heading8Char">
+    <w:name w:val="Heading 8 Char"/>
+    <w:basedOn w:val="DefaultParagraphFont"/>
+    <w:link w:val="Heading8"/>
     <w:semiHidden/>
     <w:rsid w:val="008559A9"/>
     <w:rPr>
@@ -17913,10 +17876,10 @@
       <w:lang w:val="de-DE" w:eastAsia="de-DE"/>
     </w:rPr>
   </w:style>
-  <w:style w:type="character" w:customStyle="1" w:styleId="berschrift9Zchn">
-    <w:name w:val="Überschrift 9 Zchn"/>
-    <w:basedOn w:val="Absatz-Standardschriftart"/>
-    <w:link w:val="berschrift9"/>
+  <w:style w:type="character" w:customStyle="1" w:styleId="Heading9Char">
+    <w:name w:val="Heading 9 Char"/>
+    <w:basedOn w:val="DefaultParagraphFont"/>
+    <w:link w:val="Heading9"/>
     <w:semiHidden/>
     <w:rsid w:val="008559A9"/>
     <w:rPr>
@@ -17931,7 +17894,7 @@
   </w:style>
   <w:style w:type="paragraph" w:customStyle="1" w:styleId="berschriftVorspann">
     <w:name w:val="Überschrift_Vorspann"/>
-    <w:basedOn w:val="Standard"/>
+    <w:basedOn w:val="Normal"/>
     <w:qFormat/>
     <w:rsid w:val="008559A9"/>
     <w:pPr>
@@ -17946,10 +17909,10 @@
       <w:lang w:val="de-DE" w:eastAsia="de-DE"/>
     </w:rPr>
   </w:style>
-  <w:style w:type="paragraph" w:styleId="Verzeichnis1">
+  <w:style w:type="paragraph" w:styleId="TOC1">
     <w:name w:val="toc 1"/>
-    <w:basedOn w:val="Standard"/>
-    <w:next w:val="Standard"/>
+    <w:basedOn w:val="Normal"/>
+    <w:next w:val="Normal"/>
     <w:autoRedefine/>
     <w:uiPriority w:val="39"/>
     <w:unhideWhenUsed/>
@@ -17966,10 +17929,10 @@
       <w:lang w:val="de-DE" w:eastAsia="de-DE"/>
     </w:rPr>
   </w:style>
-  <w:style w:type="paragraph" w:styleId="Verzeichnis3">
+  <w:style w:type="paragraph" w:styleId="TOC3">
     <w:name w:val="toc 3"/>
-    <w:basedOn w:val="Standard"/>
-    <w:next w:val="Standard"/>
+    <w:basedOn w:val="Normal"/>
+    <w:next w:val="Normal"/>
     <w:autoRedefine/>
     <w:uiPriority w:val="39"/>
     <w:unhideWhenUsed/>
@@ -17985,9 +17948,9 @@
       <w:lang w:val="de-DE" w:eastAsia="de-DE"/>
     </w:rPr>
   </w:style>
-  <w:style w:type="character" w:styleId="NichtaufgelsteErwhnung">
+  <w:style w:type="character" w:styleId="UnresolvedMention">
     <w:name w:val="Unresolved Mention"/>
-    <w:basedOn w:val="Absatz-Standardschriftart"/>
+    <w:basedOn w:val="DefaultParagraphFont"/>
     <w:uiPriority w:val="99"/>
     <w:semiHidden/>
     <w:unhideWhenUsed/>

</xml_diff>

<commit_message>
added first paragraphs in 'motivation'
</commit_message>
<xml_diff>
--- a/Bachelorarbeit_Seiringer.docx
+++ b/Bachelorarbeit_Seiringer.docx
@@ -16103,10 +16103,12 @@
       <w:pPr>
         <w:pStyle w:val="berschriftVorspannLinks"/>
       </w:pPr>
+      <w:bookmarkStart w:id="0" w:name="_Toc145095000"/>
       <w:r>
         <w:lastRenderedPageBreak/>
         <w:t>Kurzfassung</w:t>
       </w:r>
+      <w:bookmarkEnd w:id="0"/>
     </w:p>
     <w:p/>
     <w:p>
@@ -16118,10 +16120,12 @@
       <w:pPr>
         <w:pStyle w:val="berschriftVorspannLinks"/>
       </w:pPr>
+      <w:bookmarkStart w:id="1" w:name="_Toc145095001"/>
       <w:r>
         <w:lastRenderedPageBreak/>
         <w:t>Abstract</w:t>
       </w:r>
+      <w:bookmarkEnd w:id="1"/>
     </w:p>
     <w:p/>
     <w:p>
@@ -16142,10 +16146,1526 @@
       <w:pPr>
         <w:pStyle w:val="berschriftVorspannLinks"/>
       </w:pPr>
+      <w:bookmarkStart w:id="2" w:name="_Toc145095002"/>
       <w:r>
         <w:lastRenderedPageBreak/>
         <w:t>Inhaltsverzeichnis</w:t>
       </w:r>
+      <w:bookmarkEnd w:id="2"/>
+    </w:p>
+    <w:p>
+      <w:pPr>
+        <w:rPr>
+          <w:lang w:val="de-DE"/>
+        </w:rPr>
+      </w:pPr>
+    </w:p>
+    <w:p>
+      <w:pPr>
+        <w:pStyle w:val="Verzeichnis1"/>
+        <w:tabs>
+          <w:tab w:val="right" w:leader="dot" w:pos="9062"/>
+        </w:tabs>
+        <w:rPr>
+          <w:rFonts w:asciiTheme="minorHAnsi" w:eastAsiaTheme="minorEastAsia" w:hAnsiTheme="minorHAnsi" w:cstheme="minorBidi"/>
+          <w:b w:val="0"/>
+          <w:noProof/>
+          <w:kern w:val="2"/>
+          <w:sz w:val="22"/>
+          <w:szCs w:val="22"/>
+          <w:lang w:val="de-AT" w:eastAsia="de-AT"/>
+          <w14:ligatures w14:val="standardContextual"/>
+        </w:rPr>
+      </w:pPr>
+      <w:r>
+        <w:fldChar w:fldCharType="begin"/>
+      </w:r>
+      <w:r>
+        <w:instrText xml:space="preserve"> TOC \o "1-3" \h \z \t "Gliederungsebene1,1,Gliederungsebene2,2,Gliederungsebene3,3,Gliederungsebene4,4,Überschrift_Vorspann,1,Überschrift_Vorspann_Links,1" </w:instrText>
+      </w:r>
+      <w:r>
+        <w:fldChar w:fldCharType="separate"/>
+      </w:r>
+      <w:hyperlink w:anchor="_Toc145095000" w:history="1">
+        <w:r>
+          <w:rPr>
+            <w:rStyle w:val="Hyperlink"/>
+            <w:noProof/>
+          </w:rPr>
+          <w:t>Kurzfassung</w:t>
+        </w:r>
+        <w:r>
+          <w:rPr>
+            <w:noProof/>
+            <w:webHidden/>
+          </w:rPr>
+          <w:tab/>
+        </w:r>
+        <w:r>
+          <w:rPr>
+            <w:noProof/>
+            <w:webHidden/>
+          </w:rPr>
+          <w:fldChar w:fldCharType="begin"/>
+        </w:r>
+        <w:r>
+          <w:rPr>
+            <w:noProof/>
+            <w:webHidden/>
+          </w:rPr>
+          <w:instrText xml:space="preserve"> PAGEREF _Toc145095000 \h </w:instrText>
+        </w:r>
+        <w:r>
+          <w:rPr>
+            <w:noProof/>
+            <w:webHidden/>
+          </w:rPr>
+        </w:r>
+        <w:r>
+          <w:rPr>
+            <w:noProof/>
+            <w:webHidden/>
+          </w:rPr>
+          <w:fldChar w:fldCharType="separate"/>
+        </w:r>
+        <w:r>
+          <w:rPr>
+            <w:noProof/>
+            <w:webHidden/>
+          </w:rPr>
+          <w:t>3</w:t>
+        </w:r>
+        <w:r>
+          <w:rPr>
+            <w:noProof/>
+            <w:webHidden/>
+          </w:rPr>
+          <w:fldChar w:fldCharType="end"/>
+        </w:r>
+      </w:hyperlink>
+    </w:p>
+    <w:p>
+      <w:pPr>
+        <w:pStyle w:val="Verzeichnis1"/>
+        <w:tabs>
+          <w:tab w:val="right" w:leader="dot" w:pos="9062"/>
+        </w:tabs>
+        <w:rPr>
+          <w:rFonts w:asciiTheme="minorHAnsi" w:eastAsiaTheme="minorEastAsia" w:hAnsiTheme="minorHAnsi" w:cstheme="minorBidi"/>
+          <w:b w:val="0"/>
+          <w:noProof/>
+          <w:kern w:val="2"/>
+          <w:sz w:val="22"/>
+          <w:szCs w:val="22"/>
+          <w:lang w:val="de-AT" w:eastAsia="de-AT"/>
+          <w14:ligatures w14:val="standardContextual"/>
+        </w:rPr>
+      </w:pPr>
+      <w:hyperlink w:anchor="_Toc145095001" w:history="1">
+        <w:r>
+          <w:rPr>
+            <w:rStyle w:val="Hyperlink"/>
+            <w:noProof/>
+          </w:rPr>
+          <w:t>Abstract</w:t>
+        </w:r>
+        <w:r>
+          <w:rPr>
+            <w:noProof/>
+            <w:webHidden/>
+          </w:rPr>
+          <w:tab/>
+        </w:r>
+        <w:r>
+          <w:rPr>
+            <w:noProof/>
+            <w:webHidden/>
+          </w:rPr>
+          <w:fldChar w:fldCharType="begin"/>
+        </w:r>
+        <w:r>
+          <w:rPr>
+            <w:noProof/>
+            <w:webHidden/>
+          </w:rPr>
+          <w:instrText xml:space="preserve"> PAGEREF _Toc145095001 \h </w:instrText>
+        </w:r>
+        <w:r>
+          <w:rPr>
+            <w:noProof/>
+            <w:webHidden/>
+          </w:rPr>
+        </w:r>
+        <w:r>
+          <w:rPr>
+            <w:noProof/>
+            <w:webHidden/>
+          </w:rPr>
+          <w:fldChar w:fldCharType="separate"/>
+        </w:r>
+        <w:r>
+          <w:rPr>
+            <w:noProof/>
+            <w:webHidden/>
+          </w:rPr>
+          <w:t>4</w:t>
+        </w:r>
+        <w:r>
+          <w:rPr>
+            <w:noProof/>
+            <w:webHidden/>
+          </w:rPr>
+          <w:fldChar w:fldCharType="end"/>
+        </w:r>
+      </w:hyperlink>
+    </w:p>
+    <w:p>
+      <w:pPr>
+        <w:pStyle w:val="Verzeichnis1"/>
+        <w:tabs>
+          <w:tab w:val="right" w:leader="dot" w:pos="9062"/>
+        </w:tabs>
+        <w:rPr>
+          <w:rFonts w:asciiTheme="minorHAnsi" w:eastAsiaTheme="minorEastAsia" w:hAnsiTheme="minorHAnsi" w:cstheme="minorBidi"/>
+          <w:b w:val="0"/>
+          <w:noProof/>
+          <w:kern w:val="2"/>
+          <w:sz w:val="22"/>
+          <w:szCs w:val="22"/>
+          <w:lang w:val="de-AT" w:eastAsia="de-AT"/>
+          <w14:ligatures w14:val="standardContextual"/>
+        </w:rPr>
+      </w:pPr>
+      <w:hyperlink w:anchor="_Toc145095002" w:history="1">
+        <w:r>
+          <w:rPr>
+            <w:rStyle w:val="Hyperlink"/>
+            <w:noProof/>
+          </w:rPr>
+          <w:t>Inhaltsverzeichnis</w:t>
+        </w:r>
+        <w:r>
+          <w:rPr>
+            <w:noProof/>
+            <w:webHidden/>
+          </w:rPr>
+          <w:tab/>
+        </w:r>
+        <w:r>
+          <w:rPr>
+            <w:noProof/>
+            <w:webHidden/>
+          </w:rPr>
+          <w:fldChar w:fldCharType="begin"/>
+        </w:r>
+        <w:r>
+          <w:rPr>
+            <w:noProof/>
+            <w:webHidden/>
+          </w:rPr>
+          <w:instrText xml:space="preserve"> PAGEREF _Toc145095002 \h </w:instrText>
+        </w:r>
+        <w:r>
+          <w:rPr>
+            <w:noProof/>
+            <w:webHidden/>
+          </w:rPr>
+        </w:r>
+        <w:r>
+          <w:rPr>
+            <w:noProof/>
+            <w:webHidden/>
+          </w:rPr>
+          <w:fldChar w:fldCharType="separate"/>
+        </w:r>
+        <w:r>
+          <w:rPr>
+            <w:noProof/>
+            <w:webHidden/>
+          </w:rPr>
+          <w:t>5</w:t>
+        </w:r>
+        <w:r>
+          <w:rPr>
+            <w:noProof/>
+            <w:webHidden/>
+          </w:rPr>
+          <w:fldChar w:fldCharType="end"/>
+        </w:r>
+      </w:hyperlink>
+    </w:p>
+    <w:p>
+      <w:pPr>
+        <w:pStyle w:val="Verzeichnis1"/>
+        <w:tabs>
+          <w:tab w:val="right" w:leader="dot" w:pos="9062"/>
+        </w:tabs>
+        <w:rPr>
+          <w:rFonts w:asciiTheme="minorHAnsi" w:eastAsiaTheme="minorEastAsia" w:hAnsiTheme="minorHAnsi" w:cstheme="minorBidi"/>
+          <w:b w:val="0"/>
+          <w:noProof/>
+          <w:kern w:val="2"/>
+          <w:sz w:val="22"/>
+          <w:szCs w:val="22"/>
+          <w:lang w:val="de-AT" w:eastAsia="de-AT"/>
+          <w14:ligatures w14:val="standardContextual"/>
+        </w:rPr>
+      </w:pPr>
+      <w:hyperlink w:anchor="_Toc145095003" w:history="1">
+        <w:r>
+          <w:rPr>
+            <w:rStyle w:val="Hyperlink"/>
+            <w:noProof/>
+          </w:rPr>
+          <w:t>1</w:t>
+        </w:r>
+        <w:r>
+          <w:rPr>
+            <w:rFonts w:asciiTheme="minorHAnsi" w:eastAsiaTheme="minorEastAsia" w:hAnsiTheme="minorHAnsi" w:cstheme="minorBidi"/>
+            <w:b w:val="0"/>
+            <w:noProof/>
+            <w:kern w:val="2"/>
+            <w:sz w:val="22"/>
+            <w:szCs w:val="22"/>
+            <w:lang w:val="de-AT" w:eastAsia="de-AT"/>
+            <w14:ligatures w14:val="standardContextual"/>
+          </w:rPr>
+          <w:tab/>
+        </w:r>
+        <w:r>
+          <w:rPr>
+            <w:rStyle w:val="Hyperlink"/>
+            <w:noProof/>
+          </w:rPr>
+          <w:t>Einleitung</w:t>
+        </w:r>
+        <w:r>
+          <w:rPr>
+            <w:noProof/>
+            <w:webHidden/>
+          </w:rPr>
+          <w:tab/>
+        </w:r>
+        <w:r>
+          <w:rPr>
+            <w:noProof/>
+            <w:webHidden/>
+          </w:rPr>
+          <w:fldChar w:fldCharType="begin"/>
+        </w:r>
+        <w:r>
+          <w:rPr>
+            <w:noProof/>
+            <w:webHidden/>
+          </w:rPr>
+          <w:instrText xml:space="preserve"> PAGEREF _Toc145095003 \h </w:instrText>
+        </w:r>
+        <w:r>
+          <w:rPr>
+            <w:noProof/>
+            <w:webHidden/>
+          </w:rPr>
+        </w:r>
+        <w:r>
+          <w:rPr>
+            <w:noProof/>
+            <w:webHidden/>
+          </w:rPr>
+          <w:fldChar w:fldCharType="separate"/>
+        </w:r>
+        <w:r>
+          <w:rPr>
+            <w:noProof/>
+            <w:webHidden/>
+          </w:rPr>
+          <w:t>6</w:t>
+        </w:r>
+        <w:r>
+          <w:rPr>
+            <w:noProof/>
+            <w:webHidden/>
+          </w:rPr>
+          <w:fldChar w:fldCharType="end"/>
+        </w:r>
+      </w:hyperlink>
+    </w:p>
+    <w:p>
+      <w:pPr>
+        <w:pStyle w:val="Verzeichnis2"/>
+        <w:tabs>
+          <w:tab w:val="left" w:pos="1134"/>
+          <w:tab w:val="right" w:leader="dot" w:pos="9062"/>
+        </w:tabs>
+        <w:rPr>
+          <w:rFonts w:asciiTheme="minorHAnsi" w:eastAsiaTheme="minorEastAsia" w:hAnsiTheme="minorHAnsi" w:cstheme="minorBidi"/>
+          <w:noProof/>
+          <w:kern w:val="2"/>
+          <w:szCs w:val="22"/>
+          <w:lang w:val="de-AT" w:eastAsia="de-AT"/>
+          <w14:ligatures w14:val="standardContextual"/>
+        </w:rPr>
+      </w:pPr>
+      <w:hyperlink w:anchor="_Toc145095004" w:history="1">
+        <w:r>
+          <w:rPr>
+            <w:rStyle w:val="Hyperlink"/>
+            <w:noProof/>
+          </w:rPr>
+          <w:t>1.1</w:t>
+        </w:r>
+        <w:r>
+          <w:rPr>
+            <w:rFonts w:asciiTheme="minorHAnsi" w:eastAsiaTheme="minorEastAsia" w:hAnsiTheme="minorHAnsi" w:cstheme="minorBidi"/>
+            <w:noProof/>
+            <w:kern w:val="2"/>
+            <w:szCs w:val="22"/>
+            <w:lang w:val="de-AT" w:eastAsia="de-AT"/>
+            <w14:ligatures w14:val="standardContextual"/>
+          </w:rPr>
+          <w:tab/>
+        </w:r>
+        <w:r>
+          <w:rPr>
+            <w:rStyle w:val="Hyperlink"/>
+            <w:noProof/>
+          </w:rPr>
+          <w:t>Motivati</w:t>
+        </w:r>
+        <w:r>
+          <w:rPr>
+            <w:rStyle w:val="Hyperlink"/>
+            <w:noProof/>
+          </w:rPr>
+          <w:t>o</w:t>
+        </w:r>
+        <w:r>
+          <w:rPr>
+            <w:rStyle w:val="Hyperlink"/>
+            <w:noProof/>
+          </w:rPr>
+          <w:t>n</w:t>
+        </w:r>
+        <w:r>
+          <w:rPr>
+            <w:noProof/>
+            <w:webHidden/>
+          </w:rPr>
+          <w:tab/>
+        </w:r>
+        <w:r>
+          <w:rPr>
+            <w:noProof/>
+            <w:webHidden/>
+          </w:rPr>
+          <w:fldChar w:fldCharType="begin"/>
+        </w:r>
+        <w:r>
+          <w:rPr>
+            <w:noProof/>
+            <w:webHidden/>
+          </w:rPr>
+          <w:instrText xml:space="preserve"> PAGEREF _Toc145095004 \h </w:instrText>
+        </w:r>
+        <w:r>
+          <w:rPr>
+            <w:noProof/>
+            <w:webHidden/>
+          </w:rPr>
+        </w:r>
+        <w:r>
+          <w:rPr>
+            <w:noProof/>
+            <w:webHidden/>
+          </w:rPr>
+          <w:fldChar w:fldCharType="separate"/>
+        </w:r>
+        <w:r>
+          <w:rPr>
+            <w:noProof/>
+            <w:webHidden/>
+          </w:rPr>
+          <w:t>6</w:t>
+        </w:r>
+        <w:r>
+          <w:rPr>
+            <w:noProof/>
+            <w:webHidden/>
+          </w:rPr>
+          <w:fldChar w:fldCharType="end"/>
+        </w:r>
+      </w:hyperlink>
+    </w:p>
+    <w:p>
+      <w:pPr>
+        <w:pStyle w:val="Verzeichnis2"/>
+        <w:tabs>
+          <w:tab w:val="left" w:pos="1134"/>
+          <w:tab w:val="right" w:leader="dot" w:pos="9062"/>
+        </w:tabs>
+        <w:rPr>
+          <w:rFonts w:asciiTheme="minorHAnsi" w:eastAsiaTheme="minorEastAsia" w:hAnsiTheme="minorHAnsi" w:cstheme="minorBidi"/>
+          <w:noProof/>
+          <w:kern w:val="2"/>
+          <w:szCs w:val="22"/>
+          <w:lang w:val="de-AT" w:eastAsia="de-AT"/>
+          <w14:ligatures w14:val="standardContextual"/>
+        </w:rPr>
+      </w:pPr>
+      <w:hyperlink w:anchor="_Toc145095005" w:history="1">
+        <w:r>
+          <w:rPr>
+            <w:rStyle w:val="Hyperlink"/>
+            <w:noProof/>
+          </w:rPr>
+          <w:t>1.2</w:t>
+        </w:r>
+        <w:r>
+          <w:rPr>
+            <w:rFonts w:asciiTheme="minorHAnsi" w:eastAsiaTheme="minorEastAsia" w:hAnsiTheme="minorHAnsi" w:cstheme="minorBidi"/>
+            <w:noProof/>
+            <w:kern w:val="2"/>
+            <w:szCs w:val="22"/>
+            <w:lang w:val="de-AT" w:eastAsia="de-AT"/>
+            <w14:ligatures w14:val="standardContextual"/>
+          </w:rPr>
+          <w:tab/>
+        </w:r>
+        <w:r>
+          <w:rPr>
+            <w:rStyle w:val="Hyperlink"/>
+            <w:noProof/>
+          </w:rPr>
+          <w:t>Ziel</w:t>
+        </w:r>
+        <w:r>
+          <w:rPr>
+            <w:noProof/>
+            <w:webHidden/>
+          </w:rPr>
+          <w:tab/>
+        </w:r>
+        <w:r>
+          <w:rPr>
+            <w:noProof/>
+            <w:webHidden/>
+          </w:rPr>
+          <w:fldChar w:fldCharType="begin"/>
+        </w:r>
+        <w:r>
+          <w:rPr>
+            <w:noProof/>
+            <w:webHidden/>
+          </w:rPr>
+          <w:instrText xml:space="preserve"> PAGEREF _Toc145095005 \h </w:instrText>
+        </w:r>
+        <w:r>
+          <w:rPr>
+            <w:noProof/>
+            <w:webHidden/>
+          </w:rPr>
+        </w:r>
+        <w:r>
+          <w:rPr>
+            <w:noProof/>
+            <w:webHidden/>
+          </w:rPr>
+          <w:fldChar w:fldCharType="separate"/>
+        </w:r>
+        <w:r>
+          <w:rPr>
+            <w:noProof/>
+            <w:webHidden/>
+          </w:rPr>
+          <w:t>6</w:t>
+        </w:r>
+        <w:r>
+          <w:rPr>
+            <w:noProof/>
+            <w:webHidden/>
+          </w:rPr>
+          <w:fldChar w:fldCharType="end"/>
+        </w:r>
+      </w:hyperlink>
+    </w:p>
+    <w:p>
+      <w:pPr>
+        <w:pStyle w:val="Verzeichnis2"/>
+        <w:tabs>
+          <w:tab w:val="left" w:pos="1134"/>
+          <w:tab w:val="right" w:leader="dot" w:pos="9062"/>
+        </w:tabs>
+        <w:rPr>
+          <w:rFonts w:asciiTheme="minorHAnsi" w:eastAsiaTheme="minorEastAsia" w:hAnsiTheme="minorHAnsi" w:cstheme="minorBidi"/>
+          <w:noProof/>
+          <w:kern w:val="2"/>
+          <w:szCs w:val="22"/>
+          <w:lang w:val="de-AT" w:eastAsia="de-AT"/>
+          <w14:ligatures w14:val="standardContextual"/>
+        </w:rPr>
+      </w:pPr>
+      <w:hyperlink w:anchor="_Toc145095006" w:history="1">
+        <w:r>
+          <w:rPr>
+            <w:rStyle w:val="Hyperlink"/>
+            <w:noProof/>
+          </w:rPr>
+          <w:t>1.3</w:t>
+        </w:r>
+        <w:r>
+          <w:rPr>
+            <w:rFonts w:asciiTheme="minorHAnsi" w:eastAsiaTheme="minorEastAsia" w:hAnsiTheme="minorHAnsi" w:cstheme="minorBidi"/>
+            <w:noProof/>
+            <w:kern w:val="2"/>
+            <w:szCs w:val="22"/>
+            <w:lang w:val="de-AT" w:eastAsia="de-AT"/>
+            <w14:ligatures w14:val="standardContextual"/>
+          </w:rPr>
+          <w:tab/>
+        </w:r>
+        <w:r>
+          <w:rPr>
+            <w:rStyle w:val="Hyperlink"/>
+            <w:noProof/>
+          </w:rPr>
+          <w:t>Aufbau der Arbeit</w:t>
+        </w:r>
+        <w:r>
+          <w:rPr>
+            <w:noProof/>
+            <w:webHidden/>
+          </w:rPr>
+          <w:tab/>
+        </w:r>
+        <w:r>
+          <w:rPr>
+            <w:noProof/>
+            <w:webHidden/>
+          </w:rPr>
+          <w:fldChar w:fldCharType="begin"/>
+        </w:r>
+        <w:r>
+          <w:rPr>
+            <w:noProof/>
+            <w:webHidden/>
+          </w:rPr>
+          <w:instrText xml:space="preserve"> PAGEREF _Toc145095006 \h </w:instrText>
+        </w:r>
+        <w:r>
+          <w:rPr>
+            <w:noProof/>
+            <w:webHidden/>
+          </w:rPr>
+        </w:r>
+        <w:r>
+          <w:rPr>
+            <w:noProof/>
+            <w:webHidden/>
+          </w:rPr>
+          <w:fldChar w:fldCharType="separate"/>
+        </w:r>
+        <w:r>
+          <w:rPr>
+            <w:noProof/>
+            <w:webHidden/>
+          </w:rPr>
+          <w:t>6</w:t>
+        </w:r>
+        <w:r>
+          <w:rPr>
+            <w:noProof/>
+            <w:webHidden/>
+          </w:rPr>
+          <w:fldChar w:fldCharType="end"/>
+        </w:r>
+      </w:hyperlink>
+    </w:p>
+    <w:p>
+      <w:pPr>
+        <w:pStyle w:val="Verzeichnis1"/>
+        <w:tabs>
+          <w:tab w:val="right" w:leader="dot" w:pos="9062"/>
+        </w:tabs>
+        <w:rPr>
+          <w:rFonts w:asciiTheme="minorHAnsi" w:eastAsiaTheme="minorEastAsia" w:hAnsiTheme="minorHAnsi" w:cstheme="minorBidi"/>
+          <w:b w:val="0"/>
+          <w:noProof/>
+          <w:kern w:val="2"/>
+          <w:sz w:val="22"/>
+          <w:szCs w:val="22"/>
+          <w:lang w:val="de-AT" w:eastAsia="de-AT"/>
+          <w14:ligatures w14:val="standardContextual"/>
+        </w:rPr>
+      </w:pPr>
+      <w:hyperlink w:anchor="_Toc145095007" w:history="1">
+        <w:r>
+          <w:rPr>
+            <w:rStyle w:val="Hyperlink"/>
+            <w:noProof/>
+          </w:rPr>
+          <w:t>2</w:t>
+        </w:r>
+        <w:r>
+          <w:rPr>
+            <w:rFonts w:asciiTheme="minorHAnsi" w:eastAsiaTheme="minorEastAsia" w:hAnsiTheme="minorHAnsi" w:cstheme="minorBidi"/>
+            <w:b w:val="0"/>
+            <w:noProof/>
+            <w:kern w:val="2"/>
+            <w:sz w:val="22"/>
+            <w:szCs w:val="22"/>
+            <w:lang w:val="de-AT" w:eastAsia="de-AT"/>
+            <w14:ligatures w14:val="standardContextual"/>
+          </w:rPr>
+          <w:tab/>
+        </w:r>
+        <w:r>
+          <w:rPr>
+            <w:rStyle w:val="Hyperlink"/>
+            <w:noProof/>
+          </w:rPr>
+          <w:t>Vergleich der Plattformen</w:t>
+        </w:r>
+        <w:r>
+          <w:rPr>
+            <w:noProof/>
+            <w:webHidden/>
+          </w:rPr>
+          <w:tab/>
+        </w:r>
+        <w:r>
+          <w:rPr>
+            <w:noProof/>
+            <w:webHidden/>
+          </w:rPr>
+          <w:fldChar w:fldCharType="begin"/>
+        </w:r>
+        <w:r>
+          <w:rPr>
+            <w:noProof/>
+            <w:webHidden/>
+          </w:rPr>
+          <w:instrText xml:space="preserve"> PAGEREF _Toc145095007 \h </w:instrText>
+        </w:r>
+        <w:r>
+          <w:rPr>
+            <w:noProof/>
+            <w:webHidden/>
+          </w:rPr>
+        </w:r>
+        <w:r>
+          <w:rPr>
+            <w:noProof/>
+            <w:webHidden/>
+          </w:rPr>
+          <w:fldChar w:fldCharType="separate"/>
+        </w:r>
+        <w:r>
+          <w:rPr>
+            <w:noProof/>
+            <w:webHidden/>
+          </w:rPr>
+          <w:t>7</w:t>
+        </w:r>
+        <w:r>
+          <w:rPr>
+            <w:noProof/>
+            <w:webHidden/>
+          </w:rPr>
+          <w:fldChar w:fldCharType="end"/>
+        </w:r>
+      </w:hyperlink>
+    </w:p>
+    <w:p>
+      <w:pPr>
+        <w:pStyle w:val="Verzeichnis2"/>
+        <w:tabs>
+          <w:tab w:val="left" w:pos="1134"/>
+          <w:tab w:val="right" w:leader="dot" w:pos="9062"/>
+        </w:tabs>
+        <w:rPr>
+          <w:rFonts w:asciiTheme="minorHAnsi" w:eastAsiaTheme="minorEastAsia" w:hAnsiTheme="minorHAnsi" w:cstheme="minorBidi"/>
+          <w:noProof/>
+          <w:kern w:val="2"/>
+          <w:szCs w:val="22"/>
+          <w:lang w:val="de-AT" w:eastAsia="de-AT"/>
+          <w14:ligatures w14:val="standardContextual"/>
+        </w:rPr>
+      </w:pPr>
+      <w:hyperlink w:anchor="_Toc145095008" w:history="1">
+        <w:r>
+          <w:rPr>
+            <w:rStyle w:val="Hyperlink"/>
+            <w:noProof/>
+          </w:rPr>
+          <w:t>2.1</w:t>
+        </w:r>
+        <w:r>
+          <w:rPr>
+            <w:rFonts w:asciiTheme="minorHAnsi" w:eastAsiaTheme="minorEastAsia" w:hAnsiTheme="minorHAnsi" w:cstheme="minorBidi"/>
+            <w:noProof/>
+            <w:kern w:val="2"/>
+            <w:szCs w:val="22"/>
+            <w:lang w:val="de-AT" w:eastAsia="de-AT"/>
+            <w14:ligatures w14:val="standardContextual"/>
+          </w:rPr>
+          <w:tab/>
+        </w:r>
+        <w:r>
+          <w:rPr>
+            <w:rStyle w:val="Hyperlink"/>
+            <w:noProof/>
+          </w:rPr>
+          <w:t>VS Code</w:t>
+        </w:r>
+        <w:r>
+          <w:rPr>
+            <w:noProof/>
+            <w:webHidden/>
+          </w:rPr>
+          <w:tab/>
+        </w:r>
+        <w:r>
+          <w:rPr>
+            <w:noProof/>
+            <w:webHidden/>
+          </w:rPr>
+          <w:fldChar w:fldCharType="begin"/>
+        </w:r>
+        <w:r>
+          <w:rPr>
+            <w:noProof/>
+            <w:webHidden/>
+          </w:rPr>
+          <w:instrText xml:space="preserve"> PAGEREF _Toc145095008 \h </w:instrText>
+        </w:r>
+        <w:r>
+          <w:rPr>
+            <w:noProof/>
+            <w:webHidden/>
+          </w:rPr>
+        </w:r>
+        <w:r>
+          <w:rPr>
+            <w:noProof/>
+            <w:webHidden/>
+          </w:rPr>
+          <w:fldChar w:fldCharType="separate"/>
+        </w:r>
+        <w:r>
+          <w:rPr>
+            <w:noProof/>
+            <w:webHidden/>
+          </w:rPr>
+          <w:t>7</w:t>
+        </w:r>
+        <w:r>
+          <w:rPr>
+            <w:noProof/>
+            <w:webHidden/>
+          </w:rPr>
+          <w:fldChar w:fldCharType="end"/>
+        </w:r>
+      </w:hyperlink>
+    </w:p>
+    <w:p>
+      <w:pPr>
+        <w:pStyle w:val="Verzeichnis2"/>
+        <w:tabs>
+          <w:tab w:val="left" w:pos="1134"/>
+          <w:tab w:val="right" w:leader="dot" w:pos="9062"/>
+        </w:tabs>
+        <w:rPr>
+          <w:rFonts w:asciiTheme="minorHAnsi" w:eastAsiaTheme="minorEastAsia" w:hAnsiTheme="minorHAnsi" w:cstheme="minorBidi"/>
+          <w:noProof/>
+          <w:kern w:val="2"/>
+          <w:szCs w:val="22"/>
+          <w:lang w:val="de-AT" w:eastAsia="de-AT"/>
+          <w14:ligatures w14:val="standardContextual"/>
+        </w:rPr>
+      </w:pPr>
+      <w:hyperlink w:anchor="_Toc145095009" w:history="1">
+        <w:r>
+          <w:rPr>
+            <w:rStyle w:val="Hyperlink"/>
+            <w:noProof/>
+          </w:rPr>
+          <w:t>2.2</w:t>
+        </w:r>
+        <w:r>
+          <w:rPr>
+            <w:rFonts w:asciiTheme="minorHAnsi" w:eastAsiaTheme="minorEastAsia" w:hAnsiTheme="minorHAnsi" w:cstheme="minorBidi"/>
+            <w:noProof/>
+            <w:kern w:val="2"/>
+            <w:szCs w:val="22"/>
+            <w:lang w:val="de-AT" w:eastAsia="de-AT"/>
+            <w14:ligatures w14:val="standardContextual"/>
+          </w:rPr>
+          <w:tab/>
+        </w:r>
+        <w:r>
+          <w:rPr>
+            <w:rStyle w:val="Hyperlink"/>
+            <w:noProof/>
+          </w:rPr>
+          <w:t>IntelliJ</w:t>
+        </w:r>
+        <w:r>
+          <w:rPr>
+            <w:noProof/>
+            <w:webHidden/>
+          </w:rPr>
+          <w:tab/>
+        </w:r>
+        <w:r>
+          <w:rPr>
+            <w:noProof/>
+            <w:webHidden/>
+          </w:rPr>
+          <w:fldChar w:fldCharType="begin"/>
+        </w:r>
+        <w:r>
+          <w:rPr>
+            <w:noProof/>
+            <w:webHidden/>
+          </w:rPr>
+          <w:instrText xml:space="preserve"> PAGEREF _Toc145095009 \h </w:instrText>
+        </w:r>
+        <w:r>
+          <w:rPr>
+            <w:noProof/>
+            <w:webHidden/>
+          </w:rPr>
+        </w:r>
+        <w:r>
+          <w:rPr>
+            <w:noProof/>
+            <w:webHidden/>
+          </w:rPr>
+          <w:fldChar w:fldCharType="separate"/>
+        </w:r>
+        <w:r>
+          <w:rPr>
+            <w:noProof/>
+            <w:webHidden/>
+          </w:rPr>
+          <w:t>7</w:t>
+        </w:r>
+        <w:r>
+          <w:rPr>
+            <w:noProof/>
+            <w:webHidden/>
+          </w:rPr>
+          <w:fldChar w:fldCharType="end"/>
+        </w:r>
+      </w:hyperlink>
+    </w:p>
+    <w:p>
+      <w:pPr>
+        <w:pStyle w:val="Verzeichnis1"/>
+        <w:tabs>
+          <w:tab w:val="right" w:leader="dot" w:pos="9062"/>
+        </w:tabs>
+        <w:rPr>
+          <w:rFonts w:asciiTheme="minorHAnsi" w:eastAsiaTheme="minorEastAsia" w:hAnsiTheme="minorHAnsi" w:cstheme="minorBidi"/>
+          <w:b w:val="0"/>
+          <w:noProof/>
+          <w:kern w:val="2"/>
+          <w:sz w:val="22"/>
+          <w:szCs w:val="22"/>
+          <w:lang w:val="de-AT" w:eastAsia="de-AT"/>
+          <w14:ligatures w14:val="standardContextual"/>
+        </w:rPr>
+      </w:pPr>
+      <w:hyperlink w:anchor="_Toc145095010" w:history="1">
+        <w:r>
+          <w:rPr>
+            <w:rStyle w:val="Hyperlink"/>
+            <w:noProof/>
+          </w:rPr>
+          <w:t>3</w:t>
+        </w:r>
+        <w:r>
+          <w:rPr>
+            <w:rFonts w:asciiTheme="minorHAnsi" w:eastAsiaTheme="minorEastAsia" w:hAnsiTheme="minorHAnsi" w:cstheme="minorBidi"/>
+            <w:b w:val="0"/>
+            <w:noProof/>
+            <w:kern w:val="2"/>
+            <w:sz w:val="22"/>
+            <w:szCs w:val="22"/>
+            <w:lang w:val="de-AT" w:eastAsia="de-AT"/>
+            <w14:ligatures w14:val="standardContextual"/>
+          </w:rPr>
+          <w:tab/>
+        </w:r>
+        <w:r>
+          <w:rPr>
+            <w:rStyle w:val="Hyperlink"/>
+            <w:noProof/>
+          </w:rPr>
+          <w:t>Vergleich der angebotenen Funktionalität</w:t>
+        </w:r>
+        <w:r>
+          <w:rPr>
+            <w:noProof/>
+            <w:webHidden/>
+          </w:rPr>
+          <w:tab/>
+        </w:r>
+        <w:r>
+          <w:rPr>
+            <w:noProof/>
+            <w:webHidden/>
+          </w:rPr>
+          <w:fldChar w:fldCharType="begin"/>
+        </w:r>
+        <w:r>
+          <w:rPr>
+            <w:noProof/>
+            <w:webHidden/>
+          </w:rPr>
+          <w:instrText xml:space="preserve"> PAGEREF _Toc145095010 \h </w:instrText>
+        </w:r>
+        <w:r>
+          <w:rPr>
+            <w:noProof/>
+            <w:webHidden/>
+          </w:rPr>
+        </w:r>
+        <w:r>
+          <w:rPr>
+            <w:noProof/>
+            <w:webHidden/>
+          </w:rPr>
+          <w:fldChar w:fldCharType="separate"/>
+        </w:r>
+        <w:r>
+          <w:rPr>
+            <w:noProof/>
+            <w:webHidden/>
+          </w:rPr>
+          <w:t>8</w:t>
+        </w:r>
+        <w:r>
+          <w:rPr>
+            <w:noProof/>
+            <w:webHidden/>
+          </w:rPr>
+          <w:fldChar w:fldCharType="end"/>
+        </w:r>
+      </w:hyperlink>
+    </w:p>
+    <w:p>
+      <w:pPr>
+        <w:pStyle w:val="Verzeichnis1"/>
+        <w:tabs>
+          <w:tab w:val="right" w:leader="dot" w:pos="9062"/>
+        </w:tabs>
+        <w:rPr>
+          <w:rFonts w:asciiTheme="minorHAnsi" w:eastAsiaTheme="minorEastAsia" w:hAnsiTheme="minorHAnsi" w:cstheme="minorBidi"/>
+          <w:b w:val="0"/>
+          <w:noProof/>
+          <w:kern w:val="2"/>
+          <w:sz w:val="22"/>
+          <w:szCs w:val="22"/>
+          <w:lang w:val="de-AT" w:eastAsia="de-AT"/>
+          <w14:ligatures w14:val="standardContextual"/>
+        </w:rPr>
+      </w:pPr>
+      <w:hyperlink w:anchor="_Toc145095011" w:history="1">
+        <w:r>
+          <w:rPr>
+            <w:rStyle w:val="Hyperlink"/>
+            <w:noProof/>
+          </w:rPr>
+          <w:t>4</w:t>
+        </w:r>
+        <w:r>
+          <w:rPr>
+            <w:rFonts w:asciiTheme="minorHAnsi" w:eastAsiaTheme="minorEastAsia" w:hAnsiTheme="minorHAnsi" w:cstheme="minorBidi"/>
+            <w:b w:val="0"/>
+            <w:noProof/>
+            <w:kern w:val="2"/>
+            <w:sz w:val="22"/>
+            <w:szCs w:val="22"/>
+            <w:lang w:val="de-AT" w:eastAsia="de-AT"/>
+            <w14:ligatures w14:val="standardContextual"/>
+          </w:rPr>
+          <w:tab/>
+        </w:r>
+        <w:r>
+          <w:rPr>
+            <w:rStyle w:val="Hyperlink"/>
+            <w:noProof/>
+          </w:rPr>
+          <w:t>Codebeispiel: Recent Changes Plugin</w:t>
+        </w:r>
+        <w:r>
+          <w:rPr>
+            <w:noProof/>
+            <w:webHidden/>
+          </w:rPr>
+          <w:tab/>
+        </w:r>
+        <w:r>
+          <w:rPr>
+            <w:noProof/>
+            <w:webHidden/>
+          </w:rPr>
+          <w:fldChar w:fldCharType="begin"/>
+        </w:r>
+        <w:r>
+          <w:rPr>
+            <w:noProof/>
+            <w:webHidden/>
+          </w:rPr>
+          <w:instrText xml:space="preserve"> PAGEREF _Toc145095011 \h </w:instrText>
+        </w:r>
+        <w:r>
+          <w:rPr>
+            <w:noProof/>
+            <w:webHidden/>
+          </w:rPr>
+        </w:r>
+        <w:r>
+          <w:rPr>
+            <w:noProof/>
+            <w:webHidden/>
+          </w:rPr>
+          <w:fldChar w:fldCharType="separate"/>
+        </w:r>
+        <w:r>
+          <w:rPr>
+            <w:noProof/>
+            <w:webHidden/>
+          </w:rPr>
+          <w:t>9</w:t>
+        </w:r>
+        <w:r>
+          <w:rPr>
+            <w:noProof/>
+            <w:webHidden/>
+          </w:rPr>
+          <w:fldChar w:fldCharType="end"/>
+        </w:r>
+      </w:hyperlink>
+    </w:p>
+    <w:p>
+      <w:pPr>
+        <w:pStyle w:val="Verzeichnis1"/>
+        <w:tabs>
+          <w:tab w:val="right" w:leader="dot" w:pos="9062"/>
+        </w:tabs>
+        <w:rPr>
+          <w:rFonts w:asciiTheme="minorHAnsi" w:eastAsiaTheme="minorEastAsia" w:hAnsiTheme="minorHAnsi" w:cstheme="minorBidi"/>
+          <w:b w:val="0"/>
+          <w:noProof/>
+          <w:kern w:val="2"/>
+          <w:sz w:val="22"/>
+          <w:szCs w:val="22"/>
+          <w:lang w:val="de-AT" w:eastAsia="de-AT"/>
+          <w14:ligatures w14:val="standardContextual"/>
+        </w:rPr>
+      </w:pPr>
+      <w:hyperlink w:anchor="_Toc145095012" w:history="1">
+        <w:r>
+          <w:rPr>
+            <w:rStyle w:val="Hyperlink"/>
+            <w:noProof/>
+          </w:rPr>
+          <w:t>5</w:t>
+        </w:r>
+        <w:r>
+          <w:rPr>
+            <w:rFonts w:asciiTheme="minorHAnsi" w:eastAsiaTheme="minorEastAsia" w:hAnsiTheme="minorHAnsi" w:cstheme="minorBidi"/>
+            <w:b w:val="0"/>
+            <w:noProof/>
+            <w:kern w:val="2"/>
+            <w:sz w:val="22"/>
+            <w:szCs w:val="22"/>
+            <w:lang w:val="de-AT" w:eastAsia="de-AT"/>
+            <w14:ligatures w14:val="standardContextual"/>
+          </w:rPr>
+          <w:tab/>
+        </w:r>
+        <w:r>
+          <w:rPr>
+            <w:rStyle w:val="Hyperlink"/>
+            <w:noProof/>
+          </w:rPr>
+          <w:t>Vergleich der Code-Metriken</w:t>
+        </w:r>
+        <w:r>
+          <w:rPr>
+            <w:noProof/>
+            <w:webHidden/>
+          </w:rPr>
+          <w:tab/>
+        </w:r>
+        <w:r>
+          <w:rPr>
+            <w:noProof/>
+            <w:webHidden/>
+          </w:rPr>
+          <w:fldChar w:fldCharType="begin"/>
+        </w:r>
+        <w:r>
+          <w:rPr>
+            <w:noProof/>
+            <w:webHidden/>
+          </w:rPr>
+          <w:instrText xml:space="preserve"> PAGEREF _Toc145095012 \h </w:instrText>
+        </w:r>
+        <w:r>
+          <w:rPr>
+            <w:noProof/>
+            <w:webHidden/>
+          </w:rPr>
+        </w:r>
+        <w:r>
+          <w:rPr>
+            <w:noProof/>
+            <w:webHidden/>
+          </w:rPr>
+          <w:fldChar w:fldCharType="separate"/>
+        </w:r>
+        <w:r>
+          <w:rPr>
+            <w:noProof/>
+            <w:webHidden/>
+          </w:rPr>
+          <w:t>10</w:t>
+        </w:r>
+        <w:r>
+          <w:rPr>
+            <w:noProof/>
+            <w:webHidden/>
+          </w:rPr>
+          <w:fldChar w:fldCharType="end"/>
+        </w:r>
+      </w:hyperlink>
+    </w:p>
+    <w:p>
+      <w:pPr>
+        <w:pStyle w:val="Verzeichnis1"/>
+        <w:tabs>
+          <w:tab w:val="right" w:leader="dot" w:pos="9062"/>
+        </w:tabs>
+        <w:rPr>
+          <w:rFonts w:asciiTheme="minorHAnsi" w:eastAsiaTheme="minorEastAsia" w:hAnsiTheme="minorHAnsi" w:cstheme="minorBidi"/>
+          <w:b w:val="0"/>
+          <w:noProof/>
+          <w:kern w:val="2"/>
+          <w:sz w:val="22"/>
+          <w:szCs w:val="22"/>
+          <w:lang w:val="de-AT" w:eastAsia="de-AT"/>
+          <w14:ligatures w14:val="standardContextual"/>
+        </w:rPr>
+      </w:pPr>
+      <w:hyperlink w:anchor="_Toc145095013" w:history="1">
+        <w:r>
+          <w:rPr>
+            <w:rStyle w:val="Hyperlink"/>
+            <w:noProof/>
+          </w:rPr>
+          <w:t>6</w:t>
+        </w:r>
+        <w:r>
+          <w:rPr>
+            <w:rFonts w:asciiTheme="minorHAnsi" w:eastAsiaTheme="minorEastAsia" w:hAnsiTheme="minorHAnsi" w:cstheme="minorBidi"/>
+            <w:b w:val="0"/>
+            <w:noProof/>
+            <w:kern w:val="2"/>
+            <w:sz w:val="22"/>
+            <w:szCs w:val="22"/>
+            <w:lang w:val="de-AT" w:eastAsia="de-AT"/>
+            <w14:ligatures w14:val="standardContextual"/>
+          </w:rPr>
+          <w:tab/>
+        </w:r>
+        <w:r>
+          <w:rPr>
+            <w:rStyle w:val="Hyperlink"/>
+            <w:noProof/>
+          </w:rPr>
+          <w:t>Conclusion</w:t>
+        </w:r>
+        <w:r>
+          <w:rPr>
+            <w:noProof/>
+            <w:webHidden/>
+          </w:rPr>
+          <w:tab/>
+        </w:r>
+        <w:r>
+          <w:rPr>
+            <w:noProof/>
+            <w:webHidden/>
+          </w:rPr>
+          <w:fldChar w:fldCharType="begin"/>
+        </w:r>
+        <w:r>
+          <w:rPr>
+            <w:noProof/>
+            <w:webHidden/>
+          </w:rPr>
+          <w:instrText xml:space="preserve"> PAGEREF _Toc145095013 \h </w:instrText>
+        </w:r>
+        <w:r>
+          <w:rPr>
+            <w:noProof/>
+            <w:webHidden/>
+          </w:rPr>
+        </w:r>
+        <w:r>
+          <w:rPr>
+            <w:noProof/>
+            <w:webHidden/>
+          </w:rPr>
+          <w:fldChar w:fldCharType="separate"/>
+        </w:r>
+        <w:r>
+          <w:rPr>
+            <w:noProof/>
+            <w:webHidden/>
+          </w:rPr>
+          <w:t>11</w:t>
+        </w:r>
+        <w:r>
+          <w:rPr>
+            <w:noProof/>
+            <w:webHidden/>
+          </w:rPr>
+          <w:fldChar w:fldCharType="end"/>
+        </w:r>
+      </w:hyperlink>
+    </w:p>
+    <w:p>
+      <w:pPr>
+        <w:pStyle w:val="Verzeichnis1"/>
+        <w:tabs>
+          <w:tab w:val="right" w:leader="dot" w:pos="9062"/>
+        </w:tabs>
+        <w:rPr>
+          <w:rFonts w:asciiTheme="minorHAnsi" w:eastAsiaTheme="minorEastAsia" w:hAnsiTheme="minorHAnsi" w:cstheme="minorBidi"/>
+          <w:b w:val="0"/>
+          <w:noProof/>
+          <w:kern w:val="2"/>
+          <w:sz w:val="22"/>
+          <w:szCs w:val="22"/>
+          <w:lang w:val="de-AT" w:eastAsia="de-AT"/>
+          <w14:ligatures w14:val="standardContextual"/>
+        </w:rPr>
+      </w:pPr>
+      <w:hyperlink w:anchor="_Toc145095014" w:history="1">
+        <w:r>
+          <w:rPr>
+            <w:rStyle w:val="Hyperlink"/>
+            <w:noProof/>
+          </w:rPr>
+          <w:t>Referenzen</w:t>
+        </w:r>
+        <w:r>
+          <w:rPr>
+            <w:noProof/>
+            <w:webHidden/>
+          </w:rPr>
+          <w:tab/>
+        </w:r>
+        <w:r>
+          <w:rPr>
+            <w:noProof/>
+            <w:webHidden/>
+          </w:rPr>
+          <w:fldChar w:fldCharType="begin"/>
+        </w:r>
+        <w:r>
+          <w:rPr>
+            <w:noProof/>
+            <w:webHidden/>
+          </w:rPr>
+          <w:instrText xml:space="preserve"> PAGEREF _Toc145095014 \h </w:instrText>
+        </w:r>
+        <w:r>
+          <w:rPr>
+            <w:noProof/>
+            <w:webHidden/>
+          </w:rPr>
+        </w:r>
+        <w:r>
+          <w:rPr>
+            <w:noProof/>
+            <w:webHidden/>
+          </w:rPr>
+          <w:fldChar w:fldCharType="separate"/>
+        </w:r>
+        <w:r>
+          <w:rPr>
+            <w:noProof/>
+            <w:webHidden/>
+          </w:rPr>
+          <w:t>12</w:t>
+        </w:r>
+        <w:r>
+          <w:rPr>
+            <w:noProof/>
+            <w:webHidden/>
+          </w:rPr>
+          <w:fldChar w:fldCharType="end"/>
+        </w:r>
+      </w:hyperlink>
+    </w:p>
+    <w:p>
+      <w:pPr>
+        <w:rPr>
+          <w:lang w:val="de-DE"/>
+        </w:rPr>
+      </w:pPr>
+      <w:r>
+        <w:rPr>
+          <w:lang w:val="de-DE"/>
+        </w:rPr>
+        <w:fldChar w:fldCharType="end"/>
+      </w:r>
+    </w:p>
+    <w:p>
+      <w:pPr>
+        <w:rPr>
+          <w:lang w:val="de-DE"/>
+        </w:rPr>
+      </w:pPr>
+    </w:p>
+    <w:p>
+      <w:r>
+        <w:br w:type="page"/>
+      </w:r>
+    </w:p>
+    <w:p>
+      <w:pPr>
+        <w:pStyle w:val="Gliederungsebene1"/>
+      </w:pPr>
+      <w:bookmarkStart w:id="3" w:name="_Toc145095003"/>
+      <w:r>
+        <w:lastRenderedPageBreak/>
+        <w:t>Einleitung</w:t>
+      </w:r>
+      <w:bookmarkEnd w:id="3"/>
+    </w:p>
+    <w:p>
+      <w:pPr>
+        <w:pStyle w:val="Gliederungsebene2"/>
+      </w:pPr>
+      <w:bookmarkStart w:id="4" w:name="_Toc145095004"/>
+      <w:r>
+        <w:t>Motivation</w:t>
+      </w:r>
+      <w:bookmarkEnd w:id="4"/>
+    </w:p>
+    <w:p>
+      <w:r>
+        <w:t>Softwareentwickler arbeiten täglich mit verschiedensten Werkzeugen und Entwicklungs</w:t>
+      </w:r>
+      <w:r>
+        <w:t>umgebungen</w:t>
+      </w:r>
+      <w:r>
+        <w:t>, sogenannten IDEs (=Integrated Development Environment)</w:t>
+      </w:r>
+      <w:r>
+        <w:t>.</w:t>
+      </w:r>
+      <w:r>
+        <w:t xml:space="preserve"> Diese Plattformen bieten teils sehr unterschiedliche </w:t>
+      </w:r>
+      <w:r>
+        <w:t>Funktionalitäten,</w:t>
+      </w:r>
+      <w:r>
+        <w:t xml:space="preserve"> die die Softwareentwicklung erleichtern sollen. </w:t>
+      </w:r>
+      <w:r>
+        <w:t>Dabei</w:t>
+      </w:r>
+      <w:r>
+        <w:t xml:space="preserve"> bieten sie</w:t>
+      </w:r>
+      <w:r>
+        <w:t xml:space="preserve"> </w:t>
+      </w:r>
+      <w:r>
+        <w:t>Unterstützung für verschiedenste Programmiersprachen</w:t>
+      </w:r>
+      <w:r>
+        <w:t xml:space="preserve"> und</w:t>
+      </w:r>
+      <w:r>
+        <w:t xml:space="preserve"> Technologien und</w:t>
+      </w:r>
+      <w:r>
+        <w:t xml:space="preserve"> binden</w:t>
+      </w:r>
+      <w:r>
+        <w:t xml:space="preserve"> zahlreiche</w:t>
+      </w:r>
+      <w:r>
+        <w:t xml:space="preserve"> Werkzeuge für </w:t>
+      </w:r>
+      <w:r>
+        <w:t>spezifische</w:t>
+      </w:r>
+      <w:r>
+        <w:t xml:space="preserve"> Anwendungsfälle</w:t>
+      </w:r>
+      <w:r>
+        <w:t xml:space="preserve"> ein</w:t>
+      </w:r>
+      <w:r>
+        <w:t>.</w:t>
+      </w:r>
+      <w:r>
+        <w:t xml:space="preserve"> Aufgrund des immer rascher werdenden Entstehens von neuen Technologien bieten mehr und mehr IDEs Möglichkeiten zur Entwicklung von eigenen Plugins, welche dann auch an andere Entwickler bereitgestellt werden können.</w:t>
+      </w:r>
+      <w:r>
+        <w:t xml:space="preserve"> So können in kürzester Zeit neue Technologien unterstützt werden und Entwickler haben </w:t>
+      </w:r>
+      <w:r>
+        <w:t>selbst</w:t>
+      </w:r>
+      <w:r>
+        <w:t xml:space="preserve"> die Macht darüber zu entscheiden welche Plugins sie nutzen möchten.</w:t>
+      </w:r>
+    </w:p>
+    <w:p>
+      <w:r>
+        <w:t>Vor der Entwicklung solcher Plugins ist es wichtig zu entscheiden für welche IDE das Plugin erstellt werden soll. Dabei spielen Aspekte wie zum Beispiel die Einfachheit und Flexibilität in der Entwicklung, der Umfang an angebotener Funktionalität, die Möglichkeit die Nutzerinteraktion und somit die User Experience zu steuern</w:t>
+      </w:r>
+      <w:r>
+        <w:t xml:space="preserve"> und viele weitere eine Rolle.</w:t>
+      </w:r>
+      <w:r>
+        <w:t xml:space="preserve"> Diese Bachelorarbeit versucht in diesen Bereichen einen Überblick zu schaffen und vergleicht hierfür die Plugin Entwicklung in zwei der momentan beliebtesten IDEs, Visual Studio Code und IntelliJ IDEA.</w:t>
+      </w:r>
+    </w:p>
+    <w:p>
+      <w:pPr>
+        <w:pStyle w:val="Gliederungsebene2"/>
+      </w:pPr>
+      <w:bookmarkStart w:id="5" w:name="_Toc145095005"/>
+      <w:r>
+        <w:t>Ziel</w:t>
+      </w:r>
+      <w:bookmarkEnd w:id="5"/>
+    </w:p>
+    <w:p>
+      <w:pPr>
+        <w:pStyle w:val="Gliederungsebene2"/>
+      </w:pPr>
+      <w:bookmarkStart w:id="6" w:name="_Toc145095006"/>
+      <w:r>
+        <w:t>Aufbau</w:t>
+      </w:r>
+      <w:r>
+        <w:t xml:space="preserve"> der Arbeit</w:t>
+      </w:r>
+      <w:bookmarkEnd w:id="6"/>
     </w:p>
     <w:p/>
     <w:p>
@@ -16157,37 +17677,38 @@
       <w:pPr>
         <w:pStyle w:val="Gliederungsebene1"/>
       </w:pPr>
+      <w:bookmarkStart w:id="7" w:name="_Toc145095007"/>
       <w:r>
         <w:lastRenderedPageBreak/>
-        <w:t>Einleitung</w:t>
+        <w:t xml:space="preserve">Vergleich der </w:t>
       </w:r>
+      <w:r>
+        <w:t>Entwicklungsp</w:t>
+      </w:r>
+      <w:r>
+        <w:t>lattformen</w:t>
+      </w:r>
+      <w:bookmarkEnd w:id="7"/>
     </w:p>
     <w:p>
       <w:pPr>
         <w:pStyle w:val="Gliederungsebene2"/>
       </w:pPr>
+      <w:bookmarkStart w:id="8" w:name="_Toc145095008"/>
       <w:r>
-        <w:t>Motivation</w:t>
+        <w:t>VS Code</w:t>
       </w:r>
+      <w:bookmarkEnd w:id="8"/>
     </w:p>
     <w:p>
       <w:pPr>
         <w:pStyle w:val="Gliederungsebene2"/>
       </w:pPr>
+      <w:bookmarkStart w:id="9" w:name="_Toc145095009"/>
       <w:r>
-        <w:t>Ziel</w:t>
+        <w:t>IntelliJ</w:t>
       </w:r>
-    </w:p>
-    <w:p>
-      <w:pPr>
-        <w:pStyle w:val="Gliederungsebene2"/>
-      </w:pPr>
-      <w:r>
-        <w:t>Aufbau</w:t>
-      </w:r>
-      <w:r>
-        <w:t xml:space="preserve"> der Arbeit</w:t>
-      </w:r>
+      <w:bookmarkEnd w:id="9"/>
     </w:p>
     <w:p/>
     <w:p>
@@ -16199,40 +17720,14 @@
       <w:pPr>
         <w:pStyle w:val="Gliederungsebene1"/>
       </w:pPr>
-      <w:r>
-        <w:lastRenderedPageBreak/>
-        <w:t>Vergleich der Plattformen</w:t>
-      </w:r>
-    </w:p>
-    <w:p>
-      <w:pPr>
-        <w:pStyle w:val="Gliederungsebene2"/>
-      </w:pPr>
-      <w:r>
-        <w:t>VS Code</w:t>
-      </w:r>
-    </w:p>
-    <w:p>
-      <w:pPr>
-        <w:pStyle w:val="Gliederungsebene2"/>
-      </w:pPr>
-      <w:r>
-        <w:t>IntelliJ</w:t>
-      </w:r>
-    </w:p>
-    <w:p/>
-    <w:p>
-      <w:r>
-        <w:br w:type="page"/>
-      </w:r>
-    </w:p>
-    <w:p>
-      <w:pPr>
-        <w:pStyle w:val="Gliederungsebene1"/>
-      </w:pPr>
+      <w:bookmarkStart w:id="10" w:name="_Toc145095010"/>
       <w:r>
         <w:lastRenderedPageBreak/>
         <w:t>Vergleich der angebotenen Funktionalität</w:t>
+      </w:r>
+      <w:bookmarkEnd w:id="10"/>
+      <w:r>
+        <w:t xml:space="preserve"> und deren Anwendbarkeit</w:t>
       </w:r>
     </w:p>
     <w:p>
@@ -16253,10 +17748,12 @@
       <w:pPr>
         <w:pStyle w:val="Gliederungsebene1"/>
       </w:pPr>
+      <w:bookmarkStart w:id="11" w:name="_Toc145095011"/>
       <w:r>
         <w:lastRenderedPageBreak/>
         <w:t>Codebeispiel: Recent Changes Plugin</w:t>
       </w:r>
+      <w:bookmarkEnd w:id="11"/>
     </w:p>
     <w:p>
       <w:pPr>
@@ -16276,10 +17773,12 @@
       <w:pPr>
         <w:pStyle w:val="Gliederungsebene1"/>
       </w:pPr>
+      <w:bookmarkStart w:id="12" w:name="_Toc145095012"/>
       <w:r>
         <w:lastRenderedPageBreak/>
         <w:t>Vergleich der Code-Metriken</w:t>
       </w:r>
+      <w:bookmarkEnd w:id="12"/>
     </w:p>
     <w:p>
       <w:pPr>
@@ -16299,10 +17798,12 @@
       <w:pPr>
         <w:pStyle w:val="Gliederungsebene1"/>
       </w:pPr>
+      <w:bookmarkStart w:id="13" w:name="_Toc145095013"/>
       <w:r>
         <w:lastRenderedPageBreak/>
         <w:t>Conclusion</w:t>
       </w:r>
+      <w:bookmarkEnd w:id="13"/>
     </w:p>
     <w:p>
       <w:pPr>
@@ -16322,10 +17823,12 @@
       <w:pPr>
         <w:pStyle w:val="berschriftVorspannLinks"/>
       </w:pPr>
+      <w:bookmarkStart w:id="14" w:name="_Toc145095014"/>
       <w:r>
         <w:lastRenderedPageBreak/>
         <w:t>Referenzen</w:t>
       </w:r>
+      <w:bookmarkEnd w:id="14"/>
     </w:p>
     <w:p/>
     <w:p>
@@ -16464,7 +17967,7 @@
 <w:ftr xmlns:wpc="http://schemas.microsoft.com/office/word/2010/wordprocessingCanvas" xmlns:cx="http://schemas.microsoft.com/office/drawing/2014/chartex" xmlns:cx1="http://schemas.microsoft.com/office/drawing/2015/9/8/chartex" xmlns:cx2="http://schemas.microsoft.com/office/drawing/2015/10/21/chartex" xmlns:cx3="http://schemas.microsoft.com/office/drawing/2016/5/9/chartex" xmlns:cx4="http://schemas.microsoft.com/office/drawing/2016/5/10/chartex" xmlns:cx5="http://schemas.microsoft.com/office/drawing/2016/5/11/chartex" xmlns:cx6="http://schemas.microsoft.com/office/drawing/2016/5/12/chartex" xmlns:cx7="http://schemas.microsoft.com/office/drawing/2016/5/13/chartex" xmlns:cx8="http://schemas.microsoft.com/office/drawing/2016/5/14/chartex" xmlns:mc="http://schemas.openxmlformats.org/markup-compatibility/2006" xmlns:aink="http://schemas.microsoft.com/office/drawing/2016/ink" xmlns:am3d="http://schemas.microsoft.com/office/drawing/2017/model3d" xmlns:o="urn:schemas-microsoft-com:office:office" xmlns:oel="http://schemas.microsoft.com/office/2019/extlst" xmlns:r="http://schemas.openxmlformats.org/officeDocument/2006/relationships" xmlns:m="http://schemas.openxmlformats.org/officeDocument/2006/math" xmlns:v="urn:schemas-microsoft-com:vml" xmlns:wp14="http://schemas.microsoft.com/office/word/2010/wordprocessingDrawing" xmlns:wp="http://schemas.openxmlformats.org/drawingml/2006/wordprocessingDrawing" xmlns:w10="urn:schemas-microsoft-com:office:word" xmlns:w="http://schemas.openxmlformats.org/wordprocessingml/2006/main" xmlns:w14="http://schemas.microsoft.com/office/word/2010/wordml" xmlns:w15="http://schemas.microsoft.com/office/word/2012/wordml" xmlns:w16cex="http://schemas.microsoft.com/office/word/2018/wordml/cex" xmlns:w16cid="http://schemas.microsoft.com/office/word/2016/wordml/cid" xmlns:w16="http://schemas.microsoft.com/office/word/2018/wordml" xmlns:w16sdtdh="http://schemas.microsoft.com/office/word/2020/wordml/sdtdatahash" xmlns:w16se="http://schemas.microsoft.com/office/word/2015/wordml/symex" xmlns:wpg="http://schemas.microsoft.com/office/word/2010/wordprocessingGroup" xmlns:wpi="http://schemas.microsoft.com/office/word/2010/wordprocessingInk" xmlns:wne="http://schemas.microsoft.com/office/word/2006/wordml" xmlns:wps="http://schemas.microsoft.com/office/word/2010/wordprocessingShape" mc:Ignorable="w14 w15 w16se w16cid w16 w16cex w16sdtdh wp14">
   <w:p>
     <w:pPr>
-      <w:pStyle w:val="Footer"/>
+      <w:pStyle w:val="Fuzeile"/>
     </w:pPr>
     <w:r>
       <w:rPr>
@@ -16724,7 +18227,7 @@
     <w:lvl w:ilvl="4">
       <w:start w:val="1"/>
       <w:numFmt w:val="decimal"/>
-      <w:pStyle w:val="Heading5"/>
+      <w:pStyle w:val="berschrift5"/>
       <w:lvlText w:val="%1.%2.%3.%4.%5"/>
       <w:lvlJc w:val="left"/>
       <w:pPr>
@@ -16737,7 +18240,7 @@
     <w:lvl w:ilvl="5">
       <w:start w:val="1"/>
       <w:numFmt w:val="decimal"/>
-      <w:pStyle w:val="Heading6"/>
+      <w:pStyle w:val="berschrift6"/>
       <w:lvlText w:val="%1.%2.%3.%4.%5.%6"/>
       <w:lvlJc w:val="left"/>
       <w:pPr>
@@ -16750,7 +18253,7 @@
     <w:lvl w:ilvl="6">
       <w:start w:val="1"/>
       <w:numFmt w:val="decimal"/>
-      <w:pStyle w:val="Heading7"/>
+      <w:pStyle w:val="berschrift7"/>
       <w:lvlText w:val="%1.%2.%3.%4.%5.%6.%7"/>
       <w:lvlJc w:val="left"/>
       <w:pPr>
@@ -16763,7 +18266,7 @@
     <w:lvl w:ilvl="7">
       <w:start w:val="1"/>
       <w:numFmt w:val="decimal"/>
-      <w:pStyle w:val="Heading8"/>
+      <w:pStyle w:val="berschrift8"/>
       <w:lvlText w:val="%1.%2.%3.%4.%5.%6.%7.%8"/>
       <w:lvlJc w:val="left"/>
       <w:pPr>
@@ -17214,16 +18717,16 @@
     <w:lsdException w:name="Unresolved Mention" w:semiHidden="1" w:unhideWhenUsed="1"/>
     <w:lsdException w:name="Smart Link" w:semiHidden="1" w:unhideWhenUsed="1"/>
   </w:latentStyles>
-  <w:style w:type="paragraph" w:default="1" w:styleId="Normal">
+  <w:style w:type="paragraph" w:default="1" w:styleId="Standard">
     <w:name w:val="Normal"/>
     <w:qFormat/>
     <w:rsid w:val="008559A9"/>
   </w:style>
-  <w:style w:type="paragraph" w:styleId="Heading1">
+  <w:style w:type="paragraph" w:styleId="berschrift1">
     <w:name w:val="heading 1"/>
-    <w:basedOn w:val="Normal"/>
-    <w:next w:val="Normal"/>
-    <w:link w:val="Heading1Char"/>
+    <w:basedOn w:val="Standard"/>
+    <w:next w:val="Standard"/>
+    <w:link w:val="berschrift1Zchn"/>
     <w:qFormat/>
     <w:rsid w:val="008559A9"/>
     <w:pPr>
@@ -17241,11 +18744,11 @@
       <w:lang w:val="de-DE" w:eastAsia="de-DE"/>
     </w:rPr>
   </w:style>
-  <w:style w:type="paragraph" w:styleId="Heading2">
+  <w:style w:type="paragraph" w:styleId="berschrift2">
     <w:name w:val="heading 2"/>
-    <w:basedOn w:val="Normal"/>
-    <w:next w:val="Normal"/>
-    <w:link w:val="Heading2Char"/>
+    <w:basedOn w:val="Standard"/>
+    <w:next w:val="Standard"/>
+    <w:link w:val="berschrift2Zchn"/>
     <w:semiHidden/>
     <w:unhideWhenUsed/>
     <w:qFormat/>
@@ -17265,11 +18768,11 @@
       <w:lang w:val="de-DE" w:eastAsia="de-DE"/>
     </w:rPr>
   </w:style>
-  <w:style w:type="paragraph" w:styleId="Heading3">
+  <w:style w:type="paragraph" w:styleId="berschrift3">
     <w:name w:val="heading 3"/>
-    <w:basedOn w:val="Normal"/>
-    <w:next w:val="Normal"/>
-    <w:link w:val="Heading3Char"/>
+    <w:basedOn w:val="Standard"/>
+    <w:next w:val="Standard"/>
+    <w:link w:val="berschrift3Zchn"/>
     <w:semiHidden/>
     <w:unhideWhenUsed/>
     <w:qFormat/>
@@ -17289,11 +18792,11 @@
       <w:lang w:val="de-DE" w:eastAsia="de-DE"/>
     </w:rPr>
   </w:style>
-  <w:style w:type="paragraph" w:styleId="Heading4">
+  <w:style w:type="paragraph" w:styleId="berschrift4">
     <w:name w:val="heading 4"/>
-    <w:basedOn w:val="Normal"/>
-    <w:next w:val="Normal"/>
-    <w:link w:val="Heading4Char"/>
+    <w:basedOn w:val="Standard"/>
+    <w:next w:val="Standard"/>
+    <w:link w:val="berschrift4Zchn"/>
     <w:semiHidden/>
     <w:unhideWhenUsed/>
     <w:qFormat/>
@@ -17314,11 +18817,11 @@
       <w:lang w:val="de-DE" w:eastAsia="de-DE"/>
     </w:rPr>
   </w:style>
-  <w:style w:type="paragraph" w:styleId="Heading5">
+  <w:style w:type="paragraph" w:styleId="berschrift5">
     <w:name w:val="heading 5"/>
-    <w:basedOn w:val="Normal"/>
-    <w:next w:val="Normal"/>
-    <w:link w:val="Heading5Char"/>
+    <w:basedOn w:val="Standard"/>
+    <w:next w:val="Standard"/>
+    <w:link w:val="berschrift5Zchn"/>
     <w:semiHidden/>
     <w:unhideWhenUsed/>
     <w:qFormat/>
@@ -17341,11 +18844,11 @@
       <w:lang w:val="de-DE" w:eastAsia="de-DE"/>
     </w:rPr>
   </w:style>
-  <w:style w:type="paragraph" w:styleId="Heading6">
+  <w:style w:type="paragraph" w:styleId="berschrift6">
     <w:name w:val="heading 6"/>
-    <w:basedOn w:val="Normal"/>
-    <w:next w:val="Normal"/>
-    <w:link w:val="Heading6Char"/>
+    <w:basedOn w:val="Standard"/>
+    <w:next w:val="Standard"/>
+    <w:link w:val="berschrift6Zchn"/>
     <w:semiHidden/>
     <w:unhideWhenUsed/>
     <w:qFormat/>
@@ -17368,11 +18871,11 @@
       <w:lang w:val="de-DE" w:eastAsia="de-DE"/>
     </w:rPr>
   </w:style>
-  <w:style w:type="paragraph" w:styleId="Heading7">
+  <w:style w:type="paragraph" w:styleId="berschrift7">
     <w:name w:val="heading 7"/>
-    <w:basedOn w:val="Normal"/>
-    <w:next w:val="Normal"/>
-    <w:link w:val="Heading7Char"/>
+    <w:basedOn w:val="Standard"/>
+    <w:next w:val="Standard"/>
+    <w:link w:val="berschrift7Zchn"/>
     <w:semiHidden/>
     <w:unhideWhenUsed/>
     <w:qFormat/>
@@ -17397,11 +18900,11 @@
       <w:lang w:val="de-DE" w:eastAsia="de-DE"/>
     </w:rPr>
   </w:style>
-  <w:style w:type="paragraph" w:styleId="Heading8">
+  <w:style w:type="paragraph" w:styleId="berschrift8">
     <w:name w:val="heading 8"/>
-    <w:basedOn w:val="Normal"/>
-    <w:next w:val="Normal"/>
-    <w:link w:val="Heading8Char"/>
+    <w:basedOn w:val="Standard"/>
+    <w:next w:val="Standard"/>
+    <w:link w:val="berschrift8Zchn"/>
     <w:semiHidden/>
     <w:unhideWhenUsed/>
     <w:qFormat/>
@@ -17425,11 +18928,11 @@
       <w:lang w:val="de-DE" w:eastAsia="de-DE"/>
     </w:rPr>
   </w:style>
-  <w:style w:type="paragraph" w:styleId="Heading9">
+  <w:style w:type="paragraph" w:styleId="berschrift9">
     <w:name w:val="heading 9"/>
-    <w:basedOn w:val="Normal"/>
-    <w:next w:val="Normal"/>
-    <w:link w:val="Heading9Char"/>
+    <w:basedOn w:val="Standard"/>
+    <w:next w:val="Standard"/>
+    <w:link w:val="berschrift9Zchn"/>
     <w:semiHidden/>
     <w:unhideWhenUsed/>
     <w:qFormat/>
@@ -17451,13 +18954,13 @@
       <w:lang w:val="de-DE" w:eastAsia="de-DE"/>
     </w:rPr>
   </w:style>
-  <w:style w:type="character" w:default="1" w:styleId="DefaultParagraphFont">
+  <w:style w:type="character" w:default="1" w:styleId="Absatz-Standardschriftart">
     <w:name w:val="Default Paragraph Font"/>
     <w:uiPriority w:val="1"/>
     <w:semiHidden/>
     <w:unhideWhenUsed/>
   </w:style>
-  <w:style w:type="table" w:default="1" w:styleId="TableNormal">
+  <w:style w:type="table" w:default="1" w:styleId="NormaleTabelle">
     <w:name w:val="Normal Table"/>
     <w:uiPriority w:val="99"/>
     <w:semiHidden/>
@@ -17472,16 +18975,16 @@
       </w:tblCellMar>
     </w:tblPr>
   </w:style>
-  <w:style w:type="numbering" w:default="1" w:styleId="NoList">
+  <w:style w:type="numbering" w:default="1" w:styleId="KeineListe">
     <w:name w:val="No List"/>
     <w:uiPriority w:val="99"/>
     <w:semiHidden/>
     <w:unhideWhenUsed/>
   </w:style>
-  <w:style w:type="paragraph" w:styleId="TOC2">
+  <w:style w:type="paragraph" w:styleId="Verzeichnis2">
     <w:name w:val="toc 2"/>
-    <w:basedOn w:val="Normal"/>
-    <w:next w:val="Normal"/>
+    <w:basedOn w:val="Standard"/>
+    <w:next w:val="Standard"/>
     <w:autoRedefine/>
     <w:uiPriority w:val="39"/>
     <w:unhideWhenUsed/>
@@ -17496,10 +18999,10 @@
       <w:lang w:val="de-DE" w:eastAsia="de-DE"/>
     </w:rPr>
   </w:style>
-  <w:style w:type="paragraph" w:styleId="TableofFigures">
+  <w:style w:type="paragraph" w:styleId="Abbildungsverzeichnis">
     <w:name w:val="table of figures"/>
-    <w:basedOn w:val="TOC2"/>
-    <w:next w:val="Normal"/>
+    <w:basedOn w:val="Verzeichnis2"/>
+    <w:next w:val="Standard"/>
     <w:uiPriority w:val="99"/>
     <w:unhideWhenUsed/>
     <w:rsid w:val="008559A9"/>
@@ -17510,7 +19013,7 @@
   </w:style>
   <w:style w:type="paragraph" w:customStyle="1" w:styleId="Aufzhlungdiplomarbeit">
     <w:name w:val="Aufzählung_diplomarbeit"/>
-    <w:basedOn w:val="Normal"/>
+    <w:basedOn w:val="Standard"/>
     <w:qFormat/>
     <w:rsid w:val="008559A9"/>
     <w:pPr>
@@ -17527,10 +19030,10 @@
       <w:lang w:val="de-DE" w:eastAsia="de-DE"/>
     </w:rPr>
   </w:style>
-  <w:style w:type="paragraph" w:styleId="Caption">
+  <w:style w:type="paragraph" w:styleId="Beschriftung">
     <w:name w:val="caption"/>
-    <w:basedOn w:val="Normal"/>
-    <w:next w:val="Normal"/>
+    <w:basedOn w:val="Standard"/>
+    <w:next w:val="Standard"/>
     <w:unhideWhenUsed/>
     <w:qFormat/>
     <w:rsid w:val="008559A9"/>
@@ -17546,10 +19049,10 @@
       <w:lang w:val="de-DE" w:eastAsia="de-DE"/>
     </w:rPr>
   </w:style>
-  <w:style w:type="paragraph" w:styleId="DocumentMap">
+  <w:style w:type="paragraph" w:styleId="Dokumentstruktur">
     <w:name w:val="Document Map"/>
-    <w:basedOn w:val="Normal"/>
-    <w:link w:val="DocumentMapChar"/>
+    <w:basedOn w:val="Standard"/>
+    <w:link w:val="DokumentstrukturZchn"/>
     <w:semiHidden/>
     <w:rsid w:val="008559A9"/>
     <w:pPr>
@@ -17563,10 +19066,10 @@
       <w:lang w:val="de-DE" w:eastAsia="de-DE"/>
     </w:rPr>
   </w:style>
-  <w:style w:type="character" w:customStyle="1" w:styleId="DocumentMapChar">
-    <w:name w:val="Document Map Char"/>
-    <w:basedOn w:val="DefaultParagraphFont"/>
-    <w:link w:val="DocumentMap"/>
+  <w:style w:type="character" w:customStyle="1" w:styleId="DokumentstrukturZchn">
+    <w:name w:val="Dokumentstruktur Zchn"/>
+    <w:basedOn w:val="Absatz-Standardschriftart"/>
+    <w:link w:val="Dokumentstruktur"/>
     <w:semiHidden/>
     <w:rsid w:val="008559A9"/>
     <w:rPr>
@@ -17576,10 +19079,10 @@
       <w:lang w:val="de-DE" w:eastAsia="de-DE"/>
     </w:rPr>
   </w:style>
-  <w:style w:type="paragraph" w:styleId="Footer">
+  <w:style w:type="paragraph" w:styleId="Fuzeile">
     <w:name w:val="footer"/>
-    <w:basedOn w:val="Normal"/>
-    <w:link w:val="FooterChar"/>
+    <w:basedOn w:val="Standard"/>
+    <w:link w:val="FuzeileZchn"/>
     <w:unhideWhenUsed/>
     <w:rsid w:val="008559A9"/>
     <w:pPr>
@@ -17596,10 +19099,10 @@
       <w:lang w:val="de-DE" w:eastAsia="de-DE"/>
     </w:rPr>
   </w:style>
-  <w:style w:type="character" w:customStyle="1" w:styleId="FooterChar">
-    <w:name w:val="Footer Char"/>
-    <w:basedOn w:val="DefaultParagraphFont"/>
-    <w:link w:val="Footer"/>
+  <w:style w:type="character" w:customStyle="1" w:styleId="FuzeileZchn">
+    <w:name w:val="Fußzeile Zchn"/>
+    <w:basedOn w:val="Absatz-Standardschriftart"/>
+    <w:link w:val="Fuzeile"/>
     <w:rsid w:val="008559A9"/>
     <w:rPr>
       <w:rFonts w:ascii="Calibri" w:eastAsia="Times New Roman" w:hAnsi="Calibri" w:cs="Times New Roman"/>
@@ -17609,7 +19112,7 @@
   </w:style>
   <w:style w:type="paragraph" w:customStyle="1" w:styleId="Gliederungsebene1">
     <w:name w:val="Gliederungsebene1"/>
-    <w:basedOn w:val="Normal"/>
+    <w:basedOn w:val="Standard"/>
     <w:qFormat/>
     <w:rsid w:val="008559A9"/>
     <w:pPr>
@@ -17671,7 +19174,7 @@
   </w:style>
   <w:style w:type="character" w:styleId="Hyperlink">
     <w:name w:val="Hyperlink"/>
-    <w:basedOn w:val="DefaultParagraphFont"/>
+    <w:basedOn w:val="Absatz-Standardschriftart"/>
     <w:uiPriority w:val="99"/>
     <w:unhideWhenUsed/>
     <w:rsid w:val="008559A9"/>
@@ -17680,10 +19183,10 @@
       <w:u w:val="single"/>
     </w:rPr>
   </w:style>
-  <w:style w:type="paragraph" w:styleId="Header">
+  <w:style w:type="paragraph" w:styleId="Kopfzeile">
     <w:name w:val="header"/>
-    <w:basedOn w:val="Normal"/>
-    <w:link w:val="HeaderChar"/>
+    <w:basedOn w:val="Standard"/>
+    <w:link w:val="KopfzeileZchn"/>
     <w:unhideWhenUsed/>
     <w:rsid w:val="008559A9"/>
     <w:pPr>
@@ -17700,10 +19203,10 @@
       <w:lang w:val="de-DE" w:eastAsia="de-DE"/>
     </w:rPr>
   </w:style>
-  <w:style w:type="character" w:customStyle="1" w:styleId="HeaderChar">
-    <w:name w:val="Header Char"/>
-    <w:basedOn w:val="DefaultParagraphFont"/>
-    <w:link w:val="Header"/>
+  <w:style w:type="character" w:customStyle="1" w:styleId="KopfzeileZchn">
+    <w:name w:val="Kopfzeile Zchn"/>
+    <w:basedOn w:val="Absatz-Standardschriftart"/>
+    <w:link w:val="Kopfzeile"/>
     <w:rsid w:val="008559A9"/>
     <w:rPr>
       <w:rFonts w:ascii="Calibri" w:eastAsia="Times New Roman" w:hAnsi="Calibri" w:cs="Times New Roman"/>
@@ -17711,10 +19214,10 @@
       <w:lang w:val="de-DE" w:eastAsia="de-DE"/>
     </w:rPr>
   </w:style>
-  <w:style w:type="paragraph" w:styleId="BalloonText">
+  <w:style w:type="paragraph" w:styleId="Sprechblasentext">
     <w:name w:val="Balloon Text"/>
-    <w:basedOn w:val="Normal"/>
-    <w:link w:val="BalloonTextChar"/>
+    <w:basedOn w:val="Standard"/>
+    <w:link w:val="SprechblasentextZchn"/>
     <w:semiHidden/>
     <w:rsid w:val="008559A9"/>
     <w:pPr>
@@ -17728,10 +19231,10 @@
       <w:lang w:val="de-DE" w:eastAsia="de-DE"/>
     </w:rPr>
   </w:style>
-  <w:style w:type="character" w:customStyle="1" w:styleId="BalloonTextChar">
-    <w:name w:val="Balloon Text Char"/>
-    <w:basedOn w:val="DefaultParagraphFont"/>
-    <w:link w:val="BalloonText"/>
+  <w:style w:type="character" w:customStyle="1" w:styleId="SprechblasentextZchn">
+    <w:name w:val="Sprechblasentext Zchn"/>
+    <w:basedOn w:val="Absatz-Standardschriftart"/>
+    <w:link w:val="Sprechblasentext"/>
     <w:semiHidden/>
     <w:rsid w:val="008559A9"/>
     <w:rPr>
@@ -17741,9 +19244,9 @@
       <w:lang w:val="de-DE" w:eastAsia="de-DE"/>
     </w:rPr>
   </w:style>
-  <w:style w:type="table" w:styleId="TableGrid">
+  <w:style w:type="table" w:styleId="Tabellenraster">
     <w:name w:val="Table Grid"/>
-    <w:basedOn w:val="TableNormal"/>
+    <w:basedOn w:val="NormaleTabelle"/>
     <w:rsid w:val="008559A9"/>
     <w:pPr>
       <w:spacing w:after="0" w:line="240" w:lineRule="auto"/>
@@ -17765,10 +19268,10 @@
       </w:tblBorders>
     </w:tblPr>
   </w:style>
-  <w:style w:type="character" w:customStyle="1" w:styleId="Heading1Char">
-    <w:name w:val="Heading 1 Char"/>
-    <w:basedOn w:val="DefaultParagraphFont"/>
-    <w:link w:val="Heading1"/>
+  <w:style w:type="character" w:customStyle="1" w:styleId="berschrift1Zchn">
+    <w:name w:val="Überschrift 1 Zchn"/>
+    <w:basedOn w:val="Absatz-Standardschriftart"/>
+    <w:link w:val="berschrift1"/>
     <w:rsid w:val="008559A9"/>
     <w:rPr>
       <w:rFonts w:asciiTheme="majorHAnsi" w:eastAsiaTheme="majorEastAsia" w:hAnsiTheme="majorHAnsi" w:cstheme="majorBidi"/>
@@ -17778,10 +19281,10 @@
       <w:lang w:val="de-DE" w:eastAsia="de-DE"/>
     </w:rPr>
   </w:style>
-  <w:style w:type="character" w:customStyle="1" w:styleId="Heading2Char">
-    <w:name w:val="Heading 2 Char"/>
-    <w:basedOn w:val="DefaultParagraphFont"/>
-    <w:link w:val="Heading2"/>
+  <w:style w:type="character" w:customStyle="1" w:styleId="berschrift2Zchn">
+    <w:name w:val="Überschrift 2 Zchn"/>
+    <w:basedOn w:val="Absatz-Standardschriftart"/>
+    <w:link w:val="berschrift2"/>
     <w:semiHidden/>
     <w:rsid w:val="008559A9"/>
     <w:rPr>
@@ -17792,10 +19295,10 @@
       <w:lang w:val="de-DE" w:eastAsia="de-DE"/>
     </w:rPr>
   </w:style>
-  <w:style w:type="character" w:customStyle="1" w:styleId="Heading3Char">
-    <w:name w:val="Heading 3 Char"/>
-    <w:basedOn w:val="DefaultParagraphFont"/>
-    <w:link w:val="Heading3"/>
+  <w:style w:type="character" w:customStyle="1" w:styleId="berschrift3Zchn">
+    <w:name w:val="Überschrift 3 Zchn"/>
+    <w:basedOn w:val="Absatz-Standardschriftart"/>
+    <w:link w:val="berschrift3"/>
     <w:semiHidden/>
     <w:rsid w:val="008559A9"/>
     <w:rPr>
@@ -17806,10 +19309,10 @@
       <w:lang w:val="de-DE" w:eastAsia="de-DE"/>
     </w:rPr>
   </w:style>
-  <w:style w:type="character" w:customStyle="1" w:styleId="Heading4Char">
-    <w:name w:val="Heading 4 Char"/>
-    <w:basedOn w:val="DefaultParagraphFont"/>
-    <w:link w:val="Heading4"/>
+  <w:style w:type="character" w:customStyle="1" w:styleId="berschrift4Zchn">
+    <w:name w:val="Überschrift 4 Zchn"/>
+    <w:basedOn w:val="Absatz-Standardschriftart"/>
+    <w:link w:val="berschrift4"/>
     <w:semiHidden/>
     <w:rsid w:val="008559A9"/>
     <w:rPr>
@@ -17821,10 +19324,10 @@
       <w:lang w:val="de-DE" w:eastAsia="de-DE"/>
     </w:rPr>
   </w:style>
-  <w:style w:type="character" w:customStyle="1" w:styleId="Heading5Char">
-    <w:name w:val="Heading 5 Char"/>
-    <w:basedOn w:val="DefaultParagraphFont"/>
-    <w:link w:val="Heading5"/>
+  <w:style w:type="character" w:customStyle="1" w:styleId="berschrift5Zchn">
+    <w:name w:val="Überschrift 5 Zchn"/>
+    <w:basedOn w:val="Absatz-Standardschriftart"/>
+    <w:link w:val="berschrift5"/>
     <w:semiHidden/>
     <w:rsid w:val="008559A9"/>
     <w:rPr>
@@ -17834,10 +19337,10 @@
       <w:lang w:val="de-DE" w:eastAsia="de-DE"/>
     </w:rPr>
   </w:style>
-  <w:style w:type="character" w:customStyle="1" w:styleId="Heading6Char">
-    <w:name w:val="Heading 6 Char"/>
-    <w:basedOn w:val="DefaultParagraphFont"/>
-    <w:link w:val="Heading6"/>
+  <w:style w:type="character" w:customStyle="1" w:styleId="berschrift6Zchn">
+    <w:name w:val="Überschrift 6 Zchn"/>
+    <w:basedOn w:val="Absatz-Standardschriftart"/>
+    <w:link w:val="berschrift6"/>
     <w:semiHidden/>
     <w:rsid w:val="008559A9"/>
     <w:rPr>
@@ -17847,10 +19350,10 @@
       <w:lang w:val="de-DE" w:eastAsia="de-DE"/>
     </w:rPr>
   </w:style>
-  <w:style w:type="character" w:customStyle="1" w:styleId="Heading7Char">
-    <w:name w:val="Heading 7 Char"/>
-    <w:basedOn w:val="DefaultParagraphFont"/>
-    <w:link w:val="Heading7"/>
+  <w:style w:type="character" w:customStyle="1" w:styleId="berschrift7Zchn">
+    <w:name w:val="Überschrift 7 Zchn"/>
+    <w:basedOn w:val="Absatz-Standardschriftart"/>
+    <w:link w:val="berschrift7"/>
     <w:semiHidden/>
     <w:rsid w:val="008559A9"/>
     <w:rPr>
@@ -17862,10 +19365,10 @@
       <w:lang w:val="de-DE" w:eastAsia="de-DE"/>
     </w:rPr>
   </w:style>
-  <w:style w:type="character" w:customStyle="1" w:styleId="Heading8Char">
-    <w:name w:val="Heading 8 Char"/>
-    <w:basedOn w:val="DefaultParagraphFont"/>
-    <w:link w:val="Heading8"/>
+  <w:style w:type="character" w:customStyle="1" w:styleId="berschrift8Zchn">
+    <w:name w:val="Überschrift 8 Zchn"/>
+    <w:basedOn w:val="Absatz-Standardschriftart"/>
+    <w:link w:val="berschrift8"/>
     <w:semiHidden/>
     <w:rsid w:val="008559A9"/>
     <w:rPr>
@@ -17876,10 +19379,10 @@
       <w:lang w:val="de-DE" w:eastAsia="de-DE"/>
     </w:rPr>
   </w:style>
-  <w:style w:type="character" w:customStyle="1" w:styleId="Heading9Char">
-    <w:name w:val="Heading 9 Char"/>
-    <w:basedOn w:val="DefaultParagraphFont"/>
-    <w:link w:val="Heading9"/>
+  <w:style w:type="character" w:customStyle="1" w:styleId="berschrift9Zchn">
+    <w:name w:val="Überschrift 9 Zchn"/>
+    <w:basedOn w:val="Absatz-Standardschriftart"/>
+    <w:link w:val="berschrift9"/>
     <w:semiHidden/>
     <w:rsid w:val="008559A9"/>
     <w:rPr>
@@ -17894,7 +19397,7 @@
   </w:style>
   <w:style w:type="paragraph" w:customStyle="1" w:styleId="berschriftVorspann">
     <w:name w:val="Überschrift_Vorspann"/>
-    <w:basedOn w:val="Normal"/>
+    <w:basedOn w:val="Standard"/>
     <w:qFormat/>
     <w:rsid w:val="008559A9"/>
     <w:pPr>
@@ -17909,10 +19412,10 @@
       <w:lang w:val="de-DE" w:eastAsia="de-DE"/>
     </w:rPr>
   </w:style>
-  <w:style w:type="paragraph" w:styleId="TOC1">
+  <w:style w:type="paragraph" w:styleId="Verzeichnis1">
     <w:name w:val="toc 1"/>
-    <w:basedOn w:val="Normal"/>
-    <w:next w:val="Normal"/>
+    <w:basedOn w:val="Standard"/>
+    <w:next w:val="Standard"/>
     <w:autoRedefine/>
     <w:uiPriority w:val="39"/>
     <w:unhideWhenUsed/>
@@ -17929,10 +19432,10 @@
       <w:lang w:val="de-DE" w:eastAsia="de-DE"/>
     </w:rPr>
   </w:style>
-  <w:style w:type="paragraph" w:styleId="TOC3">
+  <w:style w:type="paragraph" w:styleId="Verzeichnis3">
     <w:name w:val="toc 3"/>
-    <w:basedOn w:val="Normal"/>
-    <w:next w:val="Normal"/>
+    <w:basedOn w:val="Standard"/>
+    <w:next w:val="Standard"/>
     <w:autoRedefine/>
     <w:uiPriority w:val="39"/>
     <w:unhideWhenUsed/>
@@ -17948,9 +19451,9 @@
       <w:lang w:val="de-DE" w:eastAsia="de-DE"/>
     </w:rPr>
   </w:style>
-  <w:style w:type="character" w:styleId="UnresolvedMention">
+  <w:style w:type="character" w:styleId="NichtaufgelsteErwhnung">
     <w:name w:val="Unresolved Mention"/>
-    <w:basedOn w:val="DefaultParagraphFont"/>
+    <w:basedOn w:val="Absatz-Standardschriftart"/>
     <w:uiPriority w:val="99"/>
     <w:semiHidden/>
     <w:unhideWhenUsed/>
@@ -17968,6 +19471,23 @@
     <w:pPr>
       <w:jc w:val="left"/>
     </w:pPr>
+  </w:style>
+  <w:style w:type="paragraph" w:styleId="Inhaltsverzeichnisberschrift">
+    <w:name w:val="TOC Heading"/>
+    <w:basedOn w:val="berschrift1"/>
+    <w:next w:val="Standard"/>
+    <w:uiPriority w:val="39"/>
+    <w:unhideWhenUsed/>
+    <w:qFormat/>
+    <w:rsid w:val="00DF791D"/>
+    <w:pPr>
+      <w:spacing w:line="259" w:lineRule="auto"/>
+      <w:jc w:val="left"/>
+      <w:outlineLvl w:val="9"/>
+    </w:pPr>
+    <w:rPr>
+      <w:lang w:val="de-AT" w:eastAsia="de-AT"/>
+    </w:rPr>
   </w:style>
 </w:styles>
 </file>

</xml_diff>

<commit_message>
added first paragraphs on intelliJ
</commit_message>
<xml_diff>
--- a/Bachelorarbeit_Seiringer.docx
+++ b/Bachelorarbeit_Seiringer.docx
@@ -16529,21 +16529,7 @@
             <w:rStyle w:val="Hyperlink"/>
             <w:noProof/>
           </w:rPr>
-          <w:t>Motivati</w:t>
-        </w:r>
-        <w:r>
-          <w:rPr>
-            <w:rStyle w:val="Hyperlink"/>
-            <w:noProof/>
-          </w:rPr>
-          <w:t>o</w:t>
-        </w:r>
-        <w:r>
-          <w:rPr>
-            <w:rStyle w:val="Hyperlink"/>
-            <w:noProof/>
-          </w:rPr>
-          <w:t>n</w:t>
+          <w:t>Motivation</w:t>
         </w:r>
         <w:r>
           <w:rPr>
@@ -17630,7 +17616,13 @@
         <w:t>selbst</w:t>
       </w:r>
       <w:r>
-        <w:t xml:space="preserve"> die Macht darüber zu entscheiden welche Plugins sie nutzen möchten.</w:t>
+        <w:t xml:space="preserve"> die Macht darüber zu entscheiden welche Plugins sie nutzen möchten</w:t>
+      </w:r>
+      <w:r>
+        <w:t xml:space="preserve"> und welche nicht</w:t>
+      </w:r>
+      <w:r>
+        <w:t>.</w:t>
       </w:r>
     </w:p>
     <w:p>
@@ -17643,6 +17635,9 @@
       <w:r>
         <w:t xml:space="preserve"> Diese Bachelorarbeit versucht in diesen Bereichen einen Überblick zu schaffen und vergleicht hierfür die Plugin Entwicklung in zwei der momentan beliebtesten IDEs, Visual Studio Code und IntelliJ IDEA.</w:t>
       </w:r>
+      <w:r>
+        <w:t xml:space="preserve"> Durch den Vergleich der beiden Produkte und dem Herausarbeiten und Aufbereiten der Unterschiede wird es anderen Entwicklern erleichtert diese Entscheidung zu treffen.</w:t>
+      </w:r>
     </w:p>
     <w:p>
       <w:pPr>
@@ -17654,6 +17649,7 @@
       </w:r>
       <w:bookmarkEnd w:id="5"/>
     </w:p>
+    <w:p/>
     <w:p>
       <w:pPr>
         <w:pStyle w:val="Gliederungsebene2"/>
@@ -17696,10 +17692,14 @@
       </w:pPr>
       <w:bookmarkStart w:id="8" w:name="_Toc145095008"/>
       <w:r>
-        <w:t>VS Code</w:t>
+        <w:t>Visual Studio</w:t>
+      </w:r>
+      <w:r>
+        <w:t xml:space="preserve"> Code</w:t>
       </w:r>
       <w:bookmarkEnd w:id="8"/>
     </w:p>
+    <w:p/>
     <w:p>
       <w:pPr>
         <w:pStyle w:val="Gliederungsebene2"/>
@@ -17709,8 +17709,269 @@
         <w:t>IntelliJ</w:t>
       </w:r>
       <w:bookmarkEnd w:id="9"/>
+      <w:r>
+        <w:t xml:space="preserve"> IDEA</w:t>
+      </w:r>
+    </w:p>
+    <w:p>
+      <w:r>
+        <w:t xml:space="preserve">IntelliJ IDEA wurde erstmals im Januar 2001 von dem Unternehmen JetBrains veröffentlicht. Im Gegensatz zu Visual Studio Code handelt es sich bei IntelliJ um ein IDE </w:t>
+      </w:r>
+      <w:r>
+        <w:t>welches speziell auf die Entwicklung von Programmen in den Programmiersprachen Java und Kotlin ausgelegt ist.</w:t>
+      </w:r>
+      <w:r>
+        <w:t xml:space="preserve"> IntelliJ IDEA wird in einer frei zu verwendenden, open source „Community Edition“, sowie in einer kommerziellen Form als „</w:t>
+      </w:r>
+      <w:r>
+        <w:t>IntelliJ IDEA Ultimate</w:t>
+      </w:r>
+      <w:r>
+        <w:t>“ angeboten.</w:t>
+      </w:r>
+      <w:r>
+        <w:t xml:space="preserve"> </w:t>
+      </w:r>
+    </w:p>
+    <w:p>
+      <w:r>
+        <w:t xml:space="preserve">Aufgrund der Spezialisierung auf Java und Kotlin Projekte unterstützt die IntelliJ Community Edition nur eine relativ kleine Auswahl an Sprachen, Frameworks und Build Tools. Während IntelliJ IDEA Ultimate den Umfang an Features </w:t>
+      </w:r>
+      <w:r>
+        <w:t>schon</w:t>
+      </w:r>
+      <w:r>
+        <w:t xml:space="preserve"> deutlich erweitert</w:t>
+      </w:r>
+      <w:r>
+        <w:t>, bietet JetBrains auch noch weitere (kommerzielle) IDEs an. Diese sind alle für unterschiedliche Programmiersprachen oder Sprachfamilien ausgelegt.</w:t>
+      </w:r>
+      <w:r>
+        <w:t xml:space="preserve"> Einige der bekanntesten sind dabei CLion für die Sprachen C und C++, Rider für die .NET Sprachen, PhpStorm für PHP, WebStorm für JavaScript und viele weitere.</w:t>
+      </w:r>
+      <w:r>
+        <w:t xml:space="preserve"> Zum aktuellen Zeitpunkt sind es insgesamt elf verschiedene IDEs die von JetBrains angeboten werden und die alle auf der IntelliJ Platform basieren. Das bedeutet nicht nur, dass sich all diese IDEs in der Verwendung und im Aussehen sehr ähnlich sind, sondern auch, dass ein Plugin, welches für die allgemeine IntelliJ Platform entworfen wurde, </w:t>
+      </w:r>
+      <w:r>
+        <w:t>relativ problemlos auch für mehrere IDEs dieser Form veröffentlicht werden kann</w:t>
+      </w:r>
+      <w:r>
+        <w:t>.</w:t>
+      </w:r>
     </w:p>
     <w:p/>
+    <w:p>
+      <w:r>
+        <w:t>Zum aktuellen Zeitpunkt bietet IntelliJ in den unterschiedlichen Versionen folgende features:</w:t>
+      </w:r>
+    </w:p>
+    <w:p>
+      <w:r>
+        <w:t>Sprachen</w:t>
+      </w:r>
+    </w:p>
+    <w:p>
+      <w:r>
+        <w:rPr>
+          <w:noProof/>
+        </w:rPr>
+        <w:lastRenderedPageBreak/>
+        <w:drawing>
+          <wp:inline distT="0" distB="0" distL="0" distR="0" wp14:anchorId="44E18E2D" wp14:editId="1C1823A0">
+            <wp:extent cx="5515745" cy="4077269"/>
+            <wp:effectExtent l="0" t="0" r="8890" b="0"/>
+            <wp:docPr id="22" name="Grafik 22" descr="Ein Bild, das Text, Screenshot, Schrift enthält.&#10;&#10;Automatisch generierte Beschreibung"/>
+            <wp:cNvGraphicFramePr>
+              <a:graphicFrameLocks xmlns:a="http://schemas.openxmlformats.org/drawingml/2006/main" noChangeAspect="1"/>
+            </wp:cNvGraphicFramePr>
+            <a:graphic xmlns:a="http://schemas.openxmlformats.org/drawingml/2006/main">
+              <a:graphicData uri="http://schemas.openxmlformats.org/drawingml/2006/picture">
+                <pic:pic xmlns:pic="http://schemas.openxmlformats.org/drawingml/2006/picture">
+                  <pic:nvPicPr>
+                    <pic:cNvPr id="22" name="Grafik 22" descr="Ein Bild, das Text, Screenshot, Schrift enthält.&#10;&#10;Automatisch generierte Beschreibung"/>
+                    <pic:cNvPicPr/>
+                  </pic:nvPicPr>
+                  <pic:blipFill>
+                    <a:blip r:embed="rId8"/>
+                    <a:stretch>
+                      <a:fillRect/>
+                    </a:stretch>
+                  </pic:blipFill>
+                  <pic:spPr>
+                    <a:xfrm>
+                      <a:off x="0" y="0"/>
+                      <a:ext cx="5515745" cy="4077269"/>
+                    </a:xfrm>
+                    <a:prstGeom prst="rect">
+                      <a:avLst/>
+                    </a:prstGeom>
+                  </pic:spPr>
+                </pic:pic>
+              </a:graphicData>
+            </a:graphic>
+          </wp:inline>
+        </w:drawing>
+      </w:r>
+    </w:p>
+    <w:p>
+      <w:r>
+        <w:t>Frameworks</w:t>
+      </w:r>
+    </w:p>
+    <w:p>
+      <w:r>
+        <w:rPr>
+          <w:noProof/>
+        </w:rPr>
+        <w:lastRenderedPageBreak/>
+        <w:drawing>
+          <wp:inline distT="0" distB="0" distL="0" distR="0" wp14:anchorId="0F17131F" wp14:editId="732DCA58">
+            <wp:extent cx="5648325" cy="7477125"/>
+            <wp:effectExtent l="0" t="0" r="9525" b="9525"/>
+            <wp:docPr id="23" name="Grafik 23" descr="Ein Bild, das Text, Screenshot, Dokument enthält.&#10;&#10;Automatisch generierte Beschreibung"/>
+            <wp:cNvGraphicFramePr>
+              <a:graphicFrameLocks xmlns:a="http://schemas.openxmlformats.org/drawingml/2006/main" noChangeAspect="1"/>
+            </wp:cNvGraphicFramePr>
+            <a:graphic xmlns:a="http://schemas.openxmlformats.org/drawingml/2006/main">
+              <a:graphicData uri="http://schemas.openxmlformats.org/drawingml/2006/picture">
+                <pic:pic xmlns:pic="http://schemas.openxmlformats.org/drawingml/2006/picture">
+                  <pic:nvPicPr>
+                    <pic:cNvPr id="23" name="Grafik 23" descr="Ein Bild, das Text, Screenshot, Dokument enthält.&#10;&#10;Automatisch generierte Beschreibung"/>
+                    <pic:cNvPicPr>
+                      <a:picLocks noChangeAspect="1" noChangeArrowheads="1"/>
+                    </pic:cNvPicPr>
+                  </pic:nvPicPr>
+                  <pic:blipFill>
+                    <a:blip r:embed="rId9">
+                      <a:extLst>
+                        <a:ext uri="{28A0092B-C50C-407E-A947-70E740481C1C}">
+                          <a14:useLocalDpi xmlns:a14="http://schemas.microsoft.com/office/drawing/2010/main" val="0"/>
+                        </a:ext>
+                      </a:extLst>
+                    </a:blip>
+                    <a:srcRect/>
+                    <a:stretch>
+                      <a:fillRect/>
+                    </a:stretch>
+                  </pic:blipFill>
+                  <pic:spPr bwMode="auto">
+                    <a:xfrm>
+                      <a:off x="0" y="0"/>
+                      <a:ext cx="5648325" cy="7477125"/>
+                    </a:xfrm>
+                    <a:prstGeom prst="rect">
+                      <a:avLst/>
+                    </a:prstGeom>
+                    <a:noFill/>
+                    <a:ln>
+                      <a:noFill/>
+                    </a:ln>
+                  </pic:spPr>
+                </pic:pic>
+              </a:graphicData>
+            </a:graphic>
+          </wp:inline>
+        </w:drawing>
+      </w:r>
+    </w:p>
+    <w:p>
+      <w:r>
+        <w:t>Build Tools</w:t>
+      </w:r>
+    </w:p>
+    <w:p>
+      <w:r>
+        <w:rPr>
+          <w:noProof/>
+        </w:rPr>
+        <w:lastRenderedPageBreak/>
+        <w:drawing>
+          <wp:inline distT="0" distB="0" distL="0" distR="0" wp14:anchorId="2C55CDCB" wp14:editId="72C4AC13">
+            <wp:extent cx="5525271" cy="2991267"/>
+            <wp:effectExtent l="0" t="0" r="0" b="0"/>
+            <wp:docPr id="24" name="Grafik 24" descr="Ein Bild, das Text, Screenshot, Schrift enthält.&#10;&#10;Automatisch generierte Beschreibung"/>
+            <wp:cNvGraphicFramePr>
+              <a:graphicFrameLocks xmlns:a="http://schemas.openxmlformats.org/drawingml/2006/main" noChangeAspect="1"/>
+            </wp:cNvGraphicFramePr>
+            <a:graphic xmlns:a="http://schemas.openxmlformats.org/drawingml/2006/main">
+              <a:graphicData uri="http://schemas.openxmlformats.org/drawingml/2006/picture">
+                <pic:pic xmlns:pic="http://schemas.openxmlformats.org/drawingml/2006/picture">
+                  <pic:nvPicPr>
+                    <pic:cNvPr id="24" name="Grafik 24" descr="Ein Bild, das Text, Screenshot, Schrift enthält.&#10;&#10;Automatisch generierte Beschreibung"/>
+                    <pic:cNvPicPr/>
+                  </pic:nvPicPr>
+                  <pic:blipFill>
+                    <a:blip r:embed="rId10"/>
+                    <a:stretch>
+                      <a:fillRect/>
+                    </a:stretch>
+                  </pic:blipFill>
+                  <pic:spPr>
+                    <a:xfrm>
+                      <a:off x="0" y="0"/>
+                      <a:ext cx="5525271" cy="2991267"/>
+                    </a:xfrm>
+                    <a:prstGeom prst="rect">
+                      <a:avLst/>
+                    </a:prstGeom>
+                  </pic:spPr>
+                </pic:pic>
+              </a:graphicData>
+            </a:graphic>
+          </wp:inline>
+        </w:drawing>
+      </w:r>
+    </w:p>
+    <w:p/>
+    <w:p>
+      <w:r>
+        <w:t>TODO irgendwas mit andere IDEs von Jetbrains</w:t>
+      </w:r>
+    </w:p>
+    <w:p>
+      <w:r>
+        <w:t>Src:</w:t>
+      </w:r>
+    </w:p>
+    <w:p>
+      <w:pPr>
+        <w:rPr>
+          <w:lang w:val="de-DE"/>
+        </w:rPr>
+      </w:pPr>
+      <w:hyperlink r:id="rId11" w:history="1">
+        <w:r>
+          <w:rPr>
+            <w:rStyle w:val="Hyperlink"/>
+            <w:lang w:val="de-DE"/>
+          </w:rPr>
+          <w:t>https://en.wikipedia.org/wiki/IntelliJ_IDEA</w:t>
+        </w:r>
+      </w:hyperlink>
+    </w:p>
+    <w:p>
+      <w:pPr>
+        <w:rPr>
+          <w:lang w:val="de-DE"/>
+        </w:rPr>
+      </w:pPr>
+      <w:hyperlink r:id="rId12" w:history="1">
+        <w:r>
+          <w:rPr>
+            <w:rStyle w:val="Hyperlink"/>
+            <w:lang w:val="de-DE"/>
+          </w:rPr>
+          <w:t>https://www.jetbrains.com/products/compare/?product=idea-ce&amp;product=idea</w:t>
+        </w:r>
+      </w:hyperlink>
+    </w:p>
+    <w:p>
+      <w:pPr>
+        <w:rPr>
+          <w:lang w:val="de-DE"/>
+        </w:rPr>
+      </w:pPr>
+    </w:p>
     <w:p>
       <w:r>
         <w:br w:type="page"/>
@@ -17832,7 +18093,7 @@
     </w:p>
     <w:p/>
     <w:p>
-      <w:hyperlink r:id="rId8" w:history="1">
+      <w:hyperlink r:id="rId13" w:history="1">
         <w:r>
           <w:rPr>
             <w:rStyle w:val="Hyperlink"/>
@@ -17842,7 +18103,7 @@
       </w:hyperlink>
     </w:p>
     <w:p>
-      <w:hyperlink r:id="rId9" w:history="1">
+      <w:hyperlink r:id="rId14" w:history="1">
         <w:r>
           <w:rPr>
             <w:rStyle w:val="Hyperlink"/>
@@ -17852,7 +18113,7 @@
       </w:hyperlink>
     </w:p>
     <w:p>
-      <w:hyperlink r:id="rId10" w:history="1">
+      <w:hyperlink r:id="rId15" w:history="1">
         <w:r>
           <w:rPr>
             <w:rStyle w:val="Hyperlink"/>
@@ -17867,7 +18128,7 @@
           <w:rStyle w:val="Hyperlink"/>
         </w:rPr>
       </w:pPr>
-      <w:hyperlink r:id="rId11" w:history="1">
+      <w:hyperlink r:id="rId16" w:history="1">
         <w:r>
           <w:rPr>
             <w:rStyle w:val="Hyperlink"/>
@@ -17877,7 +18138,7 @@
       </w:hyperlink>
     </w:p>
     <w:p>
-      <w:hyperlink r:id="rId12" w:history="1">
+      <w:hyperlink r:id="rId17" w:history="1">
         <w:r>
           <w:rPr>
             <w:rStyle w:val="Hyperlink"/>
@@ -17887,7 +18148,7 @@
       </w:hyperlink>
     </w:p>
     <w:p>
-      <w:hyperlink r:id="rId13" w:history="1">
+      <w:hyperlink r:id="rId18" w:history="1">
         <w:r>
           <w:rPr>
             <w:rStyle w:val="Hyperlink"/>
@@ -17897,7 +18158,7 @@
       </w:hyperlink>
     </w:p>
     <w:p>
-      <w:hyperlink r:id="rId14" w:history="1">
+      <w:hyperlink r:id="rId19" w:history="1">
         <w:r>
           <w:rPr>
             <w:rStyle w:val="Hyperlink"/>
@@ -17907,7 +18168,7 @@
       </w:hyperlink>
     </w:p>
     <w:p>
-      <w:hyperlink r:id="rId15" w:history="1">
+      <w:hyperlink r:id="rId20" w:history="1">
         <w:r>
           <w:rPr>
             <w:rStyle w:val="Hyperlink"/>
@@ -17917,7 +18178,7 @@
       </w:hyperlink>
     </w:p>
     <w:p>
-      <w:hyperlink r:id="rId16" w:history="1">
+      <w:hyperlink r:id="rId21" w:history="1">
         <w:r>
           <w:rPr>
             <w:rStyle w:val="Hyperlink"/>
@@ -17928,7 +18189,7 @@
     </w:p>
     <w:p/>
     <w:sectPr>
-      <w:footerReference w:type="default" r:id="rId17"/>
+      <w:footerReference w:type="default" r:id="rId22"/>
       <w:pgSz w:w="11906" w:h="16838"/>
       <w:pgMar w:top="1417" w:right="1417" w:bottom="1134" w:left="1417" w:header="708" w:footer="708" w:gutter="0"/>
       <w:cols w:space="708"/>

</xml_diff>

<commit_message>
finished first paragraphs on vs code and intellij
</commit_message>
<xml_diff>
--- a/Bachelorarbeit_Seiringer.docx
+++ b/Bachelorarbeit_Seiringer.docx
@@ -17547,7 +17547,13 @@
     </w:p>
     <w:p>
       <w:r>
-        <w:t>Softwareentwickler arbeiten täglich mit verschiedensten Werkzeugen und Entwicklungs</w:t>
+        <w:t>Softwareentwickler</w:t>
+      </w:r>
+      <w:r>
+        <w:t>Innen</w:t>
+      </w:r>
+      <w:r>
+        <w:t xml:space="preserve"> arbeiten täglich mit verschiedensten Werkzeugen und Entwicklungs</w:t>
       </w:r>
       <w:r>
         <w:t>umgebungen</w:t>
@@ -17607,10 +17613,22 @@
         <w:t>.</w:t>
       </w:r>
       <w:r>
-        <w:t xml:space="preserve"> Aufgrund des immer rascher werdenden Entstehens von neuen Technologien bieten mehr und mehr IDEs Möglichkeiten zur Entwicklung von eigenen Plugins, welche dann auch an andere Entwickler bereitgestellt werden können.</w:t>
+        <w:t xml:space="preserve"> Aufgrund des immer rascher werdenden Entstehens von neuen Technologien bieten mehr und mehr IDEs Möglichkeiten zur Entwicklung von eigenen Plugins, welche dann auch an andere Entwickler</w:t>
       </w:r>
       <w:r>
-        <w:t xml:space="preserve"> So können in kürzester Zeit neue Technologien unterstützt werden und Entwickler haben </w:t>
+        <w:t>Inne</w:t>
+      </w:r>
+      <w:r>
+        <w:t xml:space="preserve"> bereitgestellt werden können.</w:t>
+      </w:r>
+      <w:r>
+        <w:t xml:space="preserve"> So können in kürzester Zeit neue Technologien unterstützt werden und Entwickler</w:t>
+      </w:r>
+      <w:r>
+        <w:t>Innen</w:t>
+      </w:r>
+      <w:r>
+        <w:t xml:space="preserve"> haben </w:t>
       </w:r>
       <w:r>
         <w:t>selbst</w:t>
@@ -17636,7 +17654,13 @@
         <w:t xml:space="preserve"> Diese Bachelorarbeit versucht in diesen Bereichen einen Überblick zu schaffen und vergleicht hierfür die Plugin Entwicklung in zwei der momentan beliebtesten IDEs, Visual Studio Code und IntelliJ IDEA.</w:t>
       </w:r>
       <w:r>
-        <w:t xml:space="preserve"> Durch den Vergleich der beiden Produkte und dem Herausarbeiten und Aufbereiten der Unterschiede wird es anderen Entwicklern erleichtert diese Entscheidung zu treffen.</w:t>
+        <w:t xml:space="preserve"> Durch den Vergleich der beiden Produkte und dem Herausarbeiten und Aufbereiten der Unterschiede wird es anderen Entwicklern</w:t>
+      </w:r>
+      <w:r>
+        <w:t>Innen</w:t>
+      </w:r>
+      <w:r>
+        <w:t xml:space="preserve"> erleichtert diese Entscheidung zu treffen.</w:t>
       </w:r>
     </w:p>
     <w:p>
@@ -17699,6 +17723,115 @@
       </w:r>
       <w:bookmarkEnd w:id="8"/>
     </w:p>
+    <w:p>
+      <w:r>
+        <w:t>Die erste offizielle Version von Visual Studio Code, häufig abgekürzt auch als VS Code, wurde am 14. April 2016 von Microsoft veröffentlicht.</w:t>
+      </w:r>
+      <w:r>
+        <w:t xml:space="preserve"> Die Idee hinter VS Code war einen möglichst einfachen Code Editor anzubieten, welcher nur die wichtigsten und besten Funktionen für Entwickler</w:t>
+      </w:r>
+      <w:r>
+        <w:t>Innen</w:t>
+      </w:r>
+      <w:r>
+        <w:t xml:space="preserve"> beinhaltete.</w:t>
+      </w:r>
+      <w:r>
+        <w:t xml:space="preserve"> Es hob sich somit von anderen IDEs wie der Visual Studio Reihe von Microsoft ab, da es ein sehr leichtgewichtiger Editor war, welcher trotzdem mit einer großen Menge an Programmiersprachen arbeiten konnte und für diese auch Microsofts </w:t>
+      </w:r>
+      <w:r>
+        <w:rPr>
+          <w:rFonts w:ascii="Segoe UI" w:hAnsi="Segoe UI" w:cs="Segoe UI"/>
+          <w:color w:val="424242"/>
+          <w:sz w:val="20"/>
+          <w:szCs w:val="20"/>
+          <w:shd w:val="clear" w:color="auto" w:fill="FFFFFF"/>
+        </w:rPr>
+        <w:t xml:space="preserve">code completion </w:t>
+      </w:r>
+      <w:r>
+        <w:t>namens „IntelliSense“ unterstützte.</w:t>
+      </w:r>
+      <w:r>
+        <w:t xml:space="preserve"> Weiters war Visual Studio Code das erste Produkt der Visual Studio Familie welches Cross-Plattform Entwicklung auf Windows, Linux und OSX unterstützte.</w:t>
+      </w:r>
+    </w:p>
+    <w:p>
+      <w:r>
+        <w:t xml:space="preserve">Aus den Stack Overflow developer surveys der vergangenen </w:t>
+      </w:r>
+      <w:r>
+        <w:t xml:space="preserve">Jahre kann der rasche Aufstieg von VS Code beobachtet werden. Während es im Jahr 2016 nur von etwa 7,2 Prozent der EntwicklerInnen genutzt </w:t>
+      </w:r>
+      <w:r>
+        <w:t xml:space="preserve">wurde, war es zwei Jahre später bereits (wenn auch knapp) das meistgenutzte </w:t>
+      </w:r>
+      <w:r>
+        <w:t>IDE</w:t>
+      </w:r>
+      <w:r>
+        <w:t xml:space="preserve"> mit 34,9%.</w:t>
+      </w:r>
+      <w:r>
+        <w:t xml:space="preserve"> In der aktuellsten Umfrage von 2023 war es der klare Sieger und wurde vom 73,71% der Abstimmenden aktiv genutzt.</w:t>
+      </w:r>
+    </w:p>
+    <w:p>
+      <w:r>
+        <w:t>Ein Grund für diesen Erfolg mag vermutlich die Möglichkeit zur Entwicklung von Plugins sein.</w:t>
+      </w:r>
+      <w:r>
+        <w:t xml:space="preserve"> Durch die </w:t>
+      </w:r>
+      <w:r>
+        <w:t>direkte Einbindung des Visual Studio Marketplace in VS Code bildete sich über die Jahre eine große Community die eine enorme Anzahl von Plugins entwickelt, verbessert und betreut.</w:t>
+      </w:r>
+    </w:p>
+    <w:p>
+      <w:r>
+        <w:t>Src:</w:t>
+      </w:r>
+    </w:p>
+    <w:p>
+      <w:hyperlink r:id="rId8" w:history="1">
+        <w:r>
+          <w:rPr>
+            <w:rStyle w:val="Hyperlink"/>
+          </w:rPr>
+          <w:t>https://en.wikipedia.org/wiki/Visual_Studio_Code</w:t>
+        </w:r>
+      </w:hyperlink>
+    </w:p>
+    <w:p>
+      <w:hyperlink r:id="rId9" w:history="1">
+        <w:r>
+          <w:rPr>
+            <w:rStyle w:val="Hyperlink"/>
+          </w:rPr>
+          <w:t>https://de.wikipedia.org/wiki/Visual_Studio_Code</w:t>
+        </w:r>
+      </w:hyperlink>
+    </w:p>
+    <w:p>
+      <w:hyperlink r:id="rId10" w:history="1">
+        <w:r>
+          <w:rPr>
+            <w:rStyle w:val="Hyperlink"/>
+          </w:rPr>
+          <w:t>https://web.archive.org/web/20151009211114/http://blogs.msdn.com/b/vscode/archive/2015/04/29/announcing-visual-studio-code-preview.aspx</w:t>
+        </w:r>
+      </w:hyperlink>
+    </w:p>
+    <w:p>
+      <w:hyperlink r:id="rId11" w:history="1">
+        <w:r>
+          <w:rPr>
+            <w:rStyle w:val="Hyperlink"/>
+          </w:rPr>
+          <w:t>https://shiftmag.dev/vs-code-171/</w:t>
+        </w:r>
+      </w:hyperlink>
+    </w:p>
     <w:p/>
     <w:p>
       <w:pPr>
@@ -17750,7 +17883,11 @@
         <w:t xml:space="preserve"> Einige der bekanntesten sind dabei CLion für die Sprachen C und C++, Rider für die .NET Sprachen, PhpStorm für PHP, WebStorm für JavaScript und viele weitere.</w:t>
       </w:r>
       <w:r>
-        <w:t xml:space="preserve"> Zum aktuellen Zeitpunkt sind es insgesamt elf verschiedene IDEs die von JetBrains angeboten werden und die alle auf der IntelliJ Platform basieren. Das bedeutet nicht nur, dass sich all diese IDEs in der Verwendung und im Aussehen sehr ähnlich sind, sondern auch, dass ein Plugin, welches für die allgemeine IntelliJ Platform entworfen wurde, </w:t>
+        <w:t xml:space="preserve"> Zum aktuellen Zeitpunkt sind es insgesamt elf verschiedene IDEs die von JetBrains angeboten werden und die alle auf der IntelliJ Platform basieren. Das bedeutet nicht nur, dass sich all diese IDEs in der Verwendung </w:t>
+      </w:r>
+      <w:r>
+        <w:lastRenderedPageBreak/>
+        <w:t xml:space="preserve">und im Aussehen sehr ähnlich sind, sondern auch, dass ein Plugin, welches für die allgemeine IntelliJ Platform entworfen wurde, </w:t>
       </w:r>
       <w:r>
         <w:t>relativ problemlos auch für mehrere IDEs dieser Form veröffentlicht werden kann</w:t>
@@ -17759,6 +17896,39 @@
         <w:t>.</w:t>
       </w:r>
     </w:p>
+    <w:p>
+      <w:r>
+        <w:t xml:space="preserve">Im </w:t>
+      </w:r>
+      <w:r>
+        <w:t>G</w:t>
+      </w:r>
+      <w:r>
+        <w:t xml:space="preserve">egensatz zu </w:t>
+      </w:r>
+      <w:r>
+        <w:t>Visual Studio Code</w:t>
+      </w:r>
+      <w:r>
+        <w:t xml:space="preserve"> </w:t>
+      </w:r>
+      <w:r>
+        <w:t>ist IntelliJ</w:t>
+      </w:r>
+      <w:r>
+        <w:t xml:space="preserve"> ein eher schwergewichtiger </w:t>
+      </w:r>
+      <w:r>
+        <w:t>Editor,</w:t>
+      </w:r>
+      <w:r>
+        <w:t xml:space="preserve"> der sehr viel Funktionalität schon von Grund auf eingebaut hat.</w:t>
+      </w:r>
+      <w:r>
+        <w:t xml:space="preserve"> Die EntwicklerInnen sind hier nicht so stark auf Plugins angewiesen. Dies lässt sich auch durch die Anzahl von Plugins erkennen, die auf dem JetBrains Marketplace angeboten werden. Für die IntelliJ Platform gibt es aktuell etwas über 7500 Plugins die in die IDE integriert werden können. Für Visual Studio Code sind es hingegen inzwischen fast 51000 Plugins.</w:t>
+      </w:r>
+    </w:p>
+    <w:p/>
     <w:p/>
     <w:p>
       <w:r>
@@ -17775,7 +17945,6 @@
         <w:rPr>
           <w:noProof/>
         </w:rPr>
-        <w:lastRenderedPageBreak/>
         <w:drawing>
           <wp:inline distT="0" distB="0" distL="0" distR="0" wp14:anchorId="44E18E2D" wp14:editId="1C1823A0">
             <wp:extent cx="5515745" cy="4077269"/>
@@ -17792,7 +17961,7 @@
                     <pic:cNvPicPr/>
                   </pic:nvPicPr>
                   <pic:blipFill>
-                    <a:blip r:embed="rId8"/>
+                    <a:blip r:embed="rId12"/>
                     <a:stretch>
                       <a:fillRect/>
                     </a:stretch>
@@ -17842,7 +18011,7 @@
                     </pic:cNvPicPr>
                   </pic:nvPicPr>
                   <pic:blipFill>
-                    <a:blip r:embed="rId9">
+                    <a:blip r:embed="rId13">
                       <a:extLst>
                         <a:ext uri="{28A0092B-C50C-407E-A947-70E740481C1C}">
                           <a14:useLocalDpi xmlns:a14="http://schemas.microsoft.com/office/drawing/2010/main" val="0"/>
@@ -17901,7 +18070,7 @@
                     <pic:cNvPicPr/>
                   </pic:nvPicPr>
                   <pic:blipFill>
-                    <a:blip r:embed="rId10"/>
+                    <a:blip r:embed="rId14"/>
                     <a:stretch>
                       <a:fillRect/>
                     </a:stretch>
@@ -17939,7 +18108,7 @@
           <w:lang w:val="de-DE"/>
         </w:rPr>
       </w:pPr>
-      <w:hyperlink r:id="rId11" w:history="1">
+      <w:hyperlink r:id="rId15" w:history="1">
         <w:r>
           <w:rPr>
             <w:rStyle w:val="Hyperlink"/>
@@ -17955,7 +18124,7 @@
           <w:lang w:val="de-DE"/>
         </w:rPr>
       </w:pPr>
-      <w:hyperlink r:id="rId12" w:history="1">
+      <w:hyperlink r:id="rId16" w:history="1">
         <w:r>
           <w:rPr>
             <w:rStyle w:val="Hyperlink"/>
@@ -18093,7 +18262,7 @@
     </w:p>
     <w:p/>
     <w:p>
-      <w:hyperlink r:id="rId13" w:history="1">
+      <w:hyperlink r:id="rId17" w:history="1">
         <w:r>
           <w:rPr>
             <w:rStyle w:val="Hyperlink"/>
@@ -18103,7 +18272,7 @@
       </w:hyperlink>
     </w:p>
     <w:p>
-      <w:hyperlink r:id="rId14" w:history="1">
+      <w:hyperlink r:id="rId18" w:history="1">
         <w:r>
           <w:rPr>
             <w:rStyle w:val="Hyperlink"/>
@@ -18113,7 +18282,7 @@
       </w:hyperlink>
     </w:p>
     <w:p>
-      <w:hyperlink r:id="rId15" w:history="1">
+      <w:hyperlink r:id="rId19" w:history="1">
         <w:r>
           <w:rPr>
             <w:rStyle w:val="Hyperlink"/>
@@ -18128,7 +18297,7 @@
           <w:rStyle w:val="Hyperlink"/>
         </w:rPr>
       </w:pPr>
-      <w:hyperlink r:id="rId16" w:history="1">
+      <w:hyperlink r:id="rId20" w:history="1">
         <w:r>
           <w:rPr>
             <w:rStyle w:val="Hyperlink"/>
@@ -18138,7 +18307,7 @@
       </w:hyperlink>
     </w:p>
     <w:p>
-      <w:hyperlink r:id="rId17" w:history="1">
+      <w:hyperlink r:id="rId21" w:history="1">
         <w:r>
           <w:rPr>
             <w:rStyle w:val="Hyperlink"/>
@@ -18148,7 +18317,7 @@
       </w:hyperlink>
     </w:p>
     <w:p>
-      <w:hyperlink r:id="rId18" w:history="1">
+      <w:hyperlink r:id="rId22" w:history="1">
         <w:r>
           <w:rPr>
             <w:rStyle w:val="Hyperlink"/>
@@ -18158,7 +18327,7 @@
       </w:hyperlink>
     </w:p>
     <w:p>
-      <w:hyperlink r:id="rId19" w:history="1">
+      <w:hyperlink r:id="rId23" w:history="1">
         <w:r>
           <w:rPr>
             <w:rStyle w:val="Hyperlink"/>
@@ -18168,7 +18337,7 @@
       </w:hyperlink>
     </w:p>
     <w:p>
-      <w:hyperlink r:id="rId20" w:history="1">
+      <w:hyperlink r:id="rId24" w:history="1">
         <w:r>
           <w:rPr>
             <w:rStyle w:val="Hyperlink"/>
@@ -18178,7 +18347,7 @@
       </w:hyperlink>
     </w:p>
     <w:p>
-      <w:hyperlink r:id="rId21" w:history="1">
+      <w:hyperlink r:id="rId25" w:history="1">
         <w:r>
           <w:rPr>
             <w:rStyle w:val="Hyperlink"/>
@@ -18189,7 +18358,7 @@
     </w:p>
     <w:p/>
     <w:sectPr>
-      <w:footerReference w:type="default" r:id="rId22"/>
+      <w:footerReference w:type="default" r:id="rId26"/>
       <w:pgSz w:w="11906" w:h="16838"/>
       <w:pgMar w:top="1417" w:right="1417" w:bottom="1134" w:left="1417" w:header="708" w:footer="708" w:gutter="0"/>
       <w:cols w:space="708"/>

</xml_diff>

<commit_message>
added description of vscode plugin setup
</commit_message>
<xml_diff>
--- a/Bachelorarbeit_Seiringer.docx
+++ b/Bachelorarbeit_Seiringer.docx
@@ -15319,8 +15319,45 @@
           <w:szCs w:val="36"/>
           <w:lang w:eastAsia="de-DE"/>
         </w:rPr>
-        <w:t>in VS Code und IntelliJ</w:t>
-      </w:r>
+        <w:t xml:space="preserve">in </w:t>
+      </w:r>
+      <w:proofErr w:type="gramStart"/>
+      <w:r>
+        <w:rPr>
+          <w:rFonts w:ascii="Verdana" w:eastAsia="Times New Roman" w:hAnsi="Verdana" w:cs="Times New Roman"/>
+          <w:b/>
+          <w:bCs/>
+          <w:sz w:val="36"/>
+          <w:szCs w:val="36"/>
+          <w:lang w:eastAsia="de-DE"/>
+        </w:rPr>
+        <w:t>VS Code</w:t>
+      </w:r>
+      <w:proofErr w:type="gramEnd"/>
+      <w:r>
+        <w:rPr>
+          <w:rFonts w:ascii="Verdana" w:eastAsia="Times New Roman" w:hAnsi="Verdana" w:cs="Times New Roman"/>
+          <w:b/>
+          <w:bCs/>
+          <w:sz w:val="36"/>
+          <w:szCs w:val="36"/>
+          <w:lang w:eastAsia="de-DE"/>
+        </w:rPr>
+        <w:t xml:space="preserve"> und </w:t>
+      </w:r>
+      <w:proofErr w:type="spellStart"/>
+      <w:r>
+        <w:rPr>
+          <w:rFonts w:ascii="Verdana" w:eastAsia="Times New Roman" w:hAnsi="Verdana" w:cs="Times New Roman"/>
+          <w:b/>
+          <w:bCs/>
+          <w:sz w:val="36"/>
+          <w:szCs w:val="36"/>
+          <w:lang w:eastAsia="de-DE"/>
+        </w:rPr>
+        <w:t>IntelliJ</w:t>
+      </w:r>
+      <w:proofErr w:type="spellEnd"/>
     </w:p>
     <w:p>
       <w:pPr>
@@ -15491,6 +15528,7 @@
           <w:lang w:val="en-US" w:eastAsia="de-DE"/>
         </w:rPr>
       </w:pPr>
+      <w:proofErr w:type="spellStart"/>
       <w:r>
         <w:rPr>
           <w:rFonts w:ascii="Verdana" w:eastAsia="Times New Roman" w:hAnsi="Verdana" w:cs="Times New Roman"/>
@@ -15498,7 +15536,17 @@
           <w:szCs w:val="20"/>
           <w:lang w:val="en-US" w:eastAsia="de-DE"/>
         </w:rPr>
-        <w:t>Eingereicht von</w:t>
+        <w:t>Eingereicht</w:t>
+      </w:r>
+      <w:proofErr w:type="spellEnd"/>
+      <w:r>
+        <w:rPr>
+          <w:rFonts w:ascii="Verdana" w:eastAsia="Times New Roman" w:hAnsi="Verdana" w:cs="Times New Roman"/>
+          <w:sz w:val="20"/>
+          <w:szCs w:val="20"/>
+          <w:lang w:val="en-US" w:eastAsia="de-DE"/>
+        </w:rPr>
+        <w:t xml:space="preserve"> von</w:t>
       </w:r>
     </w:p>
     <w:p>
@@ -16103,7 +16151,7 @@
       <w:pPr>
         <w:pStyle w:val="berschriftVorspannLinks"/>
       </w:pPr>
-      <w:bookmarkStart w:id="0" w:name="_Toc145095000"/>
+      <w:bookmarkStart w:id="0" w:name="_Toc145439493"/>
       <w:r>
         <w:lastRenderedPageBreak/>
         <w:t>Kurzfassung</w:t>
@@ -16120,7 +16168,7 @@
       <w:pPr>
         <w:pStyle w:val="berschriftVorspannLinks"/>
       </w:pPr>
-      <w:bookmarkStart w:id="1" w:name="_Toc145095001"/>
+      <w:bookmarkStart w:id="1" w:name="_Toc145439494"/>
       <w:r>
         <w:lastRenderedPageBreak/>
         <w:t>Abstract</w:t>
@@ -16146,7 +16194,7 @@
       <w:pPr>
         <w:pStyle w:val="berschriftVorspannLinks"/>
       </w:pPr>
-      <w:bookmarkStart w:id="2" w:name="_Toc145095002"/>
+      <w:bookmarkStart w:id="2" w:name="_Toc145439495"/>
       <w:r>
         <w:lastRenderedPageBreak/>
         <w:t>Inhaltsverzeichnis</w:t>
@@ -16186,7 +16234,7 @@
       <w:r>
         <w:fldChar w:fldCharType="separate"/>
       </w:r>
-      <w:hyperlink w:anchor="_Toc145095000" w:history="1">
+      <w:hyperlink w:anchor="_Toc145439493" w:history="1">
         <w:r>
           <w:rPr>
             <w:rStyle w:val="Hyperlink"/>
@@ -16213,7 +16261,7 @@
             <w:noProof/>
             <w:webHidden/>
           </w:rPr>
-          <w:instrText xml:space="preserve"> PAGEREF _Toc145095000 \h </w:instrText>
+          <w:instrText xml:space="preserve"> PAGEREF _Toc145439493 \h </w:instrText>
         </w:r>
         <w:r>
           <w:rPr>
@@ -16261,7 +16309,7 @@
           <w14:ligatures w14:val="standardContextual"/>
         </w:rPr>
       </w:pPr>
-      <w:hyperlink w:anchor="_Toc145095001" w:history="1">
+      <w:hyperlink w:anchor="_Toc145439494" w:history="1">
         <w:r>
           <w:rPr>
             <w:rStyle w:val="Hyperlink"/>
@@ -16288,7 +16336,7 @@
             <w:noProof/>
             <w:webHidden/>
           </w:rPr>
-          <w:instrText xml:space="preserve"> PAGEREF _Toc145095001 \h </w:instrText>
+          <w:instrText xml:space="preserve"> PAGEREF _Toc145439494 \h </w:instrText>
         </w:r>
         <w:r>
           <w:rPr>
@@ -16336,7 +16384,7 @@
           <w14:ligatures w14:val="standardContextual"/>
         </w:rPr>
       </w:pPr>
-      <w:hyperlink w:anchor="_Toc145095002" w:history="1">
+      <w:hyperlink w:anchor="_Toc145439495" w:history="1">
         <w:r>
           <w:rPr>
             <w:rStyle w:val="Hyperlink"/>
@@ -16363,7 +16411,7 @@
             <w:noProof/>
             <w:webHidden/>
           </w:rPr>
-          <w:instrText xml:space="preserve"> PAGEREF _Toc145095002 \h </w:instrText>
+          <w:instrText xml:space="preserve"> PAGEREF _Toc145439495 \h </w:instrText>
         </w:r>
         <w:r>
           <w:rPr>
@@ -16411,7 +16459,7 @@
           <w14:ligatures w14:val="standardContextual"/>
         </w:rPr>
       </w:pPr>
-      <w:hyperlink w:anchor="_Toc145095003" w:history="1">
+      <w:hyperlink w:anchor="_Toc145439496" w:history="1">
         <w:r>
           <w:rPr>
             <w:rStyle w:val="Hyperlink"/>
@@ -16458,7 +16506,7 @@
             <w:noProof/>
             <w:webHidden/>
           </w:rPr>
-          <w:instrText xml:space="preserve"> PAGEREF _Toc145095003 \h </w:instrText>
+          <w:instrText xml:space="preserve"> PAGEREF _Toc145439496 \h </w:instrText>
         </w:r>
         <w:r>
           <w:rPr>
@@ -16505,7 +16553,7 @@
           <w14:ligatures w14:val="standardContextual"/>
         </w:rPr>
       </w:pPr>
-      <w:hyperlink w:anchor="_Toc145095004" w:history="1">
+      <w:hyperlink w:anchor="_Toc145439497" w:history="1">
         <w:r>
           <w:rPr>
             <w:rStyle w:val="Hyperlink"/>
@@ -16550,7 +16598,7 @@
             <w:noProof/>
             <w:webHidden/>
           </w:rPr>
-          <w:instrText xml:space="preserve"> PAGEREF _Toc145095004 \h </w:instrText>
+          <w:instrText xml:space="preserve"> PAGEREF _Toc145439497 \h </w:instrText>
         </w:r>
         <w:r>
           <w:rPr>
@@ -16597,7 +16645,7 @@
           <w14:ligatures w14:val="standardContextual"/>
         </w:rPr>
       </w:pPr>
-      <w:hyperlink w:anchor="_Toc145095005" w:history="1">
+      <w:hyperlink w:anchor="_Toc145439498" w:history="1">
         <w:r>
           <w:rPr>
             <w:rStyle w:val="Hyperlink"/>
@@ -16642,7 +16690,7 @@
             <w:noProof/>
             <w:webHidden/>
           </w:rPr>
-          <w:instrText xml:space="preserve"> PAGEREF _Toc145095005 \h </w:instrText>
+          <w:instrText xml:space="preserve"> PAGEREF _Toc145439498 \h </w:instrText>
         </w:r>
         <w:r>
           <w:rPr>
@@ -16689,7 +16737,7 @@
           <w14:ligatures w14:val="standardContextual"/>
         </w:rPr>
       </w:pPr>
-      <w:hyperlink w:anchor="_Toc145095006" w:history="1">
+      <w:hyperlink w:anchor="_Toc145439499" w:history="1">
         <w:r>
           <w:rPr>
             <w:rStyle w:val="Hyperlink"/>
@@ -16734,7 +16782,7 @@
             <w:noProof/>
             <w:webHidden/>
           </w:rPr>
-          <w:instrText xml:space="preserve"> PAGEREF _Toc145095006 \h </w:instrText>
+          <w:instrText xml:space="preserve"> PAGEREF _Toc145439499 \h </w:instrText>
         </w:r>
         <w:r>
           <w:rPr>
@@ -16782,7 +16830,7 @@
           <w14:ligatures w14:val="standardContextual"/>
         </w:rPr>
       </w:pPr>
-      <w:hyperlink w:anchor="_Toc145095007" w:history="1">
+      <w:hyperlink w:anchor="_Toc145439500" w:history="1">
         <w:r>
           <w:rPr>
             <w:rStyle w:val="Hyperlink"/>
@@ -16808,7 +16856,7 @@
             <w:rStyle w:val="Hyperlink"/>
             <w:noProof/>
           </w:rPr>
-          <w:t>Vergleich der Plattformen</w:t>
+          <w:t>Vergleich der Entwicklungsplattformen</w:t>
         </w:r>
         <w:r>
           <w:rPr>
@@ -16829,7 +16877,7 @@
             <w:noProof/>
             <w:webHidden/>
           </w:rPr>
-          <w:instrText xml:space="preserve"> PAGEREF _Toc145095007 \h </w:instrText>
+          <w:instrText xml:space="preserve"> PAGEREF _Toc145439500 \h </w:instrText>
         </w:r>
         <w:r>
           <w:rPr>
@@ -16876,7 +16924,7 @@
           <w14:ligatures w14:val="standardContextual"/>
         </w:rPr>
       </w:pPr>
-      <w:hyperlink w:anchor="_Toc145095008" w:history="1">
+      <w:hyperlink w:anchor="_Toc145439501" w:history="1">
         <w:r>
           <w:rPr>
             <w:rStyle w:val="Hyperlink"/>
@@ -16900,7 +16948,7 @@
             <w:rStyle w:val="Hyperlink"/>
             <w:noProof/>
           </w:rPr>
-          <w:t>VS Code</w:t>
+          <w:t>Visual Studio Code</w:t>
         </w:r>
         <w:r>
           <w:rPr>
@@ -16921,7 +16969,7 @@
             <w:noProof/>
             <w:webHidden/>
           </w:rPr>
-          <w:instrText xml:space="preserve"> PAGEREF _Toc145095008 \h </w:instrText>
+          <w:instrText xml:space="preserve"> PAGEREF _Toc145439501 \h </w:instrText>
         </w:r>
         <w:r>
           <w:rPr>
@@ -16968,7 +17016,7 @@
           <w14:ligatures w14:val="standardContextual"/>
         </w:rPr>
       </w:pPr>
-      <w:hyperlink w:anchor="_Toc145095009" w:history="1">
+      <w:hyperlink w:anchor="_Toc145439502" w:history="1">
         <w:r>
           <w:rPr>
             <w:rStyle w:val="Hyperlink"/>
@@ -16992,7 +17040,7 @@
             <w:rStyle w:val="Hyperlink"/>
             <w:noProof/>
           </w:rPr>
-          <w:t>IntelliJ</w:t>
+          <w:t>IntelliJ IDEA</w:t>
         </w:r>
         <w:r>
           <w:rPr>
@@ -17013,7 +17061,7 @@
             <w:noProof/>
             <w:webHidden/>
           </w:rPr>
-          <w:instrText xml:space="preserve"> PAGEREF _Toc145095009 \h </w:instrText>
+          <w:instrText xml:space="preserve"> PAGEREF _Toc145439502 \h </w:instrText>
         </w:r>
         <w:r>
           <w:rPr>
@@ -17061,7 +17109,7 @@
           <w14:ligatures w14:val="standardContextual"/>
         </w:rPr>
       </w:pPr>
-      <w:hyperlink w:anchor="_Toc145095010" w:history="1">
+      <w:hyperlink w:anchor="_Toc145439503" w:history="1">
         <w:r>
           <w:rPr>
             <w:rStyle w:val="Hyperlink"/>
@@ -17087,7 +17135,7 @@
             <w:rStyle w:val="Hyperlink"/>
             <w:noProof/>
           </w:rPr>
-          <w:t>Vergleich der angebotenen Funktionalität</w:t>
+          <w:t>Vergleich der angebotenen Funktionalität und deren Anwendbarkeit</w:t>
         </w:r>
         <w:r>
           <w:rPr>
@@ -17108,292 +17156,7 @@
             <w:noProof/>
             <w:webHidden/>
           </w:rPr>
-          <w:instrText xml:space="preserve"> PAGEREF _Toc145095010 \h </w:instrText>
-        </w:r>
-        <w:r>
-          <w:rPr>
-            <w:noProof/>
-            <w:webHidden/>
-          </w:rPr>
-        </w:r>
-        <w:r>
-          <w:rPr>
-            <w:noProof/>
-            <w:webHidden/>
-          </w:rPr>
-          <w:fldChar w:fldCharType="separate"/>
-        </w:r>
-        <w:r>
-          <w:rPr>
-            <w:noProof/>
-            <w:webHidden/>
-          </w:rPr>
-          <w:t>8</w:t>
-        </w:r>
-        <w:r>
-          <w:rPr>
-            <w:noProof/>
-            <w:webHidden/>
-          </w:rPr>
-          <w:fldChar w:fldCharType="end"/>
-        </w:r>
-      </w:hyperlink>
-    </w:p>
-    <w:p>
-      <w:pPr>
-        <w:pStyle w:val="Verzeichnis1"/>
-        <w:tabs>
-          <w:tab w:val="right" w:leader="dot" w:pos="9062"/>
-        </w:tabs>
-        <w:rPr>
-          <w:rFonts w:asciiTheme="minorHAnsi" w:eastAsiaTheme="minorEastAsia" w:hAnsiTheme="minorHAnsi" w:cstheme="minorBidi"/>
-          <w:b w:val="0"/>
-          <w:noProof/>
-          <w:kern w:val="2"/>
-          <w:sz w:val="22"/>
-          <w:szCs w:val="22"/>
-          <w:lang w:val="de-AT" w:eastAsia="de-AT"/>
-          <w14:ligatures w14:val="standardContextual"/>
-        </w:rPr>
-      </w:pPr>
-      <w:hyperlink w:anchor="_Toc145095011" w:history="1">
-        <w:r>
-          <w:rPr>
-            <w:rStyle w:val="Hyperlink"/>
-            <w:noProof/>
-          </w:rPr>
-          <w:t>4</w:t>
-        </w:r>
-        <w:r>
-          <w:rPr>
-            <w:rFonts w:asciiTheme="minorHAnsi" w:eastAsiaTheme="minorEastAsia" w:hAnsiTheme="minorHAnsi" w:cstheme="minorBidi"/>
-            <w:b w:val="0"/>
-            <w:noProof/>
-            <w:kern w:val="2"/>
-            <w:sz w:val="22"/>
-            <w:szCs w:val="22"/>
-            <w:lang w:val="de-AT" w:eastAsia="de-AT"/>
-            <w14:ligatures w14:val="standardContextual"/>
-          </w:rPr>
-          <w:tab/>
-        </w:r>
-        <w:r>
-          <w:rPr>
-            <w:rStyle w:val="Hyperlink"/>
-            <w:noProof/>
-          </w:rPr>
-          <w:t>Codebeispiel: Recent Changes Plugin</w:t>
-        </w:r>
-        <w:r>
-          <w:rPr>
-            <w:noProof/>
-            <w:webHidden/>
-          </w:rPr>
-          <w:tab/>
-        </w:r>
-        <w:r>
-          <w:rPr>
-            <w:noProof/>
-            <w:webHidden/>
-          </w:rPr>
-          <w:fldChar w:fldCharType="begin"/>
-        </w:r>
-        <w:r>
-          <w:rPr>
-            <w:noProof/>
-            <w:webHidden/>
-          </w:rPr>
-          <w:instrText xml:space="preserve"> PAGEREF _Toc145095011 \h </w:instrText>
-        </w:r>
-        <w:r>
-          <w:rPr>
-            <w:noProof/>
-            <w:webHidden/>
-          </w:rPr>
-        </w:r>
-        <w:r>
-          <w:rPr>
-            <w:noProof/>
-            <w:webHidden/>
-          </w:rPr>
-          <w:fldChar w:fldCharType="separate"/>
-        </w:r>
-        <w:r>
-          <w:rPr>
-            <w:noProof/>
-            <w:webHidden/>
-          </w:rPr>
-          <w:t>9</w:t>
-        </w:r>
-        <w:r>
-          <w:rPr>
-            <w:noProof/>
-            <w:webHidden/>
-          </w:rPr>
-          <w:fldChar w:fldCharType="end"/>
-        </w:r>
-      </w:hyperlink>
-    </w:p>
-    <w:p>
-      <w:pPr>
-        <w:pStyle w:val="Verzeichnis1"/>
-        <w:tabs>
-          <w:tab w:val="right" w:leader="dot" w:pos="9062"/>
-        </w:tabs>
-        <w:rPr>
-          <w:rFonts w:asciiTheme="minorHAnsi" w:eastAsiaTheme="minorEastAsia" w:hAnsiTheme="minorHAnsi" w:cstheme="minorBidi"/>
-          <w:b w:val="0"/>
-          <w:noProof/>
-          <w:kern w:val="2"/>
-          <w:sz w:val="22"/>
-          <w:szCs w:val="22"/>
-          <w:lang w:val="de-AT" w:eastAsia="de-AT"/>
-          <w14:ligatures w14:val="standardContextual"/>
-        </w:rPr>
-      </w:pPr>
-      <w:hyperlink w:anchor="_Toc145095012" w:history="1">
-        <w:r>
-          <w:rPr>
-            <w:rStyle w:val="Hyperlink"/>
-            <w:noProof/>
-          </w:rPr>
-          <w:t>5</w:t>
-        </w:r>
-        <w:r>
-          <w:rPr>
-            <w:rFonts w:asciiTheme="minorHAnsi" w:eastAsiaTheme="minorEastAsia" w:hAnsiTheme="minorHAnsi" w:cstheme="minorBidi"/>
-            <w:b w:val="0"/>
-            <w:noProof/>
-            <w:kern w:val="2"/>
-            <w:sz w:val="22"/>
-            <w:szCs w:val="22"/>
-            <w:lang w:val="de-AT" w:eastAsia="de-AT"/>
-            <w14:ligatures w14:val="standardContextual"/>
-          </w:rPr>
-          <w:tab/>
-        </w:r>
-        <w:r>
-          <w:rPr>
-            <w:rStyle w:val="Hyperlink"/>
-            <w:noProof/>
-          </w:rPr>
-          <w:t>Vergleich der Code-Metriken</w:t>
-        </w:r>
-        <w:r>
-          <w:rPr>
-            <w:noProof/>
-            <w:webHidden/>
-          </w:rPr>
-          <w:tab/>
-        </w:r>
-        <w:r>
-          <w:rPr>
-            <w:noProof/>
-            <w:webHidden/>
-          </w:rPr>
-          <w:fldChar w:fldCharType="begin"/>
-        </w:r>
-        <w:r>
-          <w:rPr>
-            <w:noProof/>
-            <w:webHidden/>
-          </w:rPr>
-          <w:instrText xml:space="preserve"> PAGEREF _Toc145095012 \h </w:instrText>
-        </w:r>
-        <w:r>
-          <w:rPr>
-            <w:noProof/>
-            <w:webHidden/>
-          </w:rPr>
-        </w:r>
-        <w:r>
-          <w:rPr>
-            <w:noProof/>
-            <w:webHidden/>
-          </w:rPr>
-          <w:fldChar w:fldCharType="separate"/>
-        </w:r>
-        <w:r>
-          <w:rPr>
-            <w:noProof/>
-            <w:webHidden/>
-          </w:rPr>
-          <w:t>10</w:t>
-        </w:r>
-        <w:r>
-          <w:rPr>
-            <w:noProof/>
-            <w:webHidden/>
-          </w:rPr>
-          <w:fldChar w:fldCharType="end"/>
-        </w:r>
-      </w:hyperlink>
-    </w:p>
-    <w:p>
-      <w:pPr>
-        <w:pStyle w:val="Verzeichnis1"/>
-        <w:tabs>
-          <w:tab w:val="right" w:leader="dot" w:pos="9062"/>
-        </w:tabs>
-        <w:rPr>
-          <w:rFonts w:asciiTheme="minorHAnsi" w:eastAsiaTheme="minorEastAsia" w:hAnsiTheme="minorHAnsi" w:cstheme="minorBidi"/>
-          <w:b w:val="0"/>
-          <w:noProof/>
-          <w:kern w:val="2"/>
-          <w:sz w:val="22"/>
-          <w:szCs w:val="22"/>
-          <w:lang w:val="de-AT" w:eastAsia="de-AT"/>
-          <w14:ligatures w14:val="standardContextual"/>
-        </w:rPr>
-      </w:pPr>
-      <w:hyperlink w:anchor="_Toc145095013" w:history="1">
-        <w:r>
-          <w:rPr>
-            <w:rStyle w:val="Hyperlink"/>
-            <w:noProof/>
-          </w:rPr>
-          <w:t>6</w:t>
-        </w:r>
-        <w:r>
-          <w:rPr>
-            <w:rFonts w:asciiTheme="minorHAnsi" w:eastAsiaTheme="minorEastAsia" w:hAnsiTheme="minorHAnsi" w:cstheme="minorBidi"/>
-            <w:b w:val="0"/>
-            <w:noProof/>
-            <w:kern w:val="2"/>
-            <w:sz w:val="22"/>
-            <w:szCs w:val="22"/>
-            <w:lang w:val="de-AT" w:eastAsia="de-AT"/>
-            <w14:ligatures w14:val="standardContextual"/>
-          </w:rPr>
-          <w:tab/>
-        </w:r>
-        <w:r>
-          <w:rPr>
-            <w:rStyle w:val="Hyperlink"/>
-            <w:noProof/>
-          </w:rPr>
-          <w:t>Conclusion</w:t>
-        </w:r>
-        <w:r>
-          <w:rPr>
-            <w:noProof/>
-            <w:webHidden/>
-          </w:rPr>
-          <w:tab/>
-        </w:r>
-        <w:r>
-          <w:rPr>
-            <w:noProof/>
-            <w:webHidden/>
-          </w:rPr>
-          <w:fldChar w:fldCharType="begin"/>
-        </w:r>
-        <w:r>
-          <w:rPr>
-            <w:noProof/>
-            <w:webHidden/>
-          </w:rPr>
-          <w:instrText xml:space="preserve"> PAGEREF _Toc145095013 \h </w:instrText>
+          <w:instrText xml:space="preserve"> PAGEREF _Toc145439503 \h </w:instrText>
         </w:r>
         <w:r>
           <w:rPr>
@@ -17441,13 +17204,33 @@
           <w14:ligatures w14:val="standardContextual"/>
         </w:rPr>
       </w:pPr>
-      <w:hyperlink w:anchor="_Toc145095014" w:history="1">
+      <w:hyperlink w:anchor="_Toc145439504" w:history="1">
         <w:r>
           <w:rPr>
             <w:rStyle w:val="Hyperlink"/>
             <w:noProof/>
           </w:rPr>
-          <w:t>Referenzen</w:t>
+          <w:t>4</w:t>
+        </w:r>
+        <w:r>
+          <w:rPr>
+            <w:rFonts w:asciiTheme="minorHAnsi" w:eastAsiaTheme="minorEastAsia" w:hAnsiTheme="minorHAnsi" w:cstheme="minorBidi"/>
+            <w:b w:val="0"/>
+            <w:noProof/>
+            <w:kern w:val="2"/>
+            <w:sz w:val="22"/>
+            <w:szCs w:val="22"/>
+            <w:lang w:val="de-AT" w:eastAsia="de-AT"/>
+            <w14:ligatures w14:val="standardContextual"/>
+          </w:rPr>
+          <w:tab/>
+        </w:r>
+        <w:r>
+          <w:rPr>
+            <w:rStyle w:val="Hyperlink"/>
+            <w:noProof/>
+          </w:rPr>
+          <w:t>Codebeispiel: Recent Changes Plugin</w:t>
         </w:r>
         <w:r>
           <w:rPr>
@@ -17468,7 +17251,7 @@
             <w:noProof/>
             <w:webHidden/>
           </w:rPr>
-          <w:instrText xml:space="preserve"> PAGEREF _Toc145095014 \h </w:instrText>
+          <w:instrText xml:space="preserve"> PAGEREF _Toc145439504 \h </w:instrText>
         </w:r>
         <w:r>
           <w:rPr>
@@ -17501,6 +17284,271 @@
     </w:p>
     <w:p>
       <w:pPr>
+        <w:pStyle w:val="Verzeichnis1"/>
+        <w:tabs>
+          <w:tab w:val="right" w:leader="dot" w:pos="9062"/>
+        </w:tabs>
+        <w:rPr>
+          <w:rFonts w:asciiTheme="minorHAnsi" w:eastAsiaTheme="minorEastAsia" w:hAnsiTheme="minorHAnsi" w:cstheme="minorBidi"/>
+          <w:b w:val="0"/>
+          <w:noProof/>
+          <w:kern w:val="2"/>
+          <w:sz w:val="22"/>
+          <w:szCs w:val="22"/>
+          <w:lang w:val="de-AT" w:eastAsia="de-AT"/>
+          <w14:ligatures w14:val="standardContextual"/>
+        </w:rPr>
+      </w:pPr>
+      <w:hyperlink w:anchor="_Toc145439505" w:history="1">
+        <w:r>
+          <w:rPr>
+            <w:rStyle w:val="Hyperlink"/>
+            <w:noProof/>
+          </w:rPr>
+          <w:t>5</w:t>
+        </w:r>
+        <w:r>
+          <w:rPr>
+            <w:rFonts w:asciiTheme="minorHAnsi" w:eastAsiaTheme="minorEastAsia" w:hAnsiTheme="minorHAnsi" w:cstheme="minorBidi"/>
+            <w:b w:val="0"/>
+            <w:noProof/>
+            <w:kern w:val="2"/>
+            <w:sz w:val="22"/>
+            <w:szCs w:val="22"/>
+            <w:lang w:val="de-AT" w:eastAsia="de-AT"/>
+            <w14:ligatures w14:val="standardContextual"/>
+          </w:rPr>
+          <w:tab/>
+        </w:r>
+        <w:r>
+          <w:rPr>
+            <w:rStyle w:val="Hyperlink"/>
+            <w:noProof/>
+          </w:rPr>
+          <w:t>Vergleich der Code-Metriken</w:t>
+        </w:r>
+        <w:r>
+          <w:rPr>
+            <w:noProof/>
+            <w:webHidden/>
+          </w:rPr>
+          <w:tab/>
+        </w:r>
+        <w:r>
+          <w:rPr>
+            <w:noProof/>
+            <w:webHidden/>
+          </w:rPr>
+          <w:fldChar w:fldCharType="begin"/>
+        </w:r>
+        <w:r>
+          <w:rPr>
+            <w:noProof/>
+            <w:webHidden/>
+          </w:rPr>
+          <w:instrText xml:space="preserve"> PAGEREF _Toc145439505 \h </w:instrText>
+        </w:r>
+        <w:r>
+          <w:rPr>
+            <w:noProof/>
+            <w:webHidden/>
+          </w:rPr>
+        </w:r>
+        <w:r>
+          <w:rPr>
+            <w:noProof/>
+            <w:webHidden/>
+          </w:rPr>
+          <w:fldChar w:fldCharType="separate"/>
+        </w:r>
+        <w:r>
+          <w:rPr>
+            <w:noProof/>
+            <w:webHidden/>
+          </w:rPr>
+          <w:t>13</w:t>
+        </w:r>
+        <w:r>
+          <w:rPr>
+            <w:noProof/>
+            <w:webHidden/>
+          </w:rPr>
+          <w:fldChar w:fldCharType="end"/>
+        </w:r>
+      </w:hyperlink>
+    </w:p>
+    <w:p>
+      <w:pPr>
+        <w:pStyle w:val="Verzeichnis1"/>
+        <w:tabs>
+          <w:tab w:val="right" w:leader="dot" w:pos="9062"/>
+        </w:tabs>
+        <w:rPr>
+          <w:rFonts w:asciiTheme="minorHAnsi" w:eastAsiaTheme="minorEastAsia" w:hAnsiTheme="minorHAnsi" w:cstheme="minorBidi"/>
+          <w:b w:val="0"/>
+          <w:noProof/>
+          <w:kern w:val="2"/>
+          <w:sz w:val="22"/>
+          <w:szCs w:val="22"/>
+          <w:lang w:val="de-AT" w:eastAsia="de-AT"/>
+          <w14:ligatures w14:val="standardContextual"/>
+        </w:rPr>
+      </w:pPr>
+      <w:hyperlink w:anchor="_Toc145439506" w:history="1">
+        <w:r>
+          <w:rPr>
+            <w:rStyle w:val="Hyperlink"/>
+            <w:noProof/>
+          </w:rPr>
+          <w:t>6</w:t>
+        </w:r>
+        <w:r>
+          <w:rPr>
+            <w:rFonts w:asciiTheme="minorHAnsi" w:eastAsiaTheme="minorEastAsia" w:hAnsiTheme="minorHAnsi" w:cstheme="minorBidi"/>
+            <w:b w:val="0"/>
+            <w:noProof/>
+            <w:kern w:val="2"/>
+            <w:sz w:val="22"/>
+            <w:szCs w:val="22"/>
+            <w:lang w:val="de-AT" w:eastAsia="de-AT"/>
+            <w14:ligatures w14:val="standardContextual"/>
+          </w:rPr>
+          <w:tab/>
+        </w:r>
+        <w:r>
+          <w:rPr>
+            <w:rStyle w:val="Hyperlink"/>
+            <w:noProof/>
+          </w:rPr>
+          <w:t>Conclusion</w:t>
+        </w:r>
+        <w:r>
+          <w:rPr>
+            <w:noProof/>
+            <w:webHidden/>
+          </w:rPr>
+          <w:tab/>
+        </w:r>
+        <w:r>
+          <w:rPr>
+            <w:noProof/>
+            <w:webHidden/>
+          </w:rPr>
+          <w:fldChar w:fldCharType="begin"/>
+        </w:r>
+        <w:r>
+          <w:rPr>
+            <w:noProof/>
+            <w:webHidden/>
+          </w:rPr>
+          <w:instrText xml:space="preserve"> PAGEREF _Toc145439506 \h </w:instrText>
+        </w:r>
+        <w:r>
+          <w:rPr>
+            <w:noProof/>
+            <w:webHidden/>
+          </w:rPr>
+        </w:r>
+        <w:r>
+          <w:rPr>
+            <w:noProof/>
+            <w:webHidden/>
+          </w:rPr>
+          <w:fldChar w:fldCharType="separate"/>
+        </w:r>
+        <w:r>
+          <w:rPr>
+            <w:noProof/>
+            <w:webHidden/>
+          </w:rPr>
+          <w:t>14</w:t>
+        </w:r>
+        <w:r>
+          <w:rPr>
+            <w:noProof/>
+            <w:webHidden/>
+          </w:rPr>
+          <w:fldChar w:fldCharType="end"/>
+        </w:r>
+      </w:hyperlink>
+    </w:p>
+    <w:p>
+      <w:pPr>
+        <w:pStyle w:val="Verzeichnis1"/>
+        <w:tabs>
+          <w:tab w:val="right" w:leader="dot" w:pos="9062"/>
+        </w:tabs>
+        <w:rPr>
+          <w:rFonts w:asciiTheme="minorHAnsi" w:eastAsiaTheme="minorEastAsia" w:hAnsiTheme="minorHAnsi" w:cstheme="minorBidi"/>
+          <w:b w:val="0"/>
+          <w:noProof/>
+          <w:kern w:val="2"/>
+          <w:sz w:val="22"/>
+          <w:szCs w:val="22"/>
+          <w:lang w:val="de-AT" w:eastAsia="de-AT"/>
+          <w14:ligatures w14:val="standardContextual"/>
+        </w:rPr>
+      </w:pPr>
+      <w:hyperlink w:anchor="_Toc145439507" w:history="1">
+        <w:r>
+          <w:rPr>
+            <w:rStyle w:val="Hyperlink"/>
+            <w:noProof/>
+          </w:rPr>
+          <w:t>Referenzen</w:t>
+        </w:r>
+        <w:r>
+          <w:rPr>
+            <w:noProof/>
+            <w:webHidden/>
+          </w:rPr>
+          <w:tab/>
+        </w:r>
+        <w:r>
+          <w:rPr>
+            <w:noProof/>
+            <w:webHidden/>
+          </w:rPr>
+          <w:fldChar w:fldCharType="begin"/>
+        </w:r>
+        <w:r>
+          <w:rPr>
+            <w:noProof/>
+            <w:webHidden/>
+          </w:rPr>
+          <w:instrText xml:space="preserve"> PAGEREF _Toc145439507 \h </w:instrText>
+        </w:r>
+        <w:r>
+          <w:rPr>
+            <w:noProof/>
+            <w:webHidden/>
+          </w:rPr>
+        </w:r>
+        <w:r>
+          <w:rPr>
+            <w:noProof/>
+            <w:webHidden/>
+          </w:rPr>
+          <w:fldChar w:fldCharType="separate"/>
+        </w:r>
+        <w:r>
+          <w:rPr>
+            <w:noProof/>
+            <w:webHidden/>
+          </w:rPr>
+          <w:t>15</w:t>
+        </w:r>
+        <w:r>
+          <w:rPr>
+            <w:noProof/>
+            <w:webHidden/>
+          </w:rPr>
+          <w:fldChar w:fldCharType="end"/>
+        </w:r>
+      </w:hyperlink>
+    </w:p>
+    <w:p>
+      <w:pPr>
         <w:rPr>
           <w:lang w:val="de-DE"/>
         </w:rPr>
@@ -17528,7 +17576,7 @@
       <w:pPr>
         <w:pStyle w:val="Gliederungsebene1"/>
       </w:pPr>
-      <w:bookmarkStart w:id="3" w:name="_Toc145095003"/>
+      <w:bookmarkStart w:id="3" w:name="_Toc145439496"/>
       <w:r>
         <w:lastRenderedPageBreak/>
         <w:t>Einleitung</w:t>
@@ -17539,19 +17587,21 @@
       <w:pPr>
         <w:pStyle w:val="Gliederungsebene2"/>
       </w:pPr>
-      <w:bookmarkStart w:id="4" w:name="_Toc145095004"/>
+      <w:bookmarkStart w:id="4" w:name="_Toc145439497"/>
       <w:r>
         <w:t>Motivation</w:t>
       </w:r>
       <w:bookmarkEnd w:id="4"/>
     </w:p>
     <w:p>
+      <w:proofErr w:type="spellStart"/>
       <w:r>
         <w:t>Softwareentwickler</w:t>
       </w:r>
       <w:r>
         <w:t>Innen</w:t>
       </w:r>
+      <w:proofErr w:type="spellEnd"/>
       <w:r>
         <w:t xml:space="preserve"> arbeiten täglich mit verschiedensten Werkzeugen und Entwicklungs</w:t>
       </w:r>
@@ -17617,6 +17667,9 @@
       </w:r>
       <w:r>
         <w:t>Inne</w:t>
+      </w:r>
+      <w:r>
+        <w:t>n</w:t>
       </w:r>
       <w:r>
         <w:t xml:space="preserve"> bereitgestellt werden können.</w:t>
@@ -17651,10 +17704,18 @@
         <w:t xml:space="preserve"> und viele weitere eine Rolle.</w:t>
       </w:r>
       <w:r>
-        <w:t xml:space="preserve"> Diese Bachelorarbeit versucht in diesen Bereichen einen Überblick zu schaffen und vergleicht hierfür die Plugin Entwicklung in zwei der momentan beliebtesten IDEs, Visual Studio Code und IntelliJ IDEA.</w:t>
-      </w:r>
-      <w:r>
-        <w:t xml:space="preserve"> Durch den Vergleich der beiden Produkte und dem Herausarbeiten und Aufbereiten der Unterschiede wird es anderen Entwicklern</w:t>
+        <w:t xml:space="preserve"> Diese Bachelorarbeit versucht in diesen Bereichen einen Überblick zu schaffen und vergleicht hierfür die Plugin Entwicklung in zwei der momentan beliebtesten IDEs, Visual Studio Code und </w:t>
+      </w:r>
+      <w:proofErr w:type="spellStart"/>
+      <w:r>
+        <w:t>IntelliJ</w:t>
+      </w:r>
+      <w:proofErr w:type="spellEnd"/>
+      <w:r>
+        <w:t xml:space="preserve"> IDEA.</w:t>
+      </w:r>
+      <w:r>
+        <w:t xml:space="preserve"> Durch den Vergleich der beiden Produkte und dem Herausarbeiten und Aufbereiten der Unterschiede wird es anderen Entwickler</w:t>
       </w:r>
       <w:r>
         <w:t>Innen</w:t>
@@ -17667,7 +17728,7 @@
       <w:pPr>
         <w:pStyle w:val="Gliederungsebene2"/>
       </w:pPr>
-      <w:bookmarkStart w:id="5" w:name="_Toc145095005"/>
+      <w:bookmarkStart w:id="5" w:name="_Toc145439498"/>
       <w:r>
         <w:t>Ziel</w:t>
       </w:r>
@@ -17678,7 +17739,7 @@
       <w:pPr>
         <w:pStyle w:val="Gliederungsebene2"/>
       </w:pPr>
-      <w:bookmarkStart w:id="6" w:name="_Toc145095006"/>
+      <w:bookmarkStart w:id="6" w:name="_Toc145439499"/>
       <w:r>
         <w:t>Aufbau</w:t>
       </w:r>
@@ -17697,7 +17758,7 @@
       <w:pPr>
         <w:pStyle w:val="Gliederungsebene1"/>
       </w:pPr>
-      <w:bookmarkStart w:id="7" w:name="_Toc145095007"/>
+      <w:bookmarkStart w:id="7" w:name="_Toc145439500"/>
       <w:r>
         <w:lastRenderedPageBreak/>
         <w:t xml:space="preserve">Vergleich der </w:t>
@@ -17714,7 +17775,7 @@
       <w:pPr>
         <w:pStyle w:val="Gliederungsebene2"/>
       </w:pPr>
-      <w:bookmarkStart w:id="8" w:name="_Toc145095008"/>
+      <w:bookmarkStart w:id="8" w:name="_Toc145439501"/>
       <w:r>
         <w:t>Visual Studio</w:t>
       </w:r>
@@ -17725,10 +17786,26 @@
     </w:p>
     <w:p>
       <w:r>
-        <w:t>Die erste offizielle Version von Visual Studio Code, häufig abgekürzt auch als VS Code, wurde am 14. April 2016 von Microsoft veröffentlicht.</w:t>
-      </w:r>
-      <w:r>
-        <w:t xml:space="preserve"> Die Idee hinter VS Code war einen möglichst einfachen Code Editor anzubieten, welcher nur die wichtigsten und besten Funktionen für Entwickler</w:t>
+        <w:t xml:space="preserve">Die erste offizielle Version von Visual Studio Code, häufig abgekürzt auch als </w:t>
+      </w:r>
+      <w:proofErr w:type="gramStart"/>
+      <w:r>
+        <w:t>VS Code</w:t>
+      </w:r>
+      <w:proofErr w:type="gramEnd"/>
+      <w:r>
+        <w:t>, wurde am 14. April 2016 von Microsoft veröffentlicht.</w:t>
+      </w:r>
+      <w:r>
+        <w:t xml:space="preserve"> Die Idee hinter </w:t>
+      </w:r>
+      <w:proofErr w:type="gramStart"/>
+      <w:r>
+        <w:t>VS Code</w:t>
+      </w:r>
+      <w:proofErr w:type="gramEnd"/>
+      <w:r>
+        <w:t xml:space="preserve"> war einen möglichst einfachen Code Editor anzubieten, welcher nur die wichtigsten und besten Funktionen für Entwickler</w:t>
       </w:r>
       <w:r>
         <w:t>Innen</w:t>
@@ -17747,7 +17824,29 @@
           <w:szCs w:val="20"/>
           <w:shd w:val="clear" w:color="auto" w:fill="FFFFFF"/>
         </w:rPr>
-        <w:t xml:space="preserve">code completion </w:t>
+        <w:t xml:space="preserve">code </w:t>
+      </w:r>
+      <w:proofErr w:type="spellStart"/>
+      <w:r>
+        <w:rPr>
+          <w:rFonts w:ascii="Segoe UI" w:hAnsi="Segoe UI" w:cs="Segoe UI"/>
+          <w:color w:val="424242"/>
+          <w:sz w:val="20"/>
+          <w:szCs w:val="20"/>
+          <w:shd w:val="clear" w:color="auto" w:fill="FFFFFF"/>
+        </w:rPr>
+        <w:t>completion</w:t>
+      </w:r>
+      <w:proofErr w:type="spellEnd"/>
+      <w:r>
+        <w:rPr>
+          <w:rFonts w:ascii="Segoe UI" w:hAnsi="Segoe UI" w:cs="Segoe UI"/>
+          <w:color w:val="424242"/>
+          <w:sz w:val="20"/>
+          <w:szCs w:val="20"/>
+          <w:shd w:val="clear" w:color="auto" w:fill="FFFFFF"/>
+        </w:rPr>
+        <w:t xml:space="preserve"> </w:t>
       </w:r>
       <w:r>
         <w:t>namens „IntelliSense“ unterstützte.</w:t>
@@ -17758,10 +17857,34 @@
     </w:p>
     <w:p>
       <w:r>
-        <w:t xml:space="preserve">Aus den Stack Overflow developer surveys der vergangenen </w:t>
-      </w:r>
-      <w:r>
-        <w:t xml:space="preserve">Jahre kann der rasche Aufstieg von VS Code beobachtet werden. Während es im Jahr 2016 nur von etwa 7,2 Prozent der EntwicklerInnen genutzt </w:t>
+        <w:t xml:space="preserve">Aus den Stack Overflow </w:t>
+      </w:r>
+      <w:proofErr w:type="spellStart"/>
+      <w:r>
+        <w:t>developer</w:t>
+      </w:r>
+      <w:proofErr w:type="spellEnd"/>
+      <w:r>
+        <w:t xml:space="preserve"> </w:t>
+      </w:r>
+      <w:proofErr w:type="spellStart"/>
+      <w:r>
+        <w:t>surveys</w:t>
+      </w:r>
+      <w:proofErr w:type="spellEnd"/>
+      <w:r>
+        <w:t xml:space="preserve"> der vergangenen </w:t>
+      </w:r>
+      <w:r>
+        <w:t xml:space="preserve">Jahre kann der rasche Aufstieg von </w:t>
+      </w:r>
+      <w:proofErr w:type="gramStart"/>
+      <w:r>
+        <w:t>VS Code</w:t>
+      </w:r>
+      <w:proofErr w:type="gramEnd"/>
+      <w:r>
+        <w:t xml:space="preserve"> beobachtet werden. Während es im Jahr 2016 nur von etwa 7,2 Prozent der EntwicklerInnen genutzt </w:t>
       </w:r>
       <w:r>
         <w:t xml:space="preserve">wurde, war es zwei Jahre später bereits (wenn auch knapp) das meistgenutzte </w:t>
@@ -17773,7 +17896,15 @@
         <w:t xml:space="preserve"> mit 34,9%.</w:t>
       </w:r>
       <w:r>
-        <w:t xml:space="preserve"> In der aktuellsten Umfrage von 2023 war es der klare Sieger und wurde vom 73,71% der Abstimmenden aktiv genutzt.</w:t>
+        <w:t xml:space="preserve"> In der </w:t>
+      </w:r>
+      <w:proofErr w:type="gramStart"/>
+      <w:r>
+        <w:t>aktuellsten</w:t>
+      </w:r>
+      <w:proofErr w:type="gramEnd"/>
+      <w:r>
+        <w:t xml:space="preserve"> Umfrage von 2023 war es der klare Sieger und wurde vom 73,71% der Abstimmenden aktiv genutzt.</w:t>
       </w:r>
     </w:p>
     <w:p>
@@ -17784,12 +17915,25 @@
         <w:t xml:space="preserve"> Durch die </w:t>
       </w:r>
       <w:r>
-        <w:t>direkte Einbindung des Visual Studio Marketplace in VS Code bildete sich über die Jahre eine große Community die eine enorme Anzahl von Plugins entwickelt, verbessert und betreut.</w:t>
+        <w:t xml:space="preserve">direkte Einbindung des Visual Studio Marketplace in </w:t>
+      </w:r>
+      <w:proofErr w:type="gramStart"/>
+      <w:r>
+        <w:t>VS Code</w:t>
+      </w:r>
+      <w:proofErr w:type="gramEnd"/>
+      <w:r>
+        <w:t xml:space="preserve"> bildete sich über die Jahre eine große Community die eine enorme Anzahl von Plugins entwickelt, verbessert und betreut.</w:t>
       </w:r>
     </w:p>
     <w:p>
-      <w:r>
-        <w:t>Src:</w:t>
+      <w:proofErr w:type="spellStart"/>
+      <w:r>
+        <w:t>Src</w:t>
+      </w:r>
+      <w:proofErr w:type="spellEnd"/>
+      <w:r>
+        <w:t>:</w:t>
       </w:r>
     </w:p>
     <w:p>
@@ -17837,27 +17981,71 @@
       <w:pPr>
         <w:pStyle w:val="Gliederungsebene2"/>
       </w:pPr>
-      <w:bookmarkStart w:id="9" w:name="_Toc145095009"/>
+      <w:bookmarkStart w:id="9" w:name="_Toc145439502"/>
+      <w:proofErr w:type="spellStart"/>
       <w:r>
         <w:t>IntelliJ</w:t>
       </w:r>
+      <w:proofErr w:type="spellEnd"/>
+      <w:r>
+        <w:t xml:space="preserve"> IDEA</w:t>
+      </w:r>
       <w:bookmarkEnd w:id="9"/>
-      <w:r>
-        <w:t xml:space="preserve"> IDEA</w:t>
-      </w:r>
     </w:p>
     <w:p>
-      <w:r>
-        <w:t xml:space="preserve">IntelliJ IDEA wurde erstmals im Januar 2001 von dem Unternehmen JetBrains veröffentlicht. Im Gegensatz zu Visual Studio Code handelt es sich bei IntelliJ um ein IDE </w:t>
-      </w:r>
-      <w:r>
-        <w:t>welches speziell auf die Entwicklung von Programmen in den Programmiersprachen Java und Kotlin ausgelegt ist.</w:t>
-      </w:r>
-      <w:r>
-        <w:t xml:space="preserve"> IntelliJ IDEA wird in einer frei zu verwendenden, open source „Community Edition“, sowie in einer kommerziellen Form als „</w:t>
-      </w:r>
-      <w:r>
-        <w:t>IntelliJ IDEA Ultimate</w:t>
+      <w:proofErr w:type="spellStart"/>
+      <w:r>
+        <w:t>IntelliJ</w:t>
+      </w:r>
+      <w:proofErr w:type="spellEnd"/>
+      <w:r>
+        <w:t xml:space="preserve"> IDEA wurde erstmals im Januar 2001 von dem Unternehmen </w:t>
+      </w:r>
+      <w:proofErr w:type="spellStart"/>
+      <w:r>
+        <w:t>JetBrains</w:t>
+      </w:r>
+      <w:proofErr w:type="spellEnd"/>
+      <w:r>
+        <w:t xml:space="preserve"> veröffentlicht. Im Gegensatz zu Visual Studio Code handelt es sich bei </w:t>
+      </w:r>
+      <w:proofErr w:type="spellStart"/>
+      <w:r>
+        <w:t>IntelliJ</w:t>
+      </w:r>
+      <w:proofErr w:type="spellEnd"/>
+      <w:r>
+        <w:t xml:space="preserve"> um ein IDE </w:t>
+      </w:r>
+      <w:r>
+        <w:t xml:space="preserve">welches speziell auf die Entwicklung von Programmen in den Programmiersprachen Java und </w:t>
+      </w:r>
+      <w:proofErr w:type="spellStart"/>
+      <w:r>
+        <w:t>Kotlin</w:t>
+      </w:r>
+      <w:proofErr w:type="spellEnd"/>
+      <w:r>
+        <w:t xml:space="preserve"> ausgelegt ist.</w:t>
+      </w:r>
+      <w:r>
+        <w:t xml:space="preserve"> </w:t>
+      </w:r>
+      <w:proofErr w:type="spellStart"/>
+      <w:r>
+        <w:t>IntelliJ</w:t>
+      </w:r>
+      <w:proofErr w:type="spellEnd"/>
+      <w:r>
+        <w:t xml:space="preserve"> IDEA wird in einer frei zu verwendenden, open source „Community Edition“, sowie in einer kommerziellen Form als „</w:t>
+      </w:r>
+      <w:proofErr w:type="spellStart"/>
+      <w:r>
+        <w:t>IntelliJ</w:t>
+      </w:r>
+      <w:proofErr w:type="spellEnd"/>
+      <w:r>
+        <w:t xml:space="preserve"> IDEA Ultimate</w:t>
       </w:r>
       <w:r>
         <w:t>“ angeboten.</w:t>
@@ -17868,7 +18056,39 @@
     </w:p>
     <w:p>
       <w:r>
-        <w:t xml:space="preserve">Aufgrund der Spezialisierung auf Java und Kotlin Projekte unterstützt die IntelliJ Community Edition nur eine relativ kleine Auswahl an Sprachen, Frameworks und Build Tools. Während IntelliJ IDEA Ultimate den Umfang an Features </w:t>
+        <w:t xml:space="preserve">Aufgrund der Spezialisierung auf Java und </w:t>
+      </w:r>
+      <w:proofErr w:type="spellStart"/>
+      <w:r>
+        <w:t>Kotlin</w:t>
+      </w:r>
+      <w:proofErr w:type="spellEnd"/>
+      <w:r>
+        <w:t xml:space="preserve"> Projekte unterstützt die </w:t>
+      </w:r>
+      <w:proofErr w:type="spellStart"/>
+      <w:r>
+        <w:t>IntelliJ</w:t>
+      </w:r>
+      <w:proofErr w:type="spellEnd"/>
+      <w:r>
+        <w:t xml:space="preserve"> Community Edition nur eine relativ kleine Auswahl an Sprachen, Frameworks und </w:t>
+      </w:r>
+      <w:proofErr w:type="spellStart"/>
+      <w:r>
+        <w:t>Build</w:t>
+      </w:r>
+      <w:proofErr w:type="spellEnd"/>
+      <w:r>
+        <w:t xml:space="preserve"> Tools. Während </w:t>
+      </w:r>
+      <w:proofErr w:type="spellStart"/>
+      <w:r>
+        <w:t>IntelliJ</w:t>
+      </w:r>
+      <w:proofErr w:type="spellEnd"/>
+      <w:r>
+        <w:t xml:space="preserve"> IDEA Ultimate den Umfang an Features </w:t>
       </w:r>
       <w:r>
         <w:t>schon</w:t>
@@ -17877,17 +18097,97 @@
         <w:t xml:space="preserve"> deutlich erweitert</w:t>
       </w:r>
       <w:r>
-        <w:t>, bietet JetBrains auch noch weitere (kommerzielle) IDEs an. Diese sind alle für unterschiedliche Programmiersprachen oder Sprachfamilien ausgelegt.</w:t>
-      </w:r>
-      <w:r>
-        <w:t xml:space="preserve"> Einige der bekanntesten sind dabei CLion für die Sprachen C und C++, Rider für die .NET Sprachen, PhpStorm für PHP, WebStorm für JavaScript und viele weitere.</w:t>
-      </w:r>
-      <w:r>
-        <w:t xml:space="preserve"> Zum aktuellen Zeitpunkt sind es insgesamt elf verschiedene IDEs die von JetBrains angeboten werden und die alle auf der IntelliJ Platform basieren. Das bedeutet nicht nur, dass sich all diese IDEs in der Verwendung </w:t>
+        <w:t xml:space="preserve">, bietet </w:t>
+      </w:r>
+      <w:proofErr w:type="spellStart"/>
+      <w:r>
+        <w:t>JetBrains</w:t>
+      </w:r>
+      <w:proofErr w:type="spellEnd"/>
+      <w:r>
+        <w:t xml:space="preserve"> auch noch weitere (kommerzielle) IDEs an. Diese sind alle für unterschiedliche Programmiersprachen oder Sprachfamilien ausgelegt.</w:t>
+      </w:r>
+      <w:r>
+        <w:t xml:space="preserve"> Einige der bekanntesten sind dabei </w:t>
+      </w:r>
+      <w:proofErr w:type="spellStart"/>
+      <w:r>
+        <w:t>CLion</w:t>
+      </w:r>
+      <w:proofErr w:type="spellEnd"/>
+      <w:r>
+        <w:t xml:space="preserve"> für die Sprachen C und C++, Rider für die </w:t>
+      </w:r>
+      <w:proofErr w:type="gramStart"/>
+      <w:r>
+        <w:t>.NET Sprachen</w:t>
+      </w:r>
+      <w:proofErr w:type="gramEnd"/>
+      <w:r>
+        <w:t xml:space="preserve">, </w:t>
+      </w:r>
+      <w:proofErr w:type="spellStart"/>
+      <w:r>
+        <w:t>PhpStorm</w:t>
+      </w:r>
+      <w:proofErr w:type="spellEnd"/>
+      <w:r>
+        <w:t xml:space="preserve"> für PHP, </w:t>
+      </w:r>
+      <w:proofErr w:type="spellStart"/>
+      <w:r>
+        <w:t>WebStorm</w:t>
+      </w:r>
+      <w:proofErr w:type="spellEnd"/>
+      <w:r>
+        <w:t xml:space="preserve"> für JavaScript und viele weitere.</w:t>
+      </w:r>
+      <w:r>
+        <w:t xml:space="preserve"> Zum aktuellen Zeitpunkt sind es insgesamt elf verschiedene IDEs die von </w:t>
+      </w:r>
+      <w:proofErr w:type="spellStart"/>
+      <w:r>
+        <w:t>JetBrains</w:t>
+      </w:r>
+      <w:proofErr w:type="spellEnd"/>
+      <w:r>
+        <w:t xml:space="preserve"> angeboten werden und die alle auf der </w:t>
+      </w:r>
+      <w:proofErr w:type="spellStart"/>
+      <w:r>
+        <w:t>IntelliJ</w:t>
+      </w:r>
+      <w:proofErr w:type="spellEnd"/>
+      <w:r>
+        <w:t xml:space="preserve"> </w:t>
+      </w:r>
+      <w:proofErr w:type="spellStart"/>
+      <w:r>
+        <w:t>Platform</w:t>
+      </w:r>
+      <w:proofErr w:type="spellEnd"/>
+      <w:r>
+        <w:t xml:space="preserve"> basieren. Das bedeutet nicht nur, dass sich all diese IDEs in der Verwendung </w:t>
       </w:r>
       <w:r>
         <w:lastRenderedPageBreak/>
-        <w:t xml:space="preserve">und im Aussehen sehr ähnlich sind, sondern auch, dass ein Plugin, welches für die allgemeine IntelliJ Platform entworfen wurde, </w:t>
+        <w:t xml:space="preserve">und im Aussehen sehr ähnlich sind, sondern auch, dass ein Plugin, welches für die allgemeine </w:t>
+      </w:r>
+      <w:proofErr w:type="spellStart"/>
+      <w:r>
+        <w:t>IntelliJ</w:t>
+      </w:r>
+      <w:proofErr w:type="spellEnd"/>
+      <w:r>
+        <w:t xml:space="preserve"> </w:t>
+      </w:r>
+      <w:proofErr w:type="spellStart"/>
+      <w:r>
+        <w:t>Platform</w:t>
+      </w:r>
+      <w:proofErr w:type="spellEnd"/>
+      <w:r>
+        <w:t xml:space="preserve"> entworfen wurde, </w:t>
       </w:r>
       <w:r>
         <w:t>relativ problemlos auch für mehrere IDEs dieser Form veröffentlicht werden kann</w:t>
@@ -17913,8 +18213,13 @@
         <w:t xml:space="preserve"> </w:t>
       </w:r>
       <w:r>
-        <w:t>ist IntelliJ</w:t>
-      </w:r>
+        <w:t xml:space="preserve">ist </w:t>
+      </w:r>
+      <w:proofErr w:type="spellStart"/>
+      <w:r>
+        <w:t>IntelliJ</w:t>
+      </w:r>
+      <w:proofErr w:type="spellEnd"/>
       <w:r>
         <w:t xml:space="preserve"> ein eher schwergewichtiger </w:t>
       </w:r>
@@ -17925,14 +18230,62 @@
         <w:t xml:space="preserve"> der sehr viel Funktionalität schon von Grund auf eingebaut hat.</w:t>
       </w:r>
       <w:r>
-        <w:t xml:space="preserve"> Die EntwicklerInnen sind hier nicht so stark auf Plugins angewiesen. Dies lässt sich auch durch die Anzahl von Plugins erkennen, die auf dem JetBrains Marketplace angeboten werden. Für die IntelliJ Platform gibt es aktuell etwas über 7500 Plugins die in die IDE integriert werden können. Für Visual Studio Code sind es hingegen inzwischen fast 51000 Plugins.</w:t>
+        <w:t xml:space="preserve"> Die EntwicklerInnen sind hier nicht so stark auf Plugins angewiesen. Dies lässt sich auch durch die Anzahl von Plugins erkennen, die auf dem </w:t>
+      </w:r>
+      <w:proofErr w:type="spellStart"/>
+      <w:r>
+        <w:t>JetBrains</w:t>
+      </w:r>
+      <w:proofErr w:type="spellEnd"/>
+      <w:r>
+        <w:t xml:space="preserve"> Marketplace angeboten werden. Für die </w:t>
+      </w:r>
+      <w:proofErr w:type="spellStart"/>
+      <w:r>
+        <w:t>IntelliJ</w:t>
+      </w:r>
+      <w:proofErr w:type="spellEnd"/>
+      <w:r>
+        <w:t xml:space="preserve"> </w:t>
+      </w:r>
+      <w:proofErr w:type="spellStart"/>
+      <w:r>
+        <w:t>Platform</w:t>
+      </w:r>
+      <w:proofErr w:type="spellEnd"/>
+      <w:r>
+        <w:t xml:space="preserve"> gibt es aktuell etwas über 7500 </w:t>
+      </w:r>
+      <w:proofErr w:type="gramStart"/>
+      <w:r>
+        <w:t>Plugins</w:t>
+      </w:r>
+      <w:proofErr w:type="gramEnd"/>
+      <w:r>
+        <w:t xml:space="preserve"> die in die IDE integriert werden können. Für Visual Studio Code sind es hingegen inzwischen fast 51000 Plugins.</w:t>
       </w:r>
     </w:p>
     <w:p/>
     <w:p/>
     <w:p>
       <w:r>
-        <w:t>Zum aktuellen Zeitpunkt bietet IntelliJ in den unterschiedlichen Versionen folgende features:</w:t>
+        <w:t xml:space="preserve">Zum aktuellen Zeitpunkt bietet </w:t>
+      </w:r>
+      <w:proofErr w:type="spellStart"/>
+      <w:r>
+        <w:t>IntelliJ</w:t>
+      </w:r>
+      <w:proofErr w:type="spellEnd"/>
+      <w:r>
+        <w:t xml:space="preserve"> in den unterschiedlichen Versionen folgende </w:t>
+      </w:r>
+      <w:proofErr w:type="spellStart"/>
+      <w:r>
+        <w:t>features</w:t>
+      </w:r>
+      <w:proofErr w:type="spellEnd"/>
+      <w:r>
+        <w:t>:</w:t>
       </w:r>
     </w:p>
     <w:p>
@@ -18044,8 +18397,13 @@
       </w:r>
     </w:p>
     <w:p>
-      <w:r>
-        <w:t>Build Tools</w:t>
+      <w:proofErr w:type="spellStart"/>
+      <w:r>
+        <w:t>Build</w:t>
+      </w:r>
+      <w:proofErr w:type="spellEnd"/>
+      <w:r>
+        <w:t xml:space="preserve"> Tools</w:t>
       </w:r>
     </w:p>
     <w:p>
@@ -18094,12 +18452,22 @@
     <w:p/>
     <w:p>
       <w:r>
-        <w:t>TODO irgendwas mit andere IDEs von Jetbrains</w:t>
-      </w:r>
+        <w:t xml:space="preserve">TODO irgendwas mit andere IDEs von </w:t>
+      </w:r>
+      <w:proofErr w:type="spellStart"/>
+      <w:r>
+        <w:t>Jetbrains</w:t>
+      </w:r>
+      <w:proofErr w:type="spellEnd"/>
     </w:p>
     <w:p>
-      <w:r>
-        <w:t>Src:</w:t>
+      <w:proofErr w:type="spellStart"/>
+      <w:r>
+        <w:t>Src</w:t>
+      </w:r>
+      <w:proofErr w:type="spellEnd"/>
+      <w:r>
+        <w:t>:</w:t>
       </w:r>
     </w:p>
     <w:p>
@@ -18150,16 +18518,543 @@
       <w:pPr>
         <w:pStyle w:val="Gliederungsebene1"/>
       </w:pPr>
-      <w:bookmarkStart w:id="10" w:name="_Toc145095010"/>
+      <w:bookmarkStart w:id="10" w:name="_Toc145439503"/>
       <w:r>
         <w:lastRenderedPageBreak/>
         <w:t>Vergleich der angebotenen Funktionalität</w:t>
       </w:r>
+      <w:r>
+        <w:t xml:space="preserve"> und deren Anwendbarkeit</w:t>
+      </w:r>
       <w:bookmarkEnd w:id="10"/>
-      <w:r>
-        <w:t xml:space="preserve"> und deren Anwendbarkeit</w:t>
-      </w:r>
     </w:p>
+    <w:p>
+      <w:r>
+        <w:t>In den von den</w:t>
+      </w:r>
+    </w:p>
+    <w:p>
+      <w:pPr>
+        <w:pStyle w:val="Gliederungsebene2"/>
+      </w:pPr>
+      <w:r>
+        <w:t>Visual Studio Code</w:t>
+      </w:r>
+    </w:p>
+    <w:p>
+      <w:pPr>
+        <w:pStyle w:val="Gliederungsebene3"/>
+      </w:pPr>
+      <w:r>
+        <w:t>Das Plugin Projekt</w:t>
+      </w:r>
+    </w:p>
+    <w:p>
+      <w:pPr>
+        <w:pStyle w:val="Gliederungsebene4"/>
+      </w:pPr>
+      <w:r>
+        <w:t>Setup eines Plugin Projekts</w:t>
+      </w:r>
+    </w:p>
+    <w:p>
+      <w:r>
+        <w:t xml:space="preserve">Zum Aufsetzen eines neuen Projektes kann bei </w:t>
+      </w:r>
+      <w:proofErr w:type="gramStart"/>
+      <w:r>
+        <w:t>VS Code</w:t>
+      </w:r>
+      <w:proofErr w:type="gramEnd"/>
+      <w:r>
+        <w:t xml:space="preserve"> ein einfaches Generator Programm verwendet werden, welches die Ordnerstruktur den Angaben entsprechend aufbaut.</w:t>
+      </w:r>
+      <w:r>
+        <w:t xml:space="preserve"> Funktionieren tut dies über die beiden </w:t>
+      </w:r>
+      <w:proofErr w:type="spellStart"/>
+      <w:r>
+        <w:t>npm</w:t>
+      </w:r>
+      <w:proofErr w:type="spellEnd"/>
+      <w:r>
+        <w:t xml:space="preserve"> Packages </w:t>
+      </w:r>
+      <w:r>
+        <w:t>„Yeoman“ und „VS Code Extension Generator“, welche mit dem Befehl „</w:t>
+      </w:r>
+      <w:proofErr w:type="spellStart"/>
+      <w:r>
+        <w:t>npm</w:t>
+      </w:r>
+      <w:proofErr w:type="spellEnd"/>
+      <w:r>
+        <w:t xml:space="preserve"> </w:t>
+      </w:r>
+      <w:proofErr w:type="spellStart"/>
+      <w:r>
+        <w:t>install</w:t>
+      </w:r>
+      <w:proofErr w:type="spellEnd"/>
+      <w:r>
+        <w:t xml:space="preserve"> -g </w:t>
+      </w:r>
+      <w:proofErr w:type="spellStart"/>
+      <w:r>
+        <w:t>yo</w:t>
+      </w:r>
+      <w:proofErr w:type="spellEnd"/>
+      <w:r>
+        <w:t xml:space="preserve"> generator-code“ installiert werden können.</w:t>
+      </w:r>
+      <w:r>
+        <w:t xml:space="preserve"> Der Generator wird dann mit „</w:t>
+      </w:r>
+      <w:proofErr w:type="spellStart"/>
+      <w:r>
+        <w:t>yo</w:t>
+      </w:r>
+      <w:proofErr w:type="spellEnd"/>
+      <w:r>
+        <w:t xml:space="preserve"> code“ gestartet.</w:t>
+      </w:r>
+      <w:r>
+        <w:t xml:space="preserve"> Daraufhin können verschiedene Templates für das Projekt gewählt werden und Angaben zum Projektnamen und </w:t>
+      </w:r>
+      <w:r>
+        <w:t>ähnlichen Parametern</w:t>
+      </w:r>
+      <w:r>
+        <w:t xml:space="preserve"> getroffen werden.</w:t>
+      </w:r>
+    </w:p>
+    <w:p>
+      <w:pPr>
+        <w:pStyle w:val="Gliederungsebene4"/>
+      </w:pPr>
+      <w:r>
+        <w:t>Aufbau eines Plugins</w:t>
+      </w:r>
+    </w:p>
+    <w:p>
+      <w:r>
+        <w:t xml:space="preserve">Beim Generieren eines einfachen Plugin Projekts in der Sprache </w:t>
+      </w:r>
+      <w:proofErr w:type="spellStart"/>
+      <w:r>
+        <w:t>TypeScript</w:t>
+      </w:r>
+      <w:proofErr w:type="spellEnd"/>
+      <w:r>
+        <w:t xml:space="preserve"> mit dem oben genannten Generator entsteht folgende Ordnerstruktur:</w:t>
+      </w:r>
+    </w:p>
+    <w:p>
+      <w:r>
+        <w:rPr>
+          <w:noProof/>
+        </w:rPr>
+        <w:drawing>
+          <wp:inline distT="0" distB="0" distL="0" distR="0" wp14:anchorId="25637392" wp14:editId="73557D9B">
+            <wp:extent cx="2753109" cy="2810267"/>
+            <wp:effectExtent l="0" t="0" r="9525" b="9525"/>
+            <wp:docPr id="25" name="Grafik 25" descr="Ein Bild, das Text, Screenshot, Software, Schrift enthält.&#10;&#10;Automatisch generierte Beschreibung"/>
+            <wp:cNvGraphicFramePr>
+              <a:graphicFrameLocks xmlns:a="http://schemas.openxmlformats.org/drawingml/2006/main" noChangeAspect="1"/>
+            </wp:cNvGraphicFramePr>
+            <a:graphic xmlns:a="http://schemas.openxmlformats.org/drawingml/2006/main">
+              <a:graphicData uri="http://schemas.openxmlformats.org/drawingml/2006/picture">
+                <pic:pic xmlns:pic="http://schemas.openxmlformats.org/drawingml/2006/picture">
+                  <pic:nvPicPr>
+                    <pic:cNvPr id="25" name="Grafik 25" descr="Ein Bild, das Text, Screenshot, Software, Schrift enthält.&#10;&#10;Automatisch generierte Beschreibung"/>
+                    <pic:cNvPicPr/>
+                  </pic:nvPicPr>
+                  <pic:blipFill>
+                    <a:blip r:embed="rId17"/>
+                    <a:stretch>
+                      <a:fillRect/>
+                    </a:stretch>
+                  </pic:blipFill>
+                  <pic:spPr>
+                    <a:xfrm>
+                      <a:off x="0" y="0"/>
+                      <a:ext cx="2753109" cy="2810267"/>
+                    </a:xfrm>
+                    <a:prstGeom prst="rect">
+                      <a:avLst/>
+                    </a:prstGeom>
+                  </pic:spPr>
+                </pic:pic>
+              </a:graphicData>
+            </a:graphic>
+          </wp:inline>
+        </w:drawing>
+      </w:r>
+    </w:p>
+    <w:p>
+      <w:r>
+        <w:t>Für die Plugin Entwicklung am relevantesten sind hierbei die beiden markierten Dateien „</w:t>
+      </w:r>
+      <w:proofErr w:type="spellStart"/>
+      <w:proofErr w:type="gramStart"/>
+      <w:r>
+        <w:t>package.json</w:t>
+      </w:r>
+      <w:proofErr w:type="spellEnd"/>
+      <w:proofErr w:type="gramEnd"/>
+      <w:r>
+        <w:t>“ und „</w:t>
+      </w:r>
+      <w:proofErr w:type="spellStart"/>
+      <w:r>
+        <w:t>extension.ts</w:t>
+      </w:r>
+      <w:proofErr w:type="spellEnd"/>
+      <w:r>
+        <w:t>“</w:t>
+      </w:r>
+      <w:r>
+        <w:t>.</w:t>
+      </w:r>
+    </w:p>
+    <w:p>
+      <w:proofErr w:type="spellStart"/>
+      <w:proofErr w:type="gramStart"/>
+      <w:r>
+        <w:t>package.json</w:t>
+      </w:r>
+      <w:proofErr w:type="spellEnd"/>
+      <w:proofErr w:type="gramEnd"/>
+      <w:r>
+        <w:t xml:space="preserve"> dient dabei der Konfiguration des Plugins und enthält die Definitionen von</w:t>
+      </w:r>
+      <w:r>
+        <w:t xml:space="preserve"> </w:t>
+      </w:r>
+      <w:proofErr w:type="spellStart"/>
+      <w:r>
+        <w:t>ActivationEvents</w:t>
+      </w:r>
+      <w:proofErr w:type="spellEnd"/>
+      <w:r>
+        <w:t>,</w:t>
+      </w:r>
+      <w:r>
+        <w:t xml:space="preserve"> </w:t>
+      </w:r>
+      <w:proofErr w:type="spellStart"/>
+      <w:r>
+        <w:t>Commands</w:t>
+      </w:r>
+      <w:proofErr w:type="spellEnd"/>
+      <w:r>
+        <w:t xml:space="preserve">, Views, Menus, </w:t>
+      </w:r>
+      <w:proofErr w:type="spellStart"/>
+      <w:r>
+        <w:t>Keybindings</w:t>
+      </w:r>
+      <w:proofErr w:type="spellEnd"/>
+      <w:r>
+        <w:t xml:space="preserve"> und vielem mehr.</w:t>
+      </w:r>
+    </w:p>
+    <w:p>
+      <w:proofErr w:type="spellStart"/>
+      <w:r>
+        <w:t>extension.ts</w:t>
+      </w:r>
+      <w:proofErr w:type="spellEnd"/>
+      <w:r>
+        <w:t xml:space="preserve"> ist die </w:t>
+      </w:r>
+      <w:proofErr w:type="gramStart"/>
+      <w:r>
+        <w:t>Datei</w:t>
+      </w:r>
+      <w:proofErr w:type="gramEnd"/>
+      <w:r>
+        <w:t xml:space="preserve"> </w:t>
+      </w:r>
+      <w:r>
+        <w:t>die den eigentlichen Plugin-Code enthält. Sie enthält eine „</w:t>
+      </w:r>
+      <w:proofErr w:type="spellStart"/>
+      <w:r>
+        <w:t>activate</w:t>
+      </w:r>
+      <w:proofErr w:type="spellEnd"/>
+      <w:r>
+        <w:t xml:space="preserve">“ </w:t>
+      </w:r>
+      <w:proofErr w:type="gramStart"/>
+      <w:r>
+        <w:t>Funktion</w:t>
+      </w:r>
+      <w:proofErr w:type="gramEnd"/>
+      <w:r>
+        <w:t xml:space="preserve"> die bei der ersten Aktivierung des Plugins ausgeführt wird.</w:t>
+      </w:r>
+      <w:r>
+        <w:t xml:space="preserve"> In den meisten Fällen wird in dieser Datei allerdings nur die </w:t>
+      </w:r>
+      <w:r>
+        <w:t>I</w:t>
+      </w:r>
+      <w:r>
+        <w:t>nitialisierung aller für das Plugin nötigen Komponenten</w:t>
+      </w:r>
+      <w:r>
+        <w:t xml:space="preserve"> und zum Beispiel die Registrierung für verschiedene Events</w:t>
+      </w:r>
+      <w:r>
+        <w:t xml:space="preserve"> erledigt. Die eigentliche Logik befindet sich dann in den hier initialisierten </w:t>
+      </w:r>
+      <w:r>
+        <w:t>K</w:t>
+      </w:r>
+      <w:r>
+        <w:t>lassen.</w:t>
+      </w:r>
+    </w:p>
+    <w:p/>
+    <w:p>
+      <w:r>
+        <w:t>Funktionalität</w:t>
+      </w:r>
+    </w:p>
+    <w:p>
+      <w:r>
+        <w:t>Ausführbarer Code (</w:t>
+      </w:r>
+      <w:proofErr w:type="spellStart"/>
+      <w:r>
+        <w:t>Commands</w:t>
+      </w:r>
+      <w:proofErr w:type="spellEnd"/>
+      <w:r>
+        <w:t>)</w:t>
+      </w:r>
+    </w:p>
+    <w:p/>
+    <w:p>
+      <w:r>
+        <w:t>Persistente Speicherung (Data Storage, Settings</w:t>
+      </w:r>
+      <w:r>
+        <w:t>, Secrets</w:t>
+      </w:r>
+      <w:r>
+        <w:t>)</w:t>
+      </w:r>
+    </w:p>
+    <w:p/>
+    <w:p>
+      <w:r>
+        <w:t xml:space="preserve">Code </w:t>
+      </w:r>
+      <w:proofErr w:type="spellStart"/>
+      <w:r>
+        <w:t>Completion</w:t>
+      </w:r>
+      <w:proofErr w:type="spellEnd"/>
+    </w:p>
+    <w:p/>
+    <w:p>
+      <w:r>
+        <w:t>Benutzerdefinierte Sprachen</w:t>
+      </w:r>
+    </w:p>
+    <w:p/>
+    <w:p>
+      <w:r>
+        <w:t>Nutzerinteraktion</w:t>
+      </w:r>
+    </w:p>
+    <w:p/>
+    <w:p>
+      <w:proofErr w:type="spellStart"/>
+      <w:r>
+        <w:t>Themes</w:t>
+      </w:r>
+      <w:proofErr w:type="spellEnd"/>
+    </w:p>
+    <w:p/>
+    <w:p>
+      <w:r>
+        <w:t>Debugger</w:t>
+      </w:r>
+    </w:p>
+    <w:p/>
+    <w:p>
+      <w:r>
+        <w:t>Unit Tests für den Plugin Code</w:t>
+      </w:r>
+    </w:p>
+    <w:p/>
+    <w:p>
+      <w:pPr>
+        <w:pStyle w:val="Gliederungsebene2"/>
+      </w:pPr>
+      <w:proofErr w:type="spellStart"/>
+      <w:r>
+        <w:t>IntelliJ</w:t>
+      </w:r>
+      <w:proofErr w:type="spellEnd"/>
+      <w:r>
+        <w:t xml:space="preserve"> IDEA</w:t>
+      </w:r>
+    </w:p>
+    <w:p>
+      <w:pPr>
+        <w:pStyle w:val="Gliederungsebene3"/>
+      </w:pPr>
+      <w:r>
+        <w:t>Das Plugin Projekt</w:t>
+      </w:r>
+    </w:p>
+    <w:p>
+      <w:pPr>
+        <w:pStyle w:val="Gliederungsebene4"/>
+      </w:pPr>
+      <w:r>
+        <w:t>Setup eines Plugin Projekts</w:t>
+      </w:r>
+    </w:p>
+    <w:p>
+      <w:r>
+        <w:t xml:space="preserve">Zum Aufsetzen eines neuen Projektes kann bei </w:t>
+      </w:r>
+      <w:proofErr w:type="gramStart"/>
+      <w:r>
+        <w:t>VS Code</w:t>
+      </w:r>
+      <w:proofErr w:type="gramEnd"/>
+      <w:r>
+        <w:t xml:space="preserve"> ein einfaches Generator Programm verwendet werden, welches die Ordnerstruktur den Angaben entsprechend aufbaut. Funktionieren tut dies über die beiden </w:t>
+      </w:r>
+      <w:proofErr w:type="spellStart"/>
+      <w:r>
+        <w:t>npm</w:t>
+      </w:r>
+      <w:proofErr w:type="spellEnd"/>
+      <w:r>
+        <w:t xml:space="preserve"> Packages „Yeoman“ und „VS Code Extension Generator“, welche mit dem Befehl „</w:t>
+      </w:r>
+      <w:proofErr w:type="spellStart"/>
+      <w:r>
+        <w:t>npm</w:t>
+      </w:r>
+      <w:proofErr w:type="spellEnd"/>
+      <w:r>
+        <w:t xml:space="preserve"> </w:t>
+      </w:r>
+      <w:proofErr w:type="spellStart"/>
+      <w:r>
+        <w:t>install</w:t>
+      </w:r>
+      <w:proofErr w:type="spellEnd"/>
+      <w:r>
+        <w:t xml:space="preserve"> -g </w:t>
+      </w:r>
+      <w:proofErr w:type="spellStart"/>
+      <w:r>
+        <w:t>yo</w:t>
+      </w:r>
+      <w:proofErr w:type="spellEnd"/>
+      <w:r>
+        <w:t xml:space="preserve"> generator-code“ installiert werden können. Der Generator wird dann mit „</w:t>
+      </w:r>
+      <w:proofErr w:type="spellStart"/>
+      <w:r>
+        <w:t>yo</w:t>
+      </w:r>
+      <w:proofErr w:type="spellEnd"/>
+      <w:r>
+        <w:t xml:space="preserve"> code“ gestartet. Daraufhin können verschiedene Templates für das Projekt gewählt werden und Angaben zum Projektnamen und ähnlichen Parametern getroffen werden.</w:t>
+      </w:r>
+    </w:p>
+    <w:p>
+      <w:pPr>
+        <w:pStyle w:val="Gliederungsebene4"/>
+      </w:pPr>
+      <w:r>
+        <w:t>Aufbau eines Plugins</w:t>
+      </w:r>
+    </w:p>
+    <w:p>
+      <w:r>
+        <w:t>Ausführbarer Code (Actions)</w:t>
+      </w:r>
+    </w:p>
+    <w:p/>
+    <w:p>
+      <w:r>
+        <w:t>Persistente Speicherung (Data Storage, Settings, Secrets)</w:t>
+      </w:r>
+    </w:p>
+    <w:p/>
+    <w:p>
+      <w:r>
+        <w:lastRenderedPageBreak/>
+        <w:t xml:space="preserve">Event </w:t>
+      </w:r>
+      <w:proofErr w:type="spellStart"/>
+      <w:r>
+        <w:t>Listener</w:t>
+      </w:r>
+      <w:proofErr w:type="spellEnd"/>
+    </w:p>
+    <w:p/>
+    <w:p>
+      <w:r>
+        <w:t>Services</w:t>
+      </w:r>
+    </w:p>
+    <w:p/>
+    <w:p>
+      <w:r>
+        <w:t>Extension Points</w:t>
+      </w:r>
+    </w:p>
+    <w:p/>
+    <w:p>
+      <w:r>
+        <w:t xml:space="preserve">Code </w:t>
+      </w:r>
+      <w:proofErr w:type="spellStart"/>
+      <w:r>
+        <w:t>Completion</w:t>
+      </w:r>
+      <w:proofErr w:type="spellEnd"/>
+    </w:p>
+    <w:p/>
+    <w:p>
+      <w:r>
+        <w:t>Benutzerdefinierte Sprachen</w:t>
+      </w:r>
+    </w:p>
+    <w:p/>
+    <w:p>
+      <w:proofErr w:type="spellStart"/>
+      <w:r>
+        <w:t>Themes</w:t>
+      </w:r>
+      <w:proofErr w:type="spellEnd"/>
+    </w:p>
+    <w:p/>
+    <w:p>
+      <w:r>
+        <w:t>Debugger?</w:t>
+      </w:r>
+    </w:p>
+    <w:p/>
+    <w:p>
+      <w:r>
+        <w:t>Unit Tests für den Plugin Code</w:t>
+      </w:r>
+    </w:p>
+    <w:p/>
     <w:p>
       <w:pPr>
         <w:rPr>
@@ -18178,10 +19073,26 @@
       <w:pPr>
         <w:pStyle w:val="Gliederungsebene1"/>
       </w:pPr>
-      <w:bookmarkStart w:id="11" w:name="_Toc145095011"/>
+      <w:bookmarkStart w:id="11" w:name="_Toc145439504"/>
       <w:r>
         <w:lastRenderedPageBreak/>
-        <w:t>Codebeispiel: Recent Changes Plugin</w:t>
+        <w:t xml:space="preserve">Codebeispiel: </w:t>
+      </w:r>
+      <w:proofErr w:type="spellStart"/>
+      <w:r>
+        <w:t>Recent</w:t>
+      </w:r>
+      <w:proofErr w:type="spellEnd"/>
+      <w:r>
+        <w:t xml:space="preserve"> </w:t>
+      </w:r>
+      <w:proofErr w:type="spellStart"/>
+      <w:r>
+        <w:t>Changes</w:t>
+      </w:r>
+      <w:proofErr w:type="spellEnd"/>
+      <w:r>
+        <w:t xml:space="preserve"> Plugin</w:t>
       </w:r>
       <w:bookmarkEnd w:id="11"/>
     </w:p>
@@ -18203,7 +19114,7 @@
       <w:pPr>
         <w:pStyle w:val="Gliederungsebene1"/>
       </w:pPr>
-      <w:bookmarkStart w:id="12" w:name="_Toc145095012"/>
+      <w:bookmarkStart w:id="12" w:name="_Toc145439505"/>
       <w:r>
         <w:lastRenderedPageBreak/>
         <w:t>Vergleich der Code-Metriken</w:t>
@@ -18228,12 +19139,14 @@
       <w:pPr>
         <w:pStyle w:val="Gliederungsebene1"/>
       </w:pPr>
-      <w:bookmarkStart w:id="13" w:name="_Toc145095013"/>
+      <w:bookmarkStart w:id="13" w:name="_Toc145439506"/>
+      <w:proofErr w:type="spellStart"/>
       <w:r>
         <w:lastRenderedPageBreak/>
         <w:t>Conclusion</w:t>
       </w:r>
       <w:bookmarkEnd w:id="13"/>
+      <w:proofErr w:type="spellEnd"/>
     </w:p>
     <w:p>
       <w:pPr>
@@ -18253,7 +19166,7 @@
       <w:pPr>
         <w:pStyle w:val="berschriftVorspannLinks"/>
       </w:pPr>
-      <w:bookmarkStart w:id="14" w:name="_Toc145095014"/>
+      <w:bookmarkStart w:id="14" w:name="_Toc145439507"/>
       <w:r>
         <w:lastRenderedPageBreak/>
         <w:t>Referenzen</w:t>
@@ -18262,7 +19175,7 @@
     </w:p>
     <w:p/>
     <w:p>
-      <w:hyperlink r:id="rId17" w:history="1">
+      <w:hyperlink r:id="rId18" w:history="1">
         <w:r>
           <w:rPr>
             <w:rStyle w:val="Hyperlink"/>
@@ -18272,7 +19185,7 @@
       </w:hyperlink>
     </w:p>
     <w:p>
-      <w:hyperlink r:id="rId18" w:history="1">
+      <w:hyperlink r:id="rId19" w:history="1">
         <w:r>
           <w:rPr>
             <w:rStyle w:val="Hyperlink"/>
@@ -18282,7 +19195,7 @@
       </w:hyperlink>
     </w:p>
     <w:p>
-      <w:hyperlink r:id="rId19" w:history="1">
+      <w:hyperlink r:id="rId20" w:history="1">
         <w:r>
           <w:rPr>
             <w:rStyle w:val="Hyperlink"/>
@@ -18297,7 +19210,7 @@
           <w:rStyle w:val="Hyperlink"/>
         </w:rPr>
       </w:pPr>
-      <w:hyperlink r:id="rId20" w:history="1">
+      <w:hyperlink r:id="rId21" w:history="1">
         <w:r>
           <w:rPr>
             <w:rStyle w:val="Hyperlink"/>
@@ -18307,7 +19220,7 @@
       </w:hyperlink>
     </w:p>
     <w:p>
-      <w:hyperlink r:id="rId21" w:history="1">
+      <w:hyperlink r:id="rId22" w:history="1">
         <w:r>
           <w:rPr>
             <w:rStyle w:val="Hyperlink"/>
@@ -18317,7 +19230,7 @@
       </w:hyperlink>
     </w:p>
     <w:p>
-      <w:hyperlink r:id="rId22" w:history="1">
+      <w:hyperlink r:id="rId23" w:history="1">
         <w:r>
           <w:rPr>
             <w:rStyle w:val="Hyperlink"/>
@@ -18327,7 +19240,7 @@
       </w:hyperlink>
     </w:p>
     <w:p>
-      <w:hyperlink r:id="rId23" w:history="1">
+      <w:hyperlink r:id="rId24" w:history="1">
         <w:r>
           <w:rPr>
             <w:rStyle w:val="Hyperlink"/>
@@ -18337,7 +19250,7 @@
       </w:hyperlink>
     </w:p>
     <w:p>
-      <w:hyperlink r:id="rId24" w:history="1">
+      <w:hyperlink r:id="rId25" w:history="1">
         <w:r>
           <w:rPr>
             <w:rStyle w:val="Hyperlink"/>
@@ -18347,7 +19260,7 @@
       </w:hyperlink>
     </w:p>
     <w:p>
-      <w:hyperlink r:id="rId25" w:history="1">
+      <w:hyperlink r:id="rId26" w:history="1">
         <w:r>
           <w:rPr>
             <w:rStyle w:val="Hyperlink"/>
@@ -18358,10 +19271,12 @@
     </w:p>
     <w:p/>
     <w:sectPr>
-      <w:footerReference w:type="default" r:id="rId26"/>
+      <w:footerReference w:type="default" r:id="rId27"/>
+      <w:footerReference w:type="first" r:id="rId28"/>
       <w:pgSz w:w="11906" w:h="16838"/>
       <w:pgMar w:top="1417" w:right="1417" w:bottom="1134" w:left="1417" w:header="708" w:footer="708" w:gutter="0"/>
       <w:cols w:space="708"/>
+      <w:titlePg/>
       <w:docGrid w:linePitch="360"/>
     </w:sectPr>
   </w:body>
@@ -18409,6 +19324,91 @@
           <wp:extent cx="1288415" cy="167005"/>
           <wp:effectExtent l="0" t="0" r="0" b="0"/>
           <wp:docPr id="1" name="Picture 1" descr="fuss_neu_1"/>
+          <wp:cNvGraphicFramePr>
+            <a:graphicFrameLocks xmlns:a="http://schemas.openxmlformats.org/drawingml/2006/main" noChangeAspect="1"/>
+          </wp:cNvGraphicFramePr>
+          <a:graphic xmlns:a="http://schemas.openxmlformats.org/drawingml/2006/main">
+            <a:graphicData uri="http://schemas.openxmlformats.org/drawingml/2006/picture">
+              <pic:pic xmlns:pic="http://schemas.openxmlformats.org/drawingml/2006/picture">
+                <pic:nvPicPr>
+                  <pic:cNvPr id="0" name="Picture 1" descr="fuss_neu_1"/>
+                  <pic:cNvPicPr>
+                    <a:picLocks noChangeAspect="1" noChangeArrowheads="1"/>
+                  </pic:cNvPicPr>
+                </pic:nvPicPr>
+                <pic:blipFill>
+                  <a:blip r:embed="rId1">
+                    <a:extLst>
+                      <a:ext uri="{28A0092B-C50C-407E-A947-70E740481C1C}">
+                        <a14:useLocalDpi xmlns:a14="http://schemas.microsoft.com/office/drawing/2010/main" val="0"/>
+                      </a:ext>
+                    </a:extLst>
+                  </a:blip>
+                  <a:srcRect/>
+                  <a:stretch>
+                    <a:fillRect/>
+                  </a:stretch>
+                </pic:blipFill>
+                <pic:spPr bwMode="auto">
+                  <a:xfrm>
+                    <a:off x="0" y="0"/>
+                    <a:ext cx="1288415" cy="167005"/>
+                  </a:xfrm>
+                  <a:prstGeom prst="rect">
+                    <a:avLst/>
+                  </a:prstGeom>
+                  <a:noFill/>
+                  <a:ln>
+                    <a:noFill/>
+                  </a:ln>
+                </pic:spPr>
+              </pic:pic>
+            </a:graphicData>
+          </a:graphic>
+        </wp:inline>
+      </w:drawing>
+    </w:r>
+    <w:r>
+      <w:tab/>
+    </w:r>
+    <w:r>
+      <w:tab/>
+    </w:r>
+    <w:r>
+      <w:fldChar w:fldCharType="begin"/>
+    </w:r>
+    <w:r>
+      <w:instrText>PAGE   \* MERGEFORMAT</w:instrText>
+    </w:r>
+    <w:r>
+      <w:fldChar w:fldCharType="separate"/>
+    </w:r>
+    <w:r>
+      <w:t>1</w:t>
+    </w:r>
+    <w:r>
+      <w:fldChar w:fldCharType="end"/>
+    </w:r>
+  </w:p>
+</w:ftr>
+</file>
+
+<file path=word/footer2.xml><?xml version="1.0" encoding="utf-8"?>
+<w:ftr xmlns:wpc="http://schemas.microsoft.com/office/word/2010/wordprocessingCanvas" xmlns:cx="http://schemas.microsoft.com/office/drawing/2014/chartex" xmlns:cx1="http://schemas.microsoft.com/office/drawing/2015/9/8/chartex" xmlns:cx2="http://schemas.microsoft.com/office/drawing/2015/10/21/chartex" xmlns:cx3="http://schemas.microsoft.com/office/drawing/2016/5/9/chartex" xmlns:cx4="http://schemas.microsoft.com/office/drawing/2016/5/10/chartex" xmlns:cx5="http://schemas.microsoft.com/office/drawing/2016/5/11/chartex" xmlns:cx6="http://schemas.microsoft.com/office/drawing/2016/5/12/chartex" xmlns:cx7="http://schemas.microsoft.com/office/drawing/2016/5/13/chartex" xmlns:cx8="http://schemas.microsoft.com/office/drawing/2016/5/14/chartex" xmlns:mc="http://schemas.openxmlformats.org/markup-compatibility/2006" xmlns:aink="http://schemas.microsoft.com/office/drawing/2016/ink" xmlns:am3d="http://schemas.microsoft.com/office/drawing/2017/model3d" xmlns:o="urn:schemas-microsoft-com:office:office" xmlns:oel="http://schemas.microsoft.com/office/2019/extlst" xmlns:r="http://schemas.openxmlformats.org/officeDocument/2006/relationships" xmlns:m="http://schemas.openxmlformats.org/officeDocument/2006/math" xmlns:v="urn:schemas-microsoft-com:vml" xmlns:wp14="http://schemas.microsoft.com/office/word/2010/wordprocessingDrawing" xmlns:wp="http://schemas.openxmlformats.org/drawingml/2006/wordprocessingDrawing" xmlns:w10="urn:schemas-microsoft-com:office:word" xmlns:w="http://schemas.openxmlformats.org/wordprocessingml/2006/main" xmlns:w14="http://schemas.microsoft.com/office/word/2010/wordml" xmlns:w15="http://schemas.microsoft.com/office/word/2012/wordml" xmlns:w16cex="http://schemas.microsoft.com/office/word/2018/wordml/cex" xmlns:w16cid="http://schemas.microsoft.com/office/word/2016/wordml/cid" xmlns:w16="http://schemas.microsoft.com/office/word/2018/wordml" xmlns:w16sdtdh="http://schemas.microsoft.com/office/word/2020/wordml/sdtdatahash" xmlns:w16se="http://schemas.microsoft.com/office/word/2015/wordml/symex" xmlns:wpg="http://schemas.microsoft.com/office/word/2010/wordprocessingGroup" xmlns:wpi="http://schemas.microsoft.com/office/word/2010/wordprocessingInk" xmlns:wne="http://schemas.microsoft.com/office/word/2006/wordml" xmlns:wps="http://schemas.microsoft.com/office/word/2010/wordprocessingShape" mc:Ignorable="w14 w15 w16se w16cid w16 w16cex w16sdtdh wp14">
+  <w:p>
+    <w:pPr>
+      <w:pStyle w:val="Fuzeile"/>
+    </w:pPr>
+    <w:r>
+      <w:rPr>
+        <w:noProof/>
+        <w:lang w:val="de-AT" w:eastAsia="de-AT"/>
+      </w:rPr>
+      <w:drawing>
+        <wp:inline distT="0" distB="0" distL="0" distR="0" wp14:anchorId="0C8BCC24" wp14:editId="6A23433D">
+          <wp:extent cx="1288415" cy="167005"/>
+          <wp:effectExtent l="0" t="0" r="0" b="0"/>
+          <wp:docPr id="21" name="Grafik 21" descr="fuss_neu_1"/>
           <wp:cNvGraphicFramePr>
             <a:graphicFrameLocks xmlns:a="http://schemas.openxmlformats.org/drawingml/2006/main" noChangeAspect="1"/>
           </wp:cNvGraphicFramePr>

</xml_diff>

<commit_message>
added chapter vscode commands
</commit_message>
<xml_diff>
--- a/Bachelorarbeit_Seiringer.docx
+++ b/Bachelorarbeit_Seiringer.docx
@@ -15319,45 +15319,8 @@
           <w:szCs w:val="36"/>
           <w:lang w:eastAsia="de-DE"/>
         </w:rPr>
-        <w:t xml:space="preserve">in </w:t>
-      </w:r>
-      <w:proofErr w:type="gramStart"/>
-      <w:r>
-        <w:rPr>
-          <w:rFonts w:ascii="Verdana" w:eastAsia="Times New Roman" w:hAnsi="Verdana" w:cs="Times New Roman"/>
-          <w:b/>
-          <w:bCs/>
-          <w:sz w:val="36"/>
-          <w:szCs w:val="36"/>
-          <w:lang w:eastAsia="de-DE"/>
-        </w:rPr>
-        <w:t>VS Code</w:t>
-      </w:r>
-      <w:proofErr w:type="gramEnd"/>
-      <w:r>
-        <w:rPr>
-          <w:rFonts w:ascii="Verdana" w:eastAsia="Times New Roman" w:hAnsi="Verdana" w:cs="Times New Roman"/>
-          <w:b/>
-          <w:bCs/>
-          <w:sz w:val="36"/>
-          <w:szCs w:val="36"/>
-          <w:lang w:eastAsia="de-DE"/>
-        </w:rPr>
-        <w:t xml:space="preserve"> und </w:t>
-      </w:r>
-      <w:proofErr w:type="spellStart"/>
-      <w:r>
-        <w:rPr>
-          <w:rFonts w:ascii="Verdana" w:eastAsia="Times New Roman" w:hAnsi="Verdana" w:cs="Times New Roman"/>
-          <w:b/>
-          <w:bCs/>
-          <w:sz w:val="36"/>
-          <w:szCs w:val="36"/>
-          <w:lang w:eastAsia="de-DE"/>
-        </w:rPr>
-        <w:t>IntelliJ</w:t>
-      </w:r>
-      <w:proofErr w:type="spellEnd"/>
+        <w:t>in VS Code und IntelliJ</w:t>
+      </w:r>
     </w:p>
     <w:p>
       <w:pPr>
@@ -15528,7 +15491,6 @@
           <w:lang w:val="en-US" w:eastAsia="de-DE"/>
         </w:rPr>
       </w:pPr>
-      <w:proofErr w:type="spellStart"/>
       <w:r>
         <w:rPr>
           <w:rFonts w:ascii="Verdana" w:eastAsia="Times New Roman" w:hAnsi="Verdana" w:cs="Times New Roman"/>
@@ -15536,17 +15498,7 @@
           <w:szCs w:val="20"/>
           <w:lang w:val="en-US" w:eastAsia="de-DE"/>
         </w:rPr>
-        <w:t>Eingereicht</w:t>
-      </w:r>
-      <w:proofErr w:type="spellEnd"/>
-      <w:r>
-        <w:rPr>
-          <w:rFonts w:ascii="Verdana" w:eastAsia="Times New Roman" w:hAnsi="Verdana" w:cs="Times New Roman"/>
-          <w:sz w:val="20"/>
-          <w:szCs w:val="20"/>
-          <w:lang w:val="en-US" w:eastAsia="de-DE"/>
-        </w:rPr>
-        <w:t xml:space="preserve"> von</w:t>
+        <w:t>Eingereicht von</w:t>
       </w:r>
     </w:p>
     <w:p>
@@ -17594,14 +17546,12 @@
       <w:bookmarkEnd w:id="4"/>
     </w:p>
     <w:p>
-      <w:proofErr w:type="spellStart"/>
       <w:r>
         <w:t>Softwareentwickler</w:t>
       </w:r>
       <w:r>
         <w:t>Innen</w:t>
       </w:r>
-      <w:proofErr w:type="spellEnd"/>
       <w:r>
         <w:t xml:space="preserve"> arbeiten täglich mit verschiedensten Werkzeugen und Entwicklungs</w:t>
       </w:r>
@@ -17704,15 +17654,7 @@
         <w:t xml:space="preserve"> und viele weitere eine Rolle.</w:t>
       </w:r>
       <w:r>
-        <w:t xml:space="preserve"> Diese Bachelorarbeit versucht in diesen Bereichen einen Überblick zu schaffen und vergleicht hierfür die Plugin Entwicklung in zwei der momentan beliebtesten IDEs, Visual Studio Code und </w:t>
-      </w:r>
-      <w:proofErr w:type="spellStart"/>
-      <w:r>
-        <w:t>IntelliJ</w:t>
-      </w:r>
-      <w:proofErr w:type="spellEnd"/>
-      <w:r>
-        <w:t xml:space="preserve"> IDEA.</w:t>
+        <w:t xml:space="preserve"> Diese Bachelorarbeit versucht in diesen Bereichen einen Überblick zu schaffen und vergleicht hierfür die Plugin Entwicklung in zwei der momentan beliebtesten IDEs, Visual Studio Code und IntelliJ IDEA.</w:t>
       </w:r>
       <w:r>
         <w:t xml:space="preserve"> Durch den Vergleich der beiden Produkte und dem Herausarbeiten und Aufbereiten der Unterschiede wird es anderen Entwickler</w:t>
@@ -17786,26 +17728,10 @@
     </w:p>
     <w:p>
       <w:r>
-        <w:t xml:space="preserve">Die erste offizielle Version von Visual Studio Code, häufig abgekürzt auch als </w:t>
-      </w:r>
-      <w:proofErr w:type="gramStart"/>
-      <w:r>
-        <w:t>VS Code</w:t>
-      </w:r>
-      <w:proofErr w:type="gramEnd"/>
-      <w:r>
-        <w:t>, wurde am 14. April 2016 von Microsoft veröffentlicht.</w:t>
-      </w:r>
-      <w:r>
-        <w:t xml:space="preserve"> Die Idee hinter </w:t>
-      </w:r>
-      <w:proofErr w:type="gramStart"/>
-      <w:r>
-        <w:t>VS Code</w:t>
-      </w:r>
-      <w:proofErr w:type="gramEnd"/>
-      <w:r>
-        <w:t xml:space="preserve"> war einen möglichst einfachen Code Editor anzubieten, welcher nur die wichtigsten und besten Funktionen für Entwickler</w:t>
+        <w:t>Die erste offizielle Version von Visual Studio Code, häufig abgekürzt auch als VS Code, wurde am 14. April 2016 von Microsoft veröffentlicht.</w:t>
+      </w:r>
+      <w:r>
+        <w:t xml:space="preserve"> Die Idee hinter VS Code war einen möglichst einfachen Code Editor anzubieten, welcher nur die wichtigsten und besten Funktionen für Entwickler</w:t>
       </w:r>
       <w:r>
         <w:t>Innen</w:t>
@@ -17824,29 +17750,7 @@
           <w:szCs w:val="20"/>
           <w:shd w:val="clear" w:color="auto" w:fill="FFFFFF"/>
         </w:rPr>
-        <w:t xml:space="preserve">code </w:t>
-      </w:r>
-      <w:proofErr w:type="spellStart"/>
-      <w:r>
-        <w:rPr>
-          <w:rFonts w:ascii="Segoe UI" w:hAnsi="Segoe UI" w:cs="Segoe UI"/>
-          <w:color w:val="424242"/>
-          <w:sz w:val="20"/>
-          <w:szCs w:val="20"/>
-          <w:shd w:val="clear" w:color="auto" w:fill="FFFFFF"/>
-        </w:rPr>
-        <w:t>completion</w:t>
-      </w:r>
-      <w:proofErr w:type="spellEnd"/>
-      <w:r>
-        <w:rPr>
-          <w:rFonts w:ascii="Segoe UI" w:hAnsi="Segoe UI" w:cs="Segoe UI"/>
-          <w:color w:val="424242"/>
-          <w:sz w:val="20"/>
-          <w:szCs w:val="20"/>
-          <w:shd w:val="clear" w:color="auto" w:fill="FFFFFF"/>
-        </w:rPr>
-        <w:t xml:space="preserve"> </w:t>
+        <w:t xml:space="preserve">code completion </w:t>
       </w:r>
       <w:r>
         <w:t>namens „IntelliSense“ unterstützte.</w:t>
@@ -17857,34 +17761,10 @@
     </w:p>
     <w:p>
       <w:r>
-        <w:t xml:space="preserve">Aus den Stack Overflow </w:t>
-      </w:r>
-      <w:proofErr w:type="spellStart"/>
-      <w:r>
-        <w:t>developer</w:t>
-      </w:r>
-      <w:proofErr w:type="spellEnd"/>
-      <w:r>
-        <w:t xml:space="preserve"> </w:t>
-      </w:r>
-      <w:proofErr w:type="spellStart"/>
-      <w:r>
-        <w:t>surveys</w:t>
-      </w:r>
-      <w:proofErr w:type="spellEnd"/>
-      <w:r>
-        <w:t xml:space="preserve"> der vergangenen </w:t>
-      </w:r>
-      <w:r>
-        <w:t xml:space="preserve">Jahre kann der rasche Aufstieg von </w:t>
-      </w:r>
-      <w:proofErr w:type="gramStart"/>
-      <w:r>
-        <w:t>VS Code</w:t>
-      </w:r>
-      <w:proofErr w:type="gramEnd"/>
-      <w:r>
-        <w:t xml:space="preserve"> beobachtet werden. Während es im Jahr 2016 nur von etwa 7,2 Prozent der EntwicklerInnen genutzt </w:t>
+        <w:t xml:space="preserve">Aus den Stack Overflow developer surveys der vergangenen </w:t>
+      </w:r>
+      <w:r>
+        <w:t xml:space="preserve">Jahre kann der rasche Aufstieg von VS Code beobachtet werden. Während es im Jahr 2016 nur von etwa 7,2 Prozent der EntwicklerInnen genutzt </w:t>
       </w:r>
       <w:r>
         <w:t xml:space="preserve">wurde, war es zwei Jahre später bereits (wenn auch knapp) das meistgenutzte </w:t>
@@ -17896,15 +17776,7 @@
         <w:t xml:space="preserve"> mit 34,9%.</w:t>
       </w:r>
       <w:r>
-        <w:t xml:space="preserve"> In der </w:t>
-      </w:r>
-      <w:proofErr w:type="gramStart"/>
-      <w:r>
-        <w:t>aktuellsten</w:t>
-      </w:r>
-      <w:proofErr w:type="gramEnd"/>
-      <w:r>
-        <w:t xml:space="preserve"> Umfrage von 2023 war es der klare Sieger und wurde vom 73,71% der Abstimmenden aktiv genutzt.</w:t>
+        <w:t xml:space="preserve"> In der aktuellsten Umfrage von 2023 war es der klare Sieger und wurde vom 73,71% der Abstimmenden aktiv genutzt.</w:t>
       </w:r>
     </w:p>
     <w:p>
@@ -17915,25 +17787,12 @@
         <w:t xml:space="preserve"> Durch die </w:t>
       </w:r>
       <w:r>
-        <w:t xml:space="preserve">direkte Einbindung des Visual Studio Marketplace in </w:t>
-      </w:r>
-      <w:proofErr w:type="gramStart"/>
-      <w:r>
-        <w:t>VS Code</w:t>
-      </w:r>
-      <w:proofErr w:type="gramEnd"/>
-      <w:r>
-        <w:t xml:space="preserve"> bildete sich über die Jahre eine große Community die eine enorme Anzahl von Plugins entwickelt, verbessert und betreut.</w:t>
+        <w:t>direkte Einbindung des Visual Studio Marketplace in VS Code bildete sich über die Jahre eine große Community die eine enorme Anzahl von Plugins entwickelt, verbessert und betreut.</w:t>
       </w:r>
     </w:p>
     <w:p>
-      <w:proofErr w:type="spellStart"/>
-      <w:r>
-        <w:t>Src</w:t>
-      </w:r>
-      <w:proofErr w:type="spellEnd"/>
-      <w:r>
-        <w:t>:</w:t>
+      <w:r>
+        <w:t>Src:</w:t>
       </w:r>
     </w:p>
     <w:p>
@@ -17982,70 +17841,26 @@
         <w:pStyle w:val="Gliederungsebene2"/>
       </w:pPr>
       <w:bookmarkStart w:id="9" w:name="_Toc145439502"/>
-      <w:proofErr w:type="spellStart"/>
       <w:r>
         <w:t>IntelliJ</w:t>
       </w:r>
-      <w:proofErr w:type="spellEnd"/>
       <w:r>
         <w:t xml:space="preserve"> IDEA</w:t>
       </w:r>
       <w:bookmarkEnd w:id="9"/>
     </w:p>
     <w:p>
-      <w:proofErr w:type="spellStart"/>
-      <w:r>
-        <w:t>IntelliJ</w:t>
-      </w:r>
-      <w:proofErr w:type="spellEnd"/>
-      <w:r>
-        <w:t xml:space="preserve"> IDEA wurde erstmals im Januar 2001 von dem Unternehmen </w:t>
-      </w:r>
-      <w:proofErr w:type="spellStart"/>
-      <w:r>
-        <w:t>JetBrains</w:t>
-      </w:r>
-      <w:proofErr w:type="spellEnd"/>
-      <w:r>
-        <w:t xml:space="preserve"> veröffentlicht. Im Gegensatz zu Visual Studio Code handelt es sich bei </w:t>
-      </w:r>
-      <w:proofErr w:type="spellStart"/>
-      <w:r>
-        <w:t>IntelliJ</w:t>
-      </w:r>
-      <w:proofErr w:type="spellEnd"/>
-      <w:r>
-        <w:t xml:space="preserve"> um ein IDE </w:t>
-      </w:r>
-      <w:r>
-        <w:t xml:space="preserve">welches speziell auf die Entwicklung von Programmen in den Programmiersprachen Java und </w:t>
-      </w:r>
-      <w:proofErr w:type="spellStart"/>
-      <w:r>
-        <w:t>Kotlin</w:t>
-      </w:r>
-      <w:proofErr w:type="spellEnd"/>
-      <w:r>
-        <w:t xml:space="preserve"> ausgelegt ist.</w:t>
-      </w:r>
-      <w:r>
-        <w:t xml:space="preserve"> </w:t>
-      </w:r>
-      <w:proofErr w:type="spellStart"/>
-      <w:r>
-        <w:t>IntelliJ</w:t>
-      </w:r>
-      <w:proofErr w:type="spellEnd"/>
-      <w:r>
-        <w:t xml:space="preserve"> IDEA wird in einer frei zu verwendenden, open source „Community Edition“, sowie in einer kommerziellen Form als „</w:t>
-      </w:r>
-      <w:proofErr w:type="spellStart"/>
-      <w:r>
-        <w:t>IntelliJ</w:t>
-      </w:r>
-      <w:proofErr w:type="spellEnd"/>
-      <w:r>
-        <w:t xml:space="preserve"> IDEA Ultimate</w:t>
+      <w:r>
+        <w:t xml:space="preserve">IntelliJ IDEA wurde erstmals im Januar 2001 von dem Unternehmen JetBrains veröffentlicht. Im Gegensatz zu Visual Studio Code handelt es sich bei IntelliJ um ein IDE </w:t>
+      </w:r>
+      <w:r>
+        <w:t>welches speziell auf die Entwicklung von Programmen in den Programmiersprachen Java und Kotlin ausgelegt ist.</w:t>
+      </w:r>
+      <w:r>
+        <w:t xml:space="preserve"> IntelliJ IDEA wird in einer frei zu verwendenden, open source „Community Edition“, sowie in einer kommerziellen Form als „</w:t>
+      </w:r>
+      <w:r>
+        <w:t>IntelliJ IDEA Ultimate</w:t>
       </w:r>
       <w:r>
         <w:t>“ angeboten.</w:t>
@@ -18056,39 +17871,7 @@
     </w:p>
     <w:p>
       <w:r>
-        <w:t xml:space="preserve">Aufgrund der Spezialisierung auf Java und </w:t>
-      </w:r>
-      <w:proofErr w:type="spellStart"/>
-      <w:r>
-        <w:t>Kotlin</w:t>
-      </w:r>
-      <w:proofErr w:type="spellEnd"/>
-      <w:r>
-        <w:t xml:space="preserve"> Projekte unterstützt die </w:t>
-      </w:r>
-      <w:proofErr w:type="spellStart"/>
-      <w:r>
-        <w:t>IntelliJ</w:t>
-      </w:r>
-      <w:proofErr w:type="spellEnd"/>
-      <w:r>
-        <w:t xml:space="preserve"> Community Edition nur eine relativ kleine Auswahl an Sprachen, Frameworks und </w:t>
-      </w:r>
-      <w:proofErr w:type="spellStart"/>
-      <w:r>
-        <w:t>Build</w:t>
-      </w:r>
-      <w:proofErr w:type="spellEnd"/>
-      <w:r>
-        <w:t xml:space="preserve"> Tools. Während </w:t>
-      </w:r>
-      <w:proofErr w:type="spellStart"/>
-      <w:r>
-        <w:t>IntelliJ</w:t>
-      </w:r>
-      <w:proofErr w:type="spellEnd"/>
-      <w:r>
-        <w:t xml:space="preserve"> IDEA Ultimate den Umfang an Features </w:t>
+        <w:t xml:space="preserve">Aufgrund der Spezialisierung auf Java und Kotlin Projekte unterstützt die IntelliJ Community Edition nur eine relativ kleine Auswahl an Sprachen, Frameworks und Build Tools. Während IntelliJ IDEA Ultimate den Umfang an Features </w:t>
       </w:r>
       <w:r>
         <w:t>schon</w:t>
@@ -18097,97 +17880,17 @@
         <w:t xml:space="preserve"> deutlich erweitert</w:t>
       </w:r>
       <w:r>
-        <w:t xml:space="preserve">, bietet </w:t>
-      </w:r>
-      <w:proofErr w:type="spellStart"/>
-      <w:r>
-        <w:t>JetBrains</w:t>
-      </w:r>
-      <w:proofErr w:type="spellEnd"/>
-      <w:r>
-        <w:t xml:space="preserve"> auch noch weitere (kommerzielle) IDEs an. Diese sind alle für unterschiedliche Programmiersprachen oder Sprachfamilien ausgelegt.</w:t>
-      </w:r>
-      <w:r>
-        <w:t xml:space="preserve"> Einige der bekanntesten sind dabei </w:t>
-      </w:r>
-      <w:proofErr w:type="spellStart"/>
-      <w:r>
-        <w:t>CLion</w:t>
-      </w:r>
-      <w:proofErr w:type="spellEnd"/>
-      <w:r>
-        <w:t xml:space="preserve"> für die Sprachen C und C++, Rider für die </w:t>
-      </w:r>
-      <w:proofErr w:type="gramStart"/>
-      <w:r>
-        <w:t>.NET Sprachen</w:t>
-      </w:r>
-      <w:proofErr w:type="gramEnd"/>
-      <w:r>
-        <w:t xml:space="preserve">, </w:t>
-      </w:r>
-      <w:proofErr w:type="spellStart"/>
-      <w:r>
-        <w:t>PhpStorm</w:t>
-      </w:r>
-      <w:proofErr w:type="spellEnd"/>
-      <w:r>
-        <w:t xml:space="preserve"> für PHP, </w:t>
-      </w:r>
-      <w:proofErr w:type="spellStart"/>
-      <w:r>
-        <w:t>WebStorm</w:t>
-      </w:r>
-      <w:proofErr w:type="spellEnd"/>
-      <w:r>
-        <w:t xml:space="preserve"> für JavaScript und viele weitere.</w:t>
-      </w:r>
-      <w:r>
-        <w:t xml:space="preserve"> Zum aktuellen Zeitpunkt sind es insgesamt elf verschiedene IDEs die von </w:t>
-      </w:r>
-      <w:proofErr w:type="spellStart"/>
-      <w:r>
-        <w:t>JetBrains</w:t>
-      </w:r>
-      <w:proofErr w:type="spellEnd"/>
-      <w:r>
-        <w:t xml:space="preserve"> angeboten werden und die alle auf der </w:t>
-      </w:r>
-      <w:proofErr w:type="spellStart"/>
-      <w:r>
-        <w:t>IntelliJ</w:t>
-      </w:r>
-      <w:proofErr w:type="spellEnd"/>
-      <w:r>
-        <w:t xml:space="preserve"> </w:t>
-      </w:r>
-      <w:proofErr w:type="spellStart"/>
-      <w:r>
-        <w:t>Platform</w:t>
-      </w:r>
-      <w:proofErr w:type="spellEnd"/>
-      <w:r>
-        <w:t xml:space="preserve"> basieren. Das bedeutet nicht nur, dass sich all diese IDEs in der Verwendung </w:t>
+        <w:t>, bietet JetBrains auch noch weitere (kommerzielle) IDEs an. Diese sind alle für unterschiedliche Programmiersprachen oder Sprachfamilien ausgelegt.</w:t>
+      </w:r>
+      <w:r>
+        <w:t xml:space="preserve"> Einige der bekanntesten sind dabei CLion für die Sprachen C und C++, Rider für die .NET Sprachen, PhpStorm für PHP, WebStorm für JavaScript und viele weitere.</w:t>
+      </w:r>
+      <w:r>
+        <w:t xml:space="preserve"> Zum aktuellen Zeitpunkt sind es insgesamt elf verschiedene IDEs die von JetBrains angeboten werden und die alle auf der IntelliJ Platform basieren. Das bedeutet nicht nur, dass sich all diese IDEs in der Verwendung </w:t>
       </w:r>
       <w:r>
         <w:lastRenderedPageBreak/>
-        <w:t xml:space="preserve">und im Aussehen sehr ähnlich sind, sondern auch, dass ein Plugin, welches für die allgemeine </w:t>
-      </w:r>
-      <w:proofErr w:type="spellStart"/>
-      <w:r>
-        <w:t>IntelliJ</w:t>
-      </w:r>
-      <w:proofErr w:type="spellEnd"/>
-      <w:r>
-        <w:t xml:space="preserve"> </w:t>
-      </w:r>
-      <w:proofErr w:type="spellStart"/>
-      <w:r>
-        <w:t>Platform</w:t>
-      </w:r>
-      <w:proofErr w:type="spellEnd"/>
-      <w:r>
-        <w:t xml:space="preserve"> entworfen wurde, </w:t>
+        <w:t xml:space="preserve">und im Aussehen sehr ähnlich sind, sondern auch, dass ein Plugin, welches für die allgemeine IntelliJ Platform entworfen wurde, </w:t>
       </w:r>
       <w:r>
         <w:t>relativ problemlos auch für mehrere IDEs dieser Form veröffentlicht werden kann</w:t>
@@ -18213,13 +17916,8 @@
         <w:t xml:space="preserve"> </w:t>
       </w:r>
       <w:r>
-        <w:t xml:space="preserve">ist </w:t>
-      </w:r>
-      <w:proofErr w:type="spellStart"/>
-      <w:r>
-        <w:t>IntelliJ</w:t>
-      </w:r>
-      <w:proofErr w:type="spellEnd"/>
+        <w:t>ist IntelliJ</w:t>
+      </w:r>
       <w:r>
         <w:t xml:space="preserve"> ein eher schwergewichtiger </w:t>
       </w:r>
@@ -18230,62 +17928,14 @@
         <w:t xml:space="preserve"> der sehr viel Funktionalität schon von Grund auf eingebaut hat.</w:t>
       </w:r>
       <w:r>
-        <w:t xml:space="preserve"> Die EntwicklerInnen sind hier nicht so stark auf Plugins angewiesen. Dies lässt sich auch durch die Anzahl von Plugins erkennen, die auf dem </w:t>
-      </w:r>
-      <w:proofErr w:type="spellStart"/>
-      <w:r>
-        <w:t>JetBrains</w:t>
-      </w:r>
-      <w:proofErr w:type="spellEnd"/>
-      <w:r>
-        <w:t xml:space="preserve"> Marketplace angeboten werden. Für die </w:t>
-      </w:r>
-      <w:proofErr w:type="spellStart"/>
-      <w:r>
-        <w:t>IntelliJ</w:t>
-      </w:r>
-      <w:proofErr w:type="spellEnd"/>
-      <w:r>
-        <w:t xml:space="preserve"> </w:t>
-      </w:r>
-      <w:proofErr w:type="spellStart"/>
-      <w:r>
-        <w:t>Platform</w:t>
-      </w:r>
-      <w:proofErr w:type="spellEnd"/>
-      <w:r>
-        <w:t xml:space="preserve"> gibt es aktuell etwas über 7500 </w:t>
-      </w:r>
-      <w:proofErr w:type="gramStart"/>
-      <w:r>
-        <w:t>Plugins</w:t>
-      </w:r>
-      <w:proofErr w:type="gramEnd"/>
-      <w:r>
-        <w:t xml:space="preserve"> die in die IDE integriert werden können. Für Visual Studio Code sind es hingegen inzwischen fast 51000 Plugins.</w:t>
+        <w:t xml:space="preserve"> Die EntwicklerInnen sind hier nicht so stark auf Plugins angewiesen. Dies lässt sich auch durch die Anzahl von Plugins erkennen, die auf dem JetBrains Marketplace angeboten werden. Für die IntelliJ Platform gibt es aktuell etwas über 7500 Plugins die in die IDE integriert werden können. Für Visual Studio Code sind es hingegen inzwischen fast 51000 Plugins.</w:t>
       </w:r>
     </w:p>
     <w:p/>
     <w:p/>
     <w:p>
       <w:r>
-        <w:t xml:space="preserve">Zum aktuellen Zeitpunkt bietet </w:t>
-      </w:r>
-      <w:proofErr w:type="spellStart"/>
-      <w:r>
-        <w:t>IntelliJ</w:t>
-      </w:r>
-      <w:proofErr w:type="spellEnd"/>
-      <w:r>
-        <w:t xml:space="preserve"> in den unterschiedlichen Versionen folgende </w:t>
-      </w:r>
-      <w:proofErr w:type="spellStart"/>
-      <w:r>
-        <w:t>features</w:t>
-      </w:r>
-      <w:proofErr w:type="spellEnd"/>
-      <w:r>
-        <w:t>:</w:t>
+        <w:t>Zum aktuellen Zeitpunkt bietet IntelliJ in den unterschiedlichen Versionen folgende features:</w:t>
       </w:r>
     </w:p>
     <w:p>
@@ -18397,13 +18047,8 @@
       </w:r>
     </w:p>
     <w:p>
-      <w:proofErr w:type="spellStart"/>
-      <w:r>
-        <w:t>Build</w:t>
-      </w:r>
-      <w:proofErr w:type="spellEnd"/>
-      <w:r>
-        <w:t xml:space="preserve"> Tools</w:t>
+      <w:r>
+        <w:t>Build Tools</w:t>
       </w:r>
     </w:p>
     <w:p>
@@ -18452,22 +18097,12 @@
     <w:p/>
     <w:p>
       <w:r>
-        <w:t xml:space="preserve">TODO irgendwas mit andere IDEs von </w:t>
-      </w:r>
-      <w:proofErr w:type="spellStart"/>
-      <w:r>
-        <w:t>Jetbrains</w:t>
-      </w:r>
-      <w:proofErr w:type="spellEnd"/>
+        <w:t>TODO irgendwas mit andere IDEs von Jetbrains</w:t>
+      </w:r>
     </w:p>
     <w:p>
-      <w:proofErr w:type="spellStart"/>
-      <w:r>
-        <w:t>Src</w:t>
-      </w:r>
-      <w:proofErr w:type="spellEnd"/>
-      <w:r>
-        <w:t>:</w:t>
+      <w:r>
+        <w:t>Src:</w:t>
       </w:r>
     </w:p>
     <w:p>
@@ -18529,11 +18164,6 @@
       <w:bookmarkEnd w:id="10"/>
     </w:p>
     <w:p>
-      <w:r>
-        <w:t>In den von den</w:t>
-      </w:r>
-    </w:p>
-    <w:p>
       <w:pPr>
         <w:pStyle w:val="Gliederungsebene2"/>
       </w:pPr>
@@ -18559,64 +18189,16 @@
     </w:p>
     <w:p>
       <w:r>
-        <w:t xml:space="preserve">Zum Aufsetzen eines neuen Projektes kann bei </w:t>
-      </w:r>
-      <w:proofErr w:type="gramStart"/>
-      <w:r>
-        <w:t>VS Code</w:t>
-      </w:r>
-      <w:proofErr w:type="gramEnd"/>
-      <w:r>
-        <w:t xml:space="preserve"> ein einfaches Generator Programm verwendet werden, welches die Ordnerstruktur den Angaben entsprechend aufbaut.</w:t>
-      </w:r>
-      <w:r>
-        <w:t xml:space="preserve"> Funktionieren tut dies über die beiden </w:t>
-      </w:r>
-      <w:proofErr w:type="spellStart"/>
-      <w:r>
-        <w:t>npm</w:t>
-      </w:r>
-      <w:proofErr w:type="spellEnd"/>
-      <w:r>
-        <w:t xml:space="preserve"> Packages </w:t>
-      </w:r>
-      <w:r>
-        <w:t>„Yeoman“ und „VS Code Extension Generator“, welche mit dem Befehl „</w:t>
-      </w:r>
-      <w:proofErr w:type="spellStart"/>
-      <w:r>
-        <w:t>npm</w:t>
-      </w:r>
-      <w:proofErr w:type="spellEnd"/>
-      <w:r>
-        <w:t xml:space="preserve"> </w:t>
-      </w:r>
-      <w:proofErr w:type="spellStart"/>
-      <w:r>
-        <w:t>install</w:t>
-      </w:r>
-      <w:proofErr w:type="spellEnd"/>
-      <w:r>
-        <w:t xml:space="preserve"> -g </w:t>
-      </w:r>
-      <w:proofErr w:type="spellStart"/>
-      <w:r>
-        <w:t>yo</w:t>
-      </w:r>
-      <w:proofErr w:type="spellEnd"/>
-      <w:r>
-        <w:t xml:space="preserve"> generator-code“ installiert werden können.</w:t>
-      </w:r>
-      <w:r>
-        <w:t xml:space="preserve"> Der Generator wird dann mit „</w:t>
-      </w:r>
-      <w:proofErr w:type="spellStart"/>
-      <w:r>
-        <w:t>yo</w:t>
-      </w:r>
-      <w:proofErr w:type="spellEnd"/>
-      <w:r>
-        <w:t xml:space="preserve"> code“ gestartet.</w:t>
+        <w:t>Zum Aufsetzen eines neuen Projektes kann bei VS Code ein einfaches Generator Programm verwendet werden, welches die Ordnerstruktur den Angaben entsprechend aufbaut.</w:t>
+      </w:r>
+      <w:r>
+        <w:t xml:space="preserve"> Funktionieren tut dies über die beiden npm Packages </w:t>
+      </w:r>
+      <w:r>
+        <w:t>„Yeoman“ und „VS Code Extension Generator“, welche mit dem Befehl „npm install -g yo generator-code“ installiert werden können.</w:t>
+      </w:r>
+      <w:r>
+        <w:t xml:space="preserve"> Der Generator wird dann mit „yo code“ gestartet.</w:t>
       </w:r>
       <w:r>
         <w:t xml:space="preserve"> Daraufhin können verschiedene Templates für das Projekt gewählt werden und Angaben zum Projektnamen und </w:t>
@@ -18638,15 +18220,7 @@
     </w:p>
     <w:p>
       <w:r>
-        <w:t xml:space="preserve">Beim Generieren eines einfachen Plugin Projekts in der Sprache </w:t>
-      </w:r>
-      <w:proofErr w:type="spellStart"/>
-      <w:r>
-        <w:t>TypeScript</w:t>
-      </w:r>
-      <w:proofErr w:type="spellEnd"/>
-      <w:r>
-        <w:t xml:space="preserve"> mit dem oben genannten Generator entsteht folgende Ordnerstruktur:</w:t>
+        <w:t>Beim Generieren eines einfachen Plugin Projekts in der Sprache TypeScript mit dem oben genannten Generator entsteht folgende Ordnerstruktur:</w:t>
       </w:r>
     </w:p>
     <w:p>
@@ -18655,9 +18229,17 @@
           <w:noProof/>
         </w:rPr>
         <w:drawing>
-          <wp:inline distT="0" distB="0" distL="0" distR="0" wp14:anchorId="25637392" wp14:editId="73557D9B">
-            <wp:extent cx="2753109" cy="2810267"/>
-            <wp:effectExtent l="0" t="0" r="9525" b="9525"/>
+          <wp:anchor distT="0" distB="0" distL="180340" distR="180340" simplePos="0" relativeHeight="251660288" behindDoc="0" locked="0" layoutInCell="1" allowOverlap="1" wp14:anchorId="25637392" wp14:editId="0ECB2967">
+            <wp:simplePos x="0" y="0"/>
+            <wp:positionH relativeFrom="margin">
+              <wp:align>right</wp:align>
+            </wp:positionH>
+            <wp:positionV relativeFrom="paragraph">
+              <wp:posOffset>10160</wp:posOffset>
+            </wp:positionV>
+            <wp:extent cx="2620800" cy="2674800"/>
+            <wp:effectExtent l="0" t="0" r="8255" b="0"/>
+            <wp:wrapSquare wrapText="bothSides"/>
             <wp:docPr id="25" name="Grafik 25" descr="Ein Bild, das Text, Screenshot, Software, Schrift enthält.&#10;&#10;Automatisch generierte Beschreibung"/>
             <wp:cNvGraphicFramePr>
               <a:graphicFrameLocks xmlns:a="http://schemas.openxmlformats.org/drawingml/2006/main" noChangeAspect="1"/>
@@ -18670,7 +18252,13 @@
                     <pic:cNvPicPr/>
                   </pic:nvPicPr>
                   <pic:blipFill>
-                    <a:blip r:embed="rId17"/>
+                    <a:blip r:embed="rId17">
+                      <a:extLst>
+                        <a:ext uri="{28A0092B-C50C-407E-A947-70E740481C1C}">
+                          <a14:useLocalDpi xmlns:a14="http://schemas.microsoft.com/office/drawing/2010/main" val="0"/>
+                        </a:ext>
+                      </a:extLst>
+                    </a:blip>
                     <a:stretch>
                       <a:fillRect/>
                     </a:stretch>
@@ -18678,7 +18266,7 @@
                   <pic:spPr>
                     <a:xfrm>
                       <a:off x="0" y="0"/>
-                      <a:ext cx="2753109" cy="2810267"/>
+                      <a:ext cx="2620800" cy="2674800"/>
                     </a:xfrm>
                     <a:prstGeom prst="rect">
                       <a:avLst/>
@@ -18687,206 +18275,268 @@
                 </pic:pic>
               </a:graphicData>
             </a:graphic>
-          </wp:inline>
+            <wp14:sizeRelH relativeFrom="margin">
+              <wp14:pctWidth>0</wp14:pctWidth>
+            </wp14:sizeRelH>
+            <wp14:sizeRelV relativeFrom="margin">
+              <wp14:pctHeight>0</wp14:pctHeight>
+            </wp14:sizeRelV>
+          </wp:anchor>
         </w:drawing>
+      </w:r>
+      <w:r>
+        <w:t>Für die Plugin Entwicklung am relevantesten sind hierbei die beiden markierten Dateien „package.json“ und „extension.ts“</w:t>
+      </w:r>
+      <w:r>
+        <w:t>.</w:t>
       </w:r>
     </w:p>
     <w:p>
       <w:r>
-        <w:t>Für die Plugin Entwicklung am relevantesten sind hierbei die beiden markierten Dateien „</w:t>
-      </w:r>
-      <w:proofErr w:type="spellStart"/>
-      <w:proofErr w:type="gramStart"/>
-      <w:r>
         <w:t>package.json</w:t>
       </w:r>
-      <w:proofErr w:type="spellEnd"/>
-      <w:proofErr w:type="gramEnd"/>
-      <w:r>
-        <w:t>“ und „</w:t>
-      </w:r>
-      <w:proofErr w:type="spellStart"/>
-      <w:r>
-        <w:t>extension.ts</w:t>
-      </w:r>
-      <w:proofErr w:type="spellEnd"/>
-      <w:r>
-        <w:t>“</w:t>
-      </w:r>
-      <w:r>
-        <w:t>.</w:t>
+      <w:r>
+        <w:t xml:space="preserve"> wird als das „Extension Manifest“ bezeichnet und</w:t>
+      </w:r>
+      <w:r>
+        <w:t xml:space="preserve"> dient der Konfiguration des Plugins</w:t>
+      </w:r>
+      <w:r>
+        <w:t xml:space="preserve">. Es </w:t>
+      </w:r>
+      <w:r>
+        <w:t xml:space="preserve">enthält die Definitionen </w:t>
+      </w:r>
+      <w:r>
+        <w:t>für</w:t>
+      </w:r>
+      <w:r>
+        <w:t xml:space="preserve"> ActivationEvents,</w:t>
+      </w:r>
+      <w:r>
+        <w:t xml:space="preserve"> Commands, Views, Menus, Keybindings und viele</w:t>
+      </w:r>
+      <w:r>
+        <w:t>s</w:t>
+      </w:r>
+      <w:r>
+        <w:t xml:space="preserve"> mehr.</w:t>
       </w:r>
     </w:p>
     <w:p>
-      <w:proofErr w:type="spellStart"/>
-      <w:proofErr w:type="gramStart"/>
-      <w:r>
-        <w:t>package.json</w:t>
-      </w:r>
-      <w:proofErr w:type="spellEnd"/>
-      <w:proofErr w:type="gramEnd"/>
-      <w:r>
-        <w:t xml:space="preserve"> dient dabei der Konfiguration des Plugins und enthält die Definitionen von</w:t>
+      <w:r>
+        <w:t xml:space="preserve">extension.ts ist die Datei </w:t>
+      </w:r>
+      <w:r>
+        <w:t>die den eigentlichen Plugin-Code enthält. Sie enthält eine „activate“ Funktion die bei der ersten Aktivierung des Plugins ausgeführt wird</w:t>
+      </w:r>
+      <w:r>
+        <w:t>.</w:t>
       </w:r>
       <w:r>
         <w:t xml:space="preserve"> </w:t>
       </w:r>
-      <w:proofErr w:type="spellStart"/>
-      <w:r>
-        <w:t>ActivationEvents</w:t>
-      </w:r>
-      <w:proofErr w:type="spellEnd"/>
-      <w:r>
-        <w:t>,</w:t>
+      <w:r>
+        <w:t xml:space="preserve">In den meisten Fällen wird in dieser Datei allerdings nur die </w:t>
+      </w:r>
+      <w:r>
+        <w:t>I</w:t>
+      </w:r>
+      <w:r>
+        <w:t>nitialisierung aller für das Plugin nötigen Komponenten</w:t>
+      </w:r>
+      <w:r>
+        <w:t xml:space="preserve"> und zum Beispiel die Registrierung für verschiedene Events</w:t>
+      </w:r>
+      <w:r>
+        <w:t xml:space="preserve"> erledigt. Die eigentliche Logik befindet sich dann in den hier initialisierten </w:t>
+      </w:r>
+      <w:r>
+        <w:t>K</w:t>
+      </w:r>
+      <w:r>
+        <w:t>lassen.</w:t>
       </w:r>
       <w:r>
         <w:t xml:space="preserve"> </w:t>
       </w:r>
-      <w:proofErr w:type="spellStart"/>
-      <w:r>
-        <w:t>Commands</w:t>
-      </w:r>
-      <w:proofErr w:type="spellEnd"/>
-      <w:r>
-        <w:t xml:space="preserve">, Views, Menus, </w:t>
-      </w:r>
-      <w:proofErr w:type="spellStart"/>
-      <w:r>
-        <w:t>Keybindings</w:t>
-      </w:r>
-      <w:proofErr w:type="spellEnd"/>
-      <w:r>
-        <w:t xml:space="preserve"> und vielem mehr.</w:t>
+      <w:r>
+        <w:t xml:space="preserve">Bei der Aktivierung wird auch ein Objekt der „vscode.ExtensionContext“ Klasse übergeben. Über dieses Objekt kann auf die Schnittstellen der Extension API zugegriffen werden. </w:t>
+      </w:r>
+      <w:r>
+        <w:t>Wann genau dies</w:t>
+      </w:r>
+      <w:r>
+        <w:t>e</w:t>
+      </w:r>
+      <w:r>
+        <w:t xml:space="preserve"> Aktivierung passiert, kann wiederum in der package.json Datei festgelegt werden</w:t>
+      </w:r>
+      <w:r>
+        <w:t>.</w:t>
       </w:r>
     </w:p>
     <w:p>
-      <w:proofErr w:type="spellStart"/>
-      <w:r>
-        <w:t>extension.ts</w:t>
-      </w:r>
-      <w:proofErr w:type="spellEnd"/>
-      <w:r>
-        <w:t xml:space="preserve"> ist die </w:t>
-      </w:r>
-      <w:proofErr w:type="gramStart"/>
-      <w:r>
-        <w:t>Datei</w:t>
-      </w:r>
-      <w:proofErr w:type="gramEnd"/>
+      <w:r>
+        <w:br w:type="page"/>
+      </w:r>
+    </w:p>
+    <w:p>
+      <w:pPr>
+        <w:pStyle w:val="Gliederungsebene3"/>
+      </w:pPr>
+      <w:r>
+        <w:lastRenderedPageBreak/>
+        <w:t>Funktionalität</w:t>
+      </w:r>
+    </w:p>
+    <w:p>
+      <w:pPr>
+        <w:pStyle w:val="Gliederungsebene4"/>
+      </w:pPr>
+      <w:r>
+        <w:t>Ausführbarer Code (Commands)</w:t>
+      </w:r>
+    </w:p>
+    <w:p>
+      <w:r>
+        <w:t>Bei Visual Studio Code gibt es die Möglichkeit Plugin-definierten Code sozusagen „auf Befehl“ auszuführen. Diese Funktion eines Plugins wird passenderweise als „Command“ bezeichnet.</w:t>
+      </w:r>
+    </w:p>
+    <w:p>
+      <w:r>
+        <w:t>Um in einem Plugin einen Command einzubauen, muss dieser in der package.json Datei definiert werden.</w:t>
+      </w:r>
+      <w:r>
+        <w:t xml:space="preserve"> Dabei ist mindestens eine eindeutige Bezeichnung und ein Titel welcher später angezeigt wird festzulegen.</w:t>
+      </w:r>
+      <w:r>
+        <w:t xml:space="preserve"> Zusätzlich kann auch eine Kategorie, ein Icon, eine Kurzbezeichnung und </w:t>
+      </w:r>
+      <w:r>
+        <w:t xml:space="preserve">eine Bedingung zu der der Command aktiv ist </w:t>
+      </w:r>
+      <w:r>
+        <w:t>bestimmt</w:t>
+      </w:r>
       <w:r>
         <w:t xml:space="preserve"> </w:t>
       </w:r>
       <w:r>
-        <w:t>die den eigentlichen Plugin-Code enthält. Sie enthält eine „</w:t>
-      </w:r>
-      <w:proofErr w:type="spellStart"/>
-      <w:r>
-        <w:t>activate</w:t>
-      </w:r>
-      <w:proofErr w:type="spellEnd"/>
-      <w:r>
-        <w:t xml:space="preserve">“ </w:t>
-      </w:r>
-      <w:proofErr w:type="gramStart"/>
-      <w:r>
-        <w:t>Funktion</w:t>
-      </w:r>
-      <w:proofErr w:type="gramEnd"/>
-      <w:r>
-        <w:t xml:space="preserve"> die bei der ersten Aktivierung des Plugins ausgeführt wird.</w:t>
-      </w:r>
-      <w:r>
-        <w:t xml:space="preserve"> In den meisten Fällen wird in dieser Datei allerdings nur die </w:t>
-      </w:r>
-      <w:r>
-        <w:t>I</w:t>
-      </w:r>
-      <w:r>
-        <w:t>nitialisierung aller für das Plugin nötigen Komponenten</w:t>
-      </w:r>
-      <w:r>
-        <w:t xml:space="preserve"> und zum Beispiel die Registrierung für verschiedene Events</w:t>
-      </w:r>
-      <w:r>
-        <w:t xml:space="preserve"> erledigt. Die eigentliche Logik befindet sich dann in den hier initialisierten </w:t>
-      </w:r>
-      <w:r>
-        <w:t>K</w:t>
-      </w:r>
-      <w:r>
-        <w:t>lassen.</w:t>
+        <w:t>werden.</w:t>
+      </w:r>
+      <w:r>
+        <w:t xml:space="preserve"> Welche der vorgenommenen Einstellungen für die Darstellung des Commands genutzt werden hängt unter anderem von dem Menü ab in dem der Command </w:t>
+      </w:r>
+      <w:r>
+        <w:t>angezeigt wird.</w:t>
+      </w:r>
+    </w:p>
+    <w:p>
+      <w:r>
+        <w:t>Welcher Code ausgeführt wird</w:t>
+      </w:r>
+      <w:r>
+        <w:t xml:space="preserve"> </w:t>
+      </w:r>
+      <w:r>
+        <w:t>kann bei der Aktivierung der Extension gesetzt werden.</w:t>
+      </w:r>
+      <w:r>
+        <w:t xml:space="preserve"> Dabei </w:t>
+      </w:r>
+      <w:r>
+        <w:t>kann für jede (zuvor defin</w:t>
+      </w:r>
+      <w:r>
+        <w:t xml:space="preserve"> über die vscode.commands.registerCommand() oder die vscode.commands.registerTextEditorCommand() Funktion ein Callback angegeben, welches ausgeführt wird sobald der Command aufgerufen wird.</w:t>
+      </w:r>
+      <w:r>
+        <w:t xml:space="preserve"> Die register Funktionen retournieren ein Disposable Objekt welches beim ExtensionContext bekannt gegeben werden muss. Dieser kümmert sich dann um das Disposen der Commands wenn die Erweiterung deaktiviert werden sollte.</w:t>
+      </w:r>
+      <w:r>
+        <w:t xml:space="preserve"> </w:t>
+      </w:r>
+      <w:r>
+        <w:t>/*TODO</w:t>
+      </w:r>
+      <w:r>
+        <w:t xml:space="preserve"> evtl</w:t>
+      </w:r>
+      <w:r>
+        <w:t xml:space="preserve"> Ref Design Patterns</w:t>
+      </w:r>
+      <w:r>
+        <w:t xml:space="preserve"> GoF</w:t>
+      </w:r>
+      <w:r>
+        <w:t>*/</w:t>
+      </w:r>
+    </w:p>
+    <w:p>
+      <w:pPr>
+        <w:pStyle w:val="Gliederungsebene4"/>
+      </w:pPr>
+      <w:r>
+        <w:t>Persistente Speicherung (Data Storage, Settings</w:t>
+      </w:r>
+      <w:r>
+        <w:t>, Secrets</w:t>
+      </w:r>
+      <w:r>
+        <w:t>)</w:t>
       </w:r>
     </w:p>
     <w:p/>
     <w:p>
-      <w:r>
-        <w:t>Funktionalität</w:t>
-      </w:r>
-    </w:p>
-    <w:p>
-      <w:r>
-        <w:t>Ausführbarer Code (</w:t>
-      </w:r>
-      <w:proofErr w:type="spellStart"/>
-      <w:r>
-        <w:t>Commands</w:t>
-      </w:r>
-      <w:proofErr w:type="spellEnd"/>
-      <w:r>
-        <w:t>)</w:t>
+      <w:pPr>
+        <w:pStyle w:val="Gliederungsebene4"/>
+      </w:pPr>
+      <w:r>
+        <w:t>Code Completion</w:t>
       </w:r>
     </w:p>
     <w:p/>
     <w:p>
-      <w:r>
-        <w:t>Persistente Speicherung (Data Storage, Settings</w:t>
-      </w:r>
-      <w:r>
-        <w:t>, Secrets</w:t>
-      </w:r>
-      <w:r>
-        <w:t>)</w:t>
+      <w:pPr>
+        <w:pStyle w:val="Gliederungsebene4"/>
+      </w:pPr>
+      <w:r>
+        <w:t>Benutzerdefinierte Sprachen</w:t>
       </w:r>
     </w:p>
     <w:p/>
     <w:p>
-      <w:r>
-        <w:t xml:space="preserve">Code </w:t>
-      </w:r>
-      <w:proofErr w:type="spellStart"/>
-      <w:r>
-        <w:t>Completion</w:t>
-      </w:r>
-      <w:proofErr w:type="spellEnd"/>
+      <w:pPr>
+        <w:pStyle w:val="Gliederungsebene4"/>
+      </w:pPr>
+      <w:r>
+        <w:t>Nutzerinteraktion</w:t>
+      </w:r>
     </w:p>
     <w:p/>
     <w:p>
-      <w:r>
-        <w:t>Benutzerdefinierte Sprachen</w:t>
+      <w:pPr>
+        <w:pStyle w:val="Gliederungsebene4"/>
+      </w:pPr>
+      <w:r>
+        <w:t>Themes</w:t>
       </w:r>
     </w:p>
     <w:p/>
     <w:p>
-      <w:r>
-        <w:t>Nutzerinteraktion</w:t>
+      <w:pPr>
+        <w:pStyle w:val="Gliederungsebene4"/>
+      </w:pPr>
+      <w:r>
+        <w:t>Debugger</w:t>
       </w:r>
     </w:p>
     <w:p/>
     <w:p>
-      <w:proofErr w:type="spellStart"/>
-      <w:r>
-        <w:t>Themes</w:t>
-      </w:r>
-      <w:proofErr w:type="spellEnd"/>
-    </w:p>
-    <w:p/>
-    <w:p>
-      <w:r>
-        <w:t>Debugger</w:t>
-      </w:r>
-    </w:p>
-    <w:p/>
-    <w:p>
+      <w:pPr>
+        <w:pStyle w:val="Gliederungsebene4"/>
+      </w:pPr>
       <w:r>
         <w:t>Unit Tests für den Plugin Code</w:t>
       </w:r>
@@ -18896,13 +18546,8 @@
       <w:pPr>
         <w:pStyle w:val="Gliederungsebene2"/>
       </w:pPr>
-      <w:proofErr w:type="spellStart"/>
-      <w:r>
-        <w:t>IntelliJ</w:t>
-      </w:r>
-      <w:proofErr w:type="spellEnd"/>
-      <w:r>
-        <w:t xml:space="preserve"> IDEA</w:t>
+      <w:r>
+        <w:t>IntelliJ IDEA</w:t>
       </w:r>
     </w:p>
     <w:p>
@@ -18910,6 +18555,7 @@
         <w:pStyle w:val="Gliederungsebene3"/>
       </w:pPr>
       <w:r>
+        <w:lastRenderedPageBreak/>
         <w:t>Das Plugin Projekt</w:t>
       </w:r>
     </w:p>
@@ -18921,59 +18567,7 @@
         <w:t>Setup eines Plugin Projekts</w:t>
       </w:r>
     </w:p>
-    <w:p>
-      <w:r>
-        <w:t xml:space="preserve">Zum Aufsetzen eines neuen Projektes kann bei </w:t>
-      </w:r>
-      <w:proofErr w:type="gramStart"/>
-      <w:r>
-        <w:t>VS Code</w:t>
-      </w:r>
-      <w:proofErr w:type="gramEnd"/>
-      <w:r>
-        <w:t xml:space="preserve"> ein einfaches Generator Programm verwendet werden, welches die Ordnerstruktur den Angaben entsprechend aufbaut. Funktionieren tut dies über die beiden </w:t>
-      </w:r>
-      <w:proofErr w:type="spellStart"/>
-      <w:r>
-        <w:t>npm</w:t>
-      </w:r>
-      <w:proofErr w:type="spellEnd"/>
-      <w:r>
-        <w:t xml:space="preserve"> Packages „Yeoman“ und „VS Code Extension Generator“, welche mit dem Befehl „</w:t>
-      </w:r>
-      <w:proofErr w:type="spellStart"/>
-      <w:r>
-        <w:t>npm</w:t>
-      </w:r>
-      <w:proofErr w:type="spellEnd"/>
-      <w:r>
-        <w:t xml:space="preserve"> </w:t>
-      </w:r>
-      <w:proofErr w:type="spellStart"/>
-      <w:r>
-        <w:t>install</w:t>
-      </w:r>
-      <w:proofErr w:type="spellEnd"/>
-      <w:r>
-        <w:t xml:space="preserve"> -g </w:t>
-      </w:r>
-      <w:proofErr w:type="spellStart"/>
-      <w:r>
-        <w:t>yo</w:t>
-      </w:r>
-      <w:proofErr w:type="spellEnd"/>
-      <w:r>
-        <w:t xml:space="preserve"> generator-code“ installiert werden können. Der Generator wird dann mit „</w:t>
-      </w:r>
-      <w:proofErr w:type="spellStart"/>
-      <w:r>
-        <w:t>yo</w:t>
-      </w:r>
-      <w:proofErr w:type="spellEnd"/>
-      <w:r>
-        <w:t xml:space="preserve"> code“ gestartet. Daraufhin können verschiedene Templates für das Projekt gewählt werden und Angaben zum Projektnamen und ähnlichen Parametern getroffen werden.</w:t>
-      </w:r>
-    </w:p>
+    <w:p/>
     <w:p>
       <w:pPr>
         <w:pStyle w:val="Gliederungsebene4"/>
@@ -18996,14 +18590,8 @@
     <w:p/>
     <w:p>
       <w:r>
-        <w:lastRenderedPageBreak/>
-        <w:t xml:space="preserve">Event </w:t>
-      </w:r>
-      <w:proofErr w:type="spellStart"/>
-      <w:r>
-        <w:t>Listener</w:t>
-      </w:r>
-      <w:proofErr w:type="spellEnd"/>
+        <w:t>Event Listener</w:t>
+      </w:r>
     </w:p>
     <w:p/>
     <w:p>
@@ -19020,13 +18608,8 @@
     <w:p/>
     <w:p>
       <w:r>
-        <w:t xml:space="preserve">Code </w:t>
-      </w:r>
-      <w:proofErr w:type="spellStart"/>
-      <w:r>
-        <w:t>Completion</w:t>
-      </w:r>
-      <w:proofErr w:type="spellEnd"/>
+        <w:t>Code Completion</w:t>
+      </w:r>
     </w:p>
     <w:p/>
     <w:p>
@@ -19036,11 +18619,9 @@
     </w:p>
     <w:p/>
     <w:p>
-      <w:proofErr w:type="spellStart"/>
       <w:r>
         <w:t>Themes</w:t>
       </w:r>
-      <w:proofErr w:type="spellEnd"/>
     </w:p>
     <w:p/>
     <w:p>
@@ -19076,23 +18657,7 @@
       <w:bookmarkStart w:id="11" w:name="_Toc145439504"/>
       <w:r>
         <w:lastRenderedPageBreak/>
-        <w:t xml:space="preserve">Codebeispiel: </w:t>
-      </w:r>
-      <w:proofErr w:type="spellStart"/>
-      <w:r>
-        <w:t>Recent</w:t>
-      </w:r>
-      <w:proofErr w:type="spellEnd"/>
-      <w:r>
-        <w:t xml:space="preserve"> </w:t>
-      </w:r>
-      <w:proofErr w:type="spellStart"/>
-      <w:r>
-        <w:t>Changes</w:t>
-      </w:r>
-      <w:proofErr w:type="spellEnd"/>
-      <w:r>
-        <w:t xml:space="preserve"> Plugin</w:t>
+        <w:t>Codebeispiel: Recent Changes Plugin</w:t>
       </w:r>
       <w:bookmarkEnd w:id="11"/>
     </w:p>
@@ -19140,13 +18705,11 @@
         <w:pStyle w:val="Gliederungsebene1"/>
       </w:pPr>
       <w:bookmarkStart w:id="13" w:name="_Toc145439506"/>
-      <w:proofErr w:type="spellStart"/>
       <w:r>
         <w:lastRenderedPageBreak/>
         <w:t>Conclusion</w:t>
       </w:r>
       <w:bookmarkEnd w:id="13"/>
-      <w:proofErr w:type="spellEnd"/>
     </w:p>
     <w:p>
       <w:pPr>

</xml_diff>

<commit_message>
added description of user interaction in vscode
</commit_message>
<xml_diff>
--- a/Bachelorarbeit_Seiringer.docx
+++ b/Bachelorarbeit_Seiringer.docx
@@ -16103,7 +16103,7 @@
       <w:pPr>
         <w:pStyle w:val="berschriftVorspannLinks"/>
       </w:pPr>
-      <w:bookmarkStart w:id="0" w:name="_Toc145439493"/>
+      <w:bookmarkStart w:id="0" w:name="_Toc146048429"/>
       <w:r>
         <w:lastRenderedPageBreak/>
         <w:t>Kurzfassung</w:t>
@@ -16120,7 +16120,7 @@
       <w:pPr>
         <w:pStyle w:val="berschriftVorspannLinks"/>
       </w:pPr>
-      <w:bookmarkStart w:id="1" w:name="_Toc145439494"/>
+      <w:bookmarkStart w:id="1" w:name="_Toc146048430"/>
       <w:r>
         <w:lastRenderedPageBreak/>
         <w:t>Abstract</w:t>
@@ -16146,7 +16146,7 @@
       <w:pPr>
         <w:pStyle w:val="berschriftVorspannLinks"/>
       </w:pPr>
-      <w:bookmarkStart w:id="2" w:name="_Toc145439495"/>
+      <w:bookmarkStart w:id="2" w:name="_Toc146048431"/>
       <w:r>
         <w:lastRenderedPageBreak/>
         <w:t>Inhaltsverzeichnis</w:t>
@@ -16181,237 +16181,12 @@
         <w:fldChar w:fldCharType="begin"/>
       </w:r>
       <w:r>
-        <w:instrText xml:space="preserve"> TOC \o "1-3" \h \z \t "Gliederungsebene1,1,Gliederungsebene2,2,Gliederungsebene3,3,Gliederungsebene4,4,Überschrift_Vorspann,1,Überschrift_Vorspann_Links,1" </w:instrText>
+        <w:instrText xml:space="preserve"> TOC \h \z \t "Gliederungsebene1,1,Gliederungsebene2,2,Gliederungsebene3,3" </w:instrText>
       </w:r>
       <w:r>
         <w:fldChar w:fldCharType="separate"/>
       </w:r>
-      <w:hyperlink w:anchor="_Toc145439493" w:history="1">
-        <w:r>
-          <w:rPr>
-            <w:rStyle w:val="Hyperlink"/>
-            <w:noProof/>
-          </w:rPr>
-          <w:t>Kurzfassung</w:t>
-        </w:r>
-        <w:r>
-          <w:rPr>
-            <w:noProof/>
-            <w:webHidden/>
-          </w:rPr>
-          <w:tab/>
-        </w:r>
-        <w:r>
-          <w:rPr>
-            <w:noProof/>
-            <w:webHidden/>
-          </w:rPr>
-          <w:fldChar w:fldCharType="begin"/>
-        </w:r>
-        <w:r>
-          <w:rPr>
-            <w:noProof/>
-            <w:webHidden/>
-          </w:rPr>
-          <w:instrText xml:space="preserve"> PAGEREF _Toc145439493 \h </w:instrText>
-        </w:r>
-        <w:r>
-          <w:rPr>
-            <w:noProof/>
-            <w:webHidden/>
-          </w:rPr>
-        </w:r>
-        <w:r>
-          <w:rPr>
-            <w:noProof/>
-            <w:webHidden/>
-          </w:rPr>
-          <w:fldChar w:fldCharType="separate"/>
-        </w:r>
-        <w:r>
-          <w:rPr>
-            <w:noProof/>
-            <w:webHidden/>
-          </w:rPr>
-          <w:t>3</w:t>
-        </w:r>
-        <w:r>
-          <w:rPr>
-            <w:noProof/>
-            <w:webHidden/>
-          </w:rPr>
-          <w:fldChar w:fldCharType="end"/>
-        </w:r>
-      </w:hyperlink>
-    </w:p>
-    <w:p>
-      <w:pPr>
-        <w:pStyle w:val="Verzeichnis1"/>
-        <w:tabs>
-          <w:tab w:val="right" w:leader="dot" w:pos="9062"/>
-        </w:tabs>
-        <w:rPr>
-          <w:rFonts w:asciiTheme="minorHAnsi" w:eastAsiaTheme="minorEastAsia" w:hAnsiTheme="minorHAnsi" w:cstheme="minorBidi"/>
-          <w:b w:val="0"/>
-          <w:noProof/>
-          <w:kern w:val="2"/>
-          <w:sz w:val="22"/>
-          <w:szCs w:val="22"/>
-          <w:lang w:val="de-AT" w:eastAsia="de-AT"/>
-          <w14:ligatures w14:val="standardContextual"/>
-        </w:rPr>
-      </w:pPr>
-      <w:hyperlink w:anchor="_Toc145439494" w:history="1">
-        <w:r>
-          <w:rPr>
-            <w:rStyle w:val="Hyperlink"/>
-            <w:noProof/>
-          </w:rPr>
-          <w:t>Abstract</w:t>
-        </w:r>
-        <w:r>
-          <w:rPr>
-            <w:noProof/>
-            <w:webHidden/>
-          </w:rPr>
-          <w:tab/>
-        </w:r>
-        <w:r>
-          <w:rPr>
-            <w:noProof/>
-            <w:webHidden/>
-          </w:rPr>
-          <w:fldChar w:fldCharType="begin"/>
-        </w:r>
-        <w:r>
-          <w:rPr>
-            <w:noProof/>
-            <w:webHidden/>
-          </w:rPr>
-          <w:instrText xml:space="preserve"> PAGEREF _Toc145439494 \h </w:instrText>
-        </w:r>
-        <w:r>
-          <w:rPr>
-            <w:noProof/>
-            <w:webHidden/>
-          </w:rPr>
-        </w:r>
-        <w:r>
-          <w:rPr>
-            <w:noProof/>
-            <w:webHidden/>
-          </w:rPr>
-          <w:fldChar w:fldCharType="separate"/>
-        </w:r>
-        <w:r>
-          <w:rPr>
-            <w:noProof/>
-            <w:webHidden/>
-          </w:rPr>
-          <w:t>4</w:t>
-        </w:r>
-        <w:r>
-          <w:rPr>
-            <w:noProof/>
-            <w:webHidden/>
-          </w:rPr>
-          <w:fldChar w:fldCharType="end"/>
-        </w:r>
-      </w:hyperlink>
-    </w:p>
-    <w:p>
-      <w:pPr>
-        <w:pStyle w:val="Verzeichnis1"/>
-        <w:tabs>
-          <w:tab w:val="right" w:leader="dot" w:pos="9062"/>
-        </w:tabs>
-        <w:rPr>
-          <w:rFonts w:asciiTheme="minorHAnsi" w:eastAsiaTheme="minorEastAsia" w:hAnsiTheme="minorHAnsi" w:cstheme="minorBidi"/>
-          <w:b w:val="0"/>
-          <w:noProof/>
-          <w:kern w:val="2"/>
-          <w:sz w:val="22"/>
-          <w:szCs w:val="22"/>
-          <w:lang w:val="de-AT" w:eastAsia="de-AT"/>
-          <w14:ligatures w14:val="standardContextual"/>
-        </w:rPr>
-      </w:pPr>
-      <w:hyperlink w:anchor="_Toc145439495" w:history="1">
-        <w:r>
-          <w:rPr>
-            <w:rStyle w:val="Hyperlink"/>
-            <w:noProof/>
-          </w:rPr>
-          <w:t>Inhaltsverzeichnis</w:t>
-        </w:r>
-        <w:r>
-          <w:rPr>
-            <w:noProof/>
-            <w:webHidden/>
-          </w:rPr>
-          <w:tab/>
-        </w:r>
-        <w:r>
-          <w:rPr>
-            <w:noProof/>
-            <w:webHidden/>
-          </w:rPr>
-          <w:fldChar w:fldCharType="begin"/>
-        </w:r>
-        <w:r>
-          <w:rPr>
-            <w:noProof/>
-            <w:webHidden/>
-          </w:rPr>
-          <w:instrText xml:space="preserve"> PAGEREF _Toc145439495 \h </w:instrText>
-        </w:r>
-        <w:r>
-          <w:rPr>
-            <w:noProof/>
-            <w:webHidden/>
-          </w:rPr>
-        </w:r>
-        <w:r>
-          <w:rPr>
-            <w:noProof/>
-            <w:webHidden/>
-          </w:rPr>
-          <w:fldChar w:fldCharType="separate"/>
-        </w:r>
-        <w:r>
-          <w:rPr>
-            <w:noProof/>
-            <w:webHidden/>
-          </w:rPr>
-          <w:t>5</w:t>
-        </w:r>
-        <w:r>
-          <w:rPr>
-            <w:noProof/>
-            <w:webHidden/>
-          </w:rPr>
-          <w:fldChar w:fldCharType="end"/>
-        </w:r>
-      </w:hyperlink>
-    </w:p>
-    <w:p>
-      <w:pPr>
-        <w:pStyle w:val="Verzeichnis1"/>
-        <w:tabs>
-          <w:tab w:val="right" w:leader="dot" w:pos="9062"/>
-        </w:tabs>
-        <w:rPr>
-          <w:rFonts w:asciiTheme="minorHAnsi" w:eastAsiaTheme="minorEastAsia" w:hAnsiTheme="minorHAnsi" w:cstheme="minorBidi"/>
-          <w:b w:val="0"/>
-          <w:noProof/>
-          <w:kern w:val="2"/>
-          <w:sz w:val="22"/>
-          <w:szCs w:val="22"/>
-          <w:lang w:val="de-AT" w:eastAsia="de-AT"/>
-          <w14:ligatures w14:val="standardContextual"/>
-        </w:rPr>
-      </w:pPr>
-      <w:hyperlink w:anchor="_Toc145439496" w:history="1">
+      <w:hyperlink w:anchor="_Toc146220098" w:history="1">
         <w:r>
           <w:rPr>
             <w:rStyle w:val="Hyperlink"/>
@@ -16458,7 +16233,7 @@
             <w:noProof/>
             <w:webHidden/>
           </w:rPr>
-          <w:instrText xml:space="preserve"> PAGEREF _Toc145439496 \h </w:instrText>
+          <w:instrText xml:space="preserve"> PAGEREF _Toc146220098 \h </w:instrText>
         </w:r>
         <w:r>
           <w:rPr>
@@ -16505,7 +16280,7 @@
           <w14:ligatures w14:val="standardContextual"/>
         </w:rPr>
       </w:pPr>
-      <w:hyperlink w:anchor="_Toc145439497" w:history="1">
+      <w:hyperlink w:anchor="_Toc146220099" w:history="1">
         <w:r>
           <w:rPr>
             <w:rStyle w:val="Hyperlink"/>
@@ -16550,7 +16325,7 @@
             <w:noProof/>
             <w:webHidden/>
           </w:rPr>
-          <w:instrText xml:space="preserve"> PAGEREF _Toc145439497 \h </w:instrText>
+          <w:instrText xml:space="preserve"> PAGEREF _Toc146220099 \h </w:instrText>
         </w:r>
         <w:r>
           <w:rPr>
@@ -16597,7 +16372,7 @@
           <w14:ligatures w14:val="standardContextual"/>
         </w:rPr>
       </w:pPr>
-      <w:hyperlink w:anchor="_Toc145439498" w:history="1">
+      <w:hyperlink w:anchor="_Toc146220100" w:history="1">
         <w:r>
           <w:rPr>
             <w:rStyle w:val="Hyperlink"/>
@@ -16642,7 +16417,7 @@
             <w:noProof/>
             <w:webHidden/>
           </w:rPr>
-          <w:instrText xml:space="preserve"> PAGEREF _Toc145439498 \h </w:instrText>
+          <w:instrText xml:space="preserve"> PAGEREF _Toc146220100 \h </w:instrText>
         </w:r>
         <w:r>
           <w:rPr>
@@ -16689,7 +16464,7 @@
           <w14:ligatures w14:val="standardContextual"/>
         </w:rPr>
       </w:pPr>
-      <w:hyperlink w:anchor="_Toc145439499" w:history="1">
+      <w:hyperlink w:anchor="_Toc146220101" w:history="1">
         <w:r>
           <w:rPr>
             <w:rStyle w:val="Hyperlink"/>
@@ -16734,7 +16509,7 @@
             <w:noProof/>
             <w:webHidden/>
           </w:rPr>
-          <w:instrText xml:space="preserve"> PAGEREF _Toc145439499 \h </w:instrText>
+          <w:instrText xml:space="preserve"> PAGEREF _Toc146220101 \h </w:instrText>
         </w:r>
         <w:r>
           <w:rPr>
@@ -16782,7 +16557,7 @@
           <w14:ligatures w14:val="standardContextual"/>
         </w:rPr>
       </w:pPr>
-      <w:hyperlink w:anchor="_Toc145439500" w:history="1">
+      <w:hyperlink w:anchor="_Toc146220102" w:history="1">
         <w:r>
           <w:rPr>
             <w:rStyle w:val="Hyperlink"/>
@@ -16829,7 +16604,7 @@
             <w:noProof/>
             <w:webHidden/>
           </w:rPr>
-          <w:instrText xml:space="preserve"> PAGEREF _Toc145439500 \h </w:instrText>
+          <w:instrText xml:space="preserve"> PAGEREF _Toc146220102 \h </w:instrText>
         </w:r>
         <w:r>
           <w:rPr>
@@ -16876,7 +16651,7 @@
           <w14:ligatures w14:val="standardContextual"/>
         </w:rPr>
       </w:pPr>
-      <w:hyperlink w:anchor="_Toc145439501" w:history="1">
+      <w:hyperlink w:anchor="_Toc146220103" w:history="1">
         <w:r>
           <w:rPr>
             <w:rStyle w:val="Hyperlink"/>
@@ -16921,7 +16696,7 @@
             <w:noProof/>
             <w:webHidden/>
           </w:rPr>
-          <w:instrText xml:space="preserve"> PAGEREF _Toc145439501 \h </w:instrText>
+          <w:instrText xml:space="preserve"> PAGEREF _Toc146220103 \h </w:instrText>
         </w:r>
         <w:r>
           <w:rPr>
@@ -16968,7 +16743,7 @@
           <w14:ligatures w14:val="standardContextual"/>
         </w:rPr>
       </w:pPr>
-      <w:hyperlink w:anchor="_Toc145439502" w:history="1">
+      <w:hyperlink w:anchor="_Toc146220104" w:history="1">
         <w:r>
           <w:rPr>
             <w:rStyle w:val="Hyperlink"/>
@@ -17013,7 +16788,7 @@
             <w:noProof/>
             <w:webHidden/>
           </w:rPr>
-          <w:instrText xml:space="preserve"> PAGEREF _Toc145439502 \h </w:instrText>
+          <w:instrText xml:space="preserve"> PAGEREF _Toc146220104 \h </w:instrText>
         </w:r>
         <w:r>
           <w:rPr>
@@ -17061,7 +16836,7 @@
           <w14:ligatures w14:val="standardContextual"/>
         </w:rPr>
       </w:pPr>
-      <w:hyperlink w:anchor="_Toc145439503" w:history="1">
+      <w:hyperlink w:anchor="_Toc146220105" w:history="1">
         <w:r>
           <w:rPr>
             <w:rStyle w:val="Hyperlink"/>
@@ -17108,7 +16883,7 @@
             <w:noProof/>
             <w:webHidden/>
           </w:rPr>
-          <w:instrText xml:space="preserve"> PAGEREF _Toc145439503 \h </w:instrText>
+          <w:instrText xml:space="preserve"> PAGEREF _Toc146220105 \h </w:instrText>
         </w:r>
         <w:r>
           <w:rPr>
@@ -17141,36 +16916,33 @@
     </w:p>
     <w:p>
       <w:pPr>
-        <w:pStyle w:val="Verzeichnis1"/>
+        <w:pStyle w:val="Verzeichnis2"/>
         <w:tabs>
+          <w:tab w:val="left" w:pos="1134"/>
           <w:tab w:val="right" w:leader="dot" w:pos="9062"/>
         </w:tabs>
         <w:rPr>
           <w:rFonts w:asciiTheme="minorHAnsi" w:eastAsiaTheme="minorEastAsia" w:hAnsiTheme="minorHAnsi" w:cstheme="minorBidi"/>
-          <w:b w:val="0"/>
           <w:noProof/>
           <w:kern w:val="2"/>
-          <w:sz w:val="22"/>
           <w:szCs w:val="22"/>
           <w:lang w:val="de-AT" w:eastAsia="de-AT"/>
           <w14:ligatures w14:val="standardContextual"/>
         </w:rPr>
       </w:pPr>
-      <w:hyperlink w:anchor="_Toc145439504" w:history="1">
+      <w:hyperlink w:anchor="_Toc146220106" w:history="1">
         <w:r>
           <w:rPr>
             <w:rStyle w:val="Hyperlink"/>
             <w:noProof/>
           </w:rPr>
-          <w:t>4</w:t>
+          <w:t>3.1</w:t>
         </w:r>
         <w:r>
           <w:rPr>
             <w:rFonts w:asciiTheme="minorHAnsi" w:eastAsiaTheme="minorEastAsia" w:hAnsiTheme="minorHAnsi" w:cstheme="minorBidi"/>
-            <w:b w:val="0"/>
             <w:noProof/>
             <w:kern w:val="2"/>
-            <w:sz w:val="22"/>
             <w:szCs w:val="22"/>
             <w:lang w:val="de-AT" w:eastAsia="de-AT"/>
             <w14:ligatures w14:val="standardContextual"/>
@@ -17182,7 +16954,21 @@
             <w:rStyle w:val="Hyperlink"/>
             <w:noProof/>
           </w:rPr>
-          <w:t>Codebeispiel: Recent Changes Plugin</w:t>
+          <w:t xml:space="preserve">Visual Studio </w:t>
+        </w:r>
+        <w:r>
+          <w:rPr>
+            <w:rStyle w:val="Hyperlink"/>
+            <w:noProof/>
+          </w:rPr>
+          <w:t>C</w:t>
+        </w:r>
+        <w:r>
+          <w:rPr>
+            <w:rStyle w:val="Hyperlink"/>
+            <w:noProof/>
+          </w:rPr>
+          <w:t>ode</w:t>
         </w:r>
         <w:r>
           <w:rPr>
@@ -17203,7 +16989,195 @@
             <w:noProof/>
             <w:webHidden/>
           </w:rPr>
-          <w:instrText xml:space="preserve"> PAGEREF _Toc145439504 \h </w:instrText>
+          <w:instrText xml:space="preserve"> PAGEREF _Toc146220106 \h </w:instrText>
+        </w:r>
+        <w:r>
+          <w:rPr>
+            <w:noProof/>
+            <w:webHidden/>
+          </w:rPr>
+        </w:r>
+        <w:r>
+          <w:rPr>
+            <w:noProof/>
+            <w:webHidden/>
+          </w:rPr>
+          <w:fldChar w:fldCharType="separate"/>
+        </w:r>
+        <w:r>
+          <w:rPr>
+            <w:noProof/>
+            <w:webHidden/>
+          </w:rPr>
+          <w:t>11</w:t>
+        </w:r>
+        <w:r>
+          <w:rPr>
+            <w:noProof/>
+            <w:webHidden/>
+          </w:rPr>
+          <w:fldChar w:fldCharType="end"/>
+        </w:r>
+      </w:hyperlink>
+    </w:p>
+    <w:p>
+      <w:pPr>
+        <w:pStyle w:val="Verzeichnis3"/>
+        <w:tabs>
+          <w:tab w:val="left" w:pos="1814"/>
+          <w:tab w:val="right" w:leader="dot" w:pos="9062"/>
+        </w:tabs>
+        <w:rPr>
+          <w:rFonts w:asciiTheme="minorHAnsi" w:eastAsiaTheme="minorEastAsia" w:hAnsiTheme="minorHAnsi" w:cstheme="minorBidi"/>
+          <w:noProof/>
+          <w:kern w:val="2"/>
+          <w:sz w:val="22"/>
+          <w:szCs w:val="22"/>
+          <w:lang w:val="de-AT" w:eastAsia="de-AT"/>
+          <w14:ligatures w14:val="standardContextual"/>
+        </w:rPr>
+      </w:pPr>
+      <w:hyperlink w:anchor="_Toc146220107" w:history="1">
+        <w:r>
+          <w:rPr>
+            <w:rStyle w:val="Hyperlink"/>
+            <w:noProof/>
+          </w:rPr>
+          <w:t>3.1.1</w:t>
+        </w:r>
+        <w:r>
+          <w:rPr>
+            <w:rFonts w:asciiTheme="minorHAnsi" w:eastAsiaTheme="minorEastAsia" w:hAnsiTheme="minorHAnsi" w:cstheme="minorBidi"/>
+            <w:noProof/>
+            <w:kern w:val="2"/>
+            <w:sz w:val="22"/>
+            <w:szCs w:val="22"/>
+            <w:lang w:val="de-AT" w:eastAsia="de-AT"/>
+            <w14:ligatures w14:val="standardContextual"/>
+          </w:rPr>
+          <w:tab/>
+        </w:r>
+        <w:r>
+          <w:rPr>
+            <w:rStyle w:val="Hyperlink"/>
+            <w:noProof/>
+          </w:rPr>
+          <w:t>Das Plugin Projekt</w:t>
+        </w:r>
+        <w:r>
+          <w:rPr>
+            <w:noProof/>
+            <w:webHidden/>
+          </w:rPr>
+          <w:tab/>
+        </w:r>
+        <w:r>
+          <w:rPr>
+            <w:noProof/>
+            <w:webHidden/>
+          </w:rPr>
+          <w:fldChar w:fldCharType="begin"/>
+        </w:r>
+        <w:r>
+          <w:rPr>
+            <w:noProof/>
+            <w:webHidden/>
+          </w:rPr>
+          <w:instrText xml:space="preserve"> PAGEREF _Toc146220107 \h </w:instrText>
+        </w:r>
+        <w:r>
+          <w:rPr>
+            <w:noProof/>
+            <w:webHidden/>
+          </w:rPr>
+        </w:r>
+        <w:r>
+          <w:rPr>
+            <w:noProof/>
+            <w:webHidden/>
+          </w:rPr>
+          <w:fldChar w:fldCharType="separate"/>
+        </w:r>
+        <w:r>
+          <w:rPr>
+            <w:noProof/>
+            <w:webHidden/>
+          </w:rPr>
+          <w:t>11</w:t>
+        </w:r>
+        <w:r>
+          <w:rPr>
+            <w:noProof/>
+            <w:webHidden/>
+          </w:rPr>
+          <w:fldChar w:fldCharType="end"/>
+        </w:r>
+      </w:hyperlink>
+    </w:p>
+    <w:p>
+      <w:pPr>
+        <w:pStyle w:val="Verzeichnis3"/>
+        <w:tabs>
+          <w:tab w:val="left" w:pos="1814"/>
+          <w:tab w:val="right" w:leader="dot" w:pos="9062"/>
+        </w:tabs>
+        <w:rPr>
+          <w:rFonts w:asciiTheme="minorHAnsi" w:eastAsiaTheme="minorEastAsia" w:hAnsiTheme="minorHAnsi" w:cstheme="minorBidi"/>
+          <w:noProof/>
+          <w:kern w:val="2"/>
+          <w:sz w:val="22"/>
+          <w:szCs w:val="22"/>
+          <w:lang w:val="de-AT" w:eastAsia="de-AT"/>
+          <w14:ligatures w14:val="standardContextual"/>
+        </w:rPr>
+      </w:pPr>
+      <w:hyperlink w:anchor="_Toc146220108" w:history="1">
+        <w:r>
+          <w:rPr>
+            <w:rStyle w:val="Hyperlink"/>
+            <w:noProof/>
+          </w:rPr>
+          <w:t>3.1.2</w:t>
+        </w:r>
+        <w:r>
+          <w:rPr>
+            <w:rFonts w:asciiTheme="minorHAnsi" w:eastAsiaTheme="minorEastAsia" w:hAnsiTheme="minorHAnsi" w:cstheme="minorBidi"/>
+            <w:noProof/>
+            <w:kern w:val="2"/>
+            <w:sz w:val="22"/>
+            <w:szCs w:val="22"/>
+            <w:lang w:val="de-AT" w:eastAsia="de-AT"/>
+            <w14:ligatures w14:val="standardContextual"/>
+          </w:rPr>
+          <w:tab/>
+        </w:r>
+        <w:r>
+          <w:rPr>
+            <w:rStyle w:val="Hyperlink"/>
+            <w:noProof/>
+          </w:rPr>
+          <w:t>Funktionalität</w:t>
+        </w:r>
+        <w:r>
+          <w:rPr>
+            <w:noProof/>
+            <w:webHidden/>
+          </w:rPr>
+          <w:tab/>
+        </w:r>
+        <w:r>
+          <w:rPr>
+            <w:noProof/>
+            <w:webHidden/>
+          </w:rPr>
+          <w:fldChar w:fldCharType="begin"/>
+        </w:r>
+        <w:r>
+          <w:rPr>
+            <w:noProof/>
+            <w:webHidden/>
+          </w:rPr>
+          <w:instrText xml:space="preserve"> PAGEREF _Toc146220108 \h </w:instrText>
         </w:r>
         <w:r>
           <w:rPr>
@@ -17236,36 +17210,33 @@
     </w:p>
     <w:p>
       <w:pPr>
-        <w:pStyle w:val="Verzeichnis1"/>
+        <w:pStyle w:val="Verzeichnis2"/>
         <w:tabs>
+          <w:tab w:val="left" w:pos="1134"/>
           <w:tab w:val="right" w:leader="dot" w:pos="9062"/>
         </w:tabs>
         <w:rPr>
           <w:rFonts w:asciiTheme="minorHAnsi" w:eastAsiaTheme="minorEastAsia" w:hAnsiTheme="minorHAnsi" w:cstheme="minorBidi"/>
-          <w:b w:val="0"/>
           <w:noProof/>
           <w:kern w:val="2"/>
-          <w:sz w:val="22"/>
           <w:szCs w:val="22"/>
           <w:lang w:val="de-AT" w:eastAsia="de-AT"/>
           <w14:ligatures w14:val="standardContextual"/>
         </w:rPr>
       </w:pPr>
-      <w:hyperlink w:anchor="_Toc145439505" w:history="1">
+      <w:hyperlink w:anchor="_Toc146220109" w:history="1">
         <w:r>
           <w:rPr>
             <w:rStyle w:val="Hyperlink"/>
             <w:noProof/>
           </w:rPr>
-          <w:t>5</w:t>
+          <w:t>3.2</w:t>
         </w:r>
         <w:r>
           <w:rPr>
             <w:rFonts w:asciiTheme="minorHAnsi" w:eastAsiaTheme="minorEastAsia" w:hAnsiTheme="minorHAnsi" w:cstheme="minorBidi"/>
-            <w:b w:val="0"/>
             <w:noProof/>
             <w:kern w:val="2"/>
-            <w:sz w:val="22"/>
             <w:szCs w:val="22"/>
             <w:lang w:val="de-AT" w:eastAsia="de-AT"/>
             <w14:ligatures w14:val="standardContextual"/>
@@ -17277,7 +17248,7 @@
             <w:rStyle w:val="Hyperlink"/>
             <w:noProof/>
           </w:rPr>
-          <w:t>Vergleich der Code-Metriken</w:t>
+          <w:t>IntelliJ IDEA</w:t>
         </w:r>
         <w:r>
           <w:rPr>
@@ -17298,7 +17269,289 @@
             <w:noProof/>
             <w:webHidden/>
           </w:rPr>
-          <w:instrText xml:space="preserve"> PAGEREF _Toc145439505 \h </w:instrText>
+          <w:instrText xml:space="preserve"> PAGEREF _Toc146220109 \h </w:instrText>
+        </w:r>
+        <w:r>
+          <w:rPr>
+            <w:noProof/>
+            <w:webHidden/>
+          </w:rPr>
+        </w:r>
+        <w:r>
+          <w:rPr>
+            <w:noProof/>
+            <w:webHidden/>
+          </w:rPr>
+          <w:fldChar w:fldCharType="separate"/>
+        </w:r>
+        <w:r>
+          <w:rPr>
+            <w:noProof/>
+            <w:webHidden/>
+          </w:rPr>
+          <w:t>12</w:t>
+        </w:r>
+        <w:r>
+          <w:rPr>
+            <w:noProof/>
+            <w:webHidden/>
+          </w:rPr>
+          <w:fldChar w:fldCharType="end"/>
+        </w:r>
+      </w:hyperlink>
+    </w:p>
+    <w:p>
+      <w:pPr>
+        <w:pStyle w:val="Verzeichnis3"/>
+        <w:tabs>
+          <w:tab w:val="left" w:pos="1814"/>
+          <w:tab w:val="right" w:leader="dot" w:pos="9062"/>
+        </w:tabs>
+        <w:rPr>
+          <w:rFonts w:asciiTheme="minorHAnsi" w:eastAsiaTheme="minorEastAsia" w:hAnsiTheme="minorHAnsi" w:cstheme="minorBidi"/>
+          <w:noProof/>
+          <w:kern w:val="2"/>
+          <w:sz w:val="22"/>
+          <w:szCs w:val="22"/>
+          <w:lang w:val="de-AT" w:eastAsia="de-AT"/>
+          <w14:ligatures w14:val="standardContextual"/>
+        </w:rPr>
+      </w:pPr>
+      <w:hyperlink w:anchor="_Toc146220110" w:history="1">
+        <w:r>
+          <w:rPr>
+            <w:rStyle w:val="Hyperlink"/>
+            <w:noProof/>
+          </w:rPr>
+          <w:t>3.2.1</w:t>
+        </w:r>
+        <w:r>
+          <w:rPr>
+            <w:rFonts w:asciiTheme="minorHAnsi" w:eastAsiaTheme="minorEastAsia" w:hAnsiTheme="minorHAnsi" w:cstheme="minorBidi"/>
+            <w:noProof/>
+            <w:kern w:val="2"/>
+            <w:sz w:val="22"/>
+            <w:szCs w:val="22"/>
+            <w:lang w:val="de-AT" w:eastAsia="de-AT"/>
+            <w14:ligatures w14:val="standardContextual"/>
+          </w:rPr>
+          <w:tab/>
+        </w:r>
+        <w:r>
+          <w:rPr>
+            <w:rStyle w:val="Hyperlink"/>
+            <w:noProof/>
+          </w:rPr>
+          <w:t>Das Plugin Projekt</w:t>
+        </w:r>
+        <w:r>
+          <w:rPr>
+            <w:noProof/>
+            <w:webHidden/>
+          </w:rPr>
+          <w:tab/>
+        </w:r>
+        <w:r>
+          <w:rPr>
+            <w:noProof/>
+            <w:webHidden/>
+          </w:rPr>
+          <w:fldChar w:fldCharType="begin"/>
+        </w:r>
+        <w:r>
+          <w:rPr>
+            <w:noProof/>
+            <w:webHidden/>
+          </w:rPr>
+          <w:instrText xml:space="preserve"> PAGEREF _Toc146220110 \h </w:instrText>
+        </w:r>
+        <w:r>
+          <w:rPr>
+            <w:noProof/>
+            <w:webHidden/>
+          </w:rPr>
+        </w:r>
+        <w:r>
+          <w:rPr>
+            <w:noProof/>
+            <w:webHidden/>
+          </w:rPr>
+          <w:fldChar w:fldCharType="separate"/>
+        </w:r>
+        <w:r>
+          <w:rPr>
+            <w:noProof/>
+            <w:webHidden/>
+          </w:rPr>
+          <w:t>13</w:t>
+        </w:r>
+        <w:r>
+          <w:rPr>
+            <w:noProof/>
+            <w:webHidden/>
+          </w:rPr>
+          <w:fldChar w:fldCharType="end"/>
+        </w:r>
+      </w:hyperlink>
+    </w:p>
+    <w:p>
+      <w:pPr>
+        <w:pStyle w:val="Verzeichnis3"/>
+        <w:tabs>
+          <w:tab w:val="left" w:pos="1814"/>
+          <w:tab w:val="right" w:leader="dot" w:pos="9062"/>
+        </w:tabs>
+        <w:rPr>
+          <w:rFonts w:asciiTheme="minorHAnsi" w:eastAsiaTheme="minorEastAsia" w:hAnsiTheme="minorHAnsi" w:cstheme="minorBidi"/>
+          <w:noProof/>
+          <w:kern w:val="2"/>
+          <w:sz w:val="22"/>
+          <w:szCs w:val="22"/>
+          <w:lang w:val="de-AT" w:eastAsia="de-AT"/>
+          <w14:ligatures w14:val="standardContextual"/>
+        </w:rPr>
+      </w:pPr>
+      <w:hyperlink w:anchor="_Toc146220111" w:history="1">
+        <w:r>
+          <w:rPr>
+            <w:rStyle w:val="Hyperlink"/>
+            <w:noProof/>
+          </w:rPr>
+          <w:t>3.2.2</w:t>
+        </w:r>
+        <w:r>
+          <w:rPr>
+            <w:rFonts w:asciiTheme="minorHAnsi" w:eastAsiaTheme="minorEastAsia" w:hAnsiTheme="minorHAnsi" w:cstheme="minorBidi"/>
+            <w:noProof/>
+            <w:kern w:val="2"/>
+            <w:sz w:val="22"/>
+            <w:szCs w:val="22"/>
+            <w:lang w:val="de-AT" w:eastAsia="de-AT"/>
+            <w14:ligatures w14:val="standardContextual"/>
+          </w:rPr>
+          <w:tab/>
+        </w:r>
+        <w:r>
+          <w:rPr>
+            <w:rStyle w:val="Hyperlink"/>
+            <w:noProof/>
+          </w:rPr>
+          <w:t>Funktionalität</w:t>
+        </w:r>
+        <w:r>
+          <w:rPr>
+            <w:noProof/>
+            <w:webHidden/>
+          </w:rPr>
+          <w:tab/>
+        </w:r>
+        <w:r>
+          <w:rPr>
+            <w:noProof/>
+            <w:webHidden/>
+          </w:rPr>
+          <w:fldChar w:fldCharType="begin"/>
+        </w:r>
+        <w:r>
+          <w:rPr>
+            <w:noProof/>
+            <w:webHidden/>
+          </w:rPr>
+          <w:instrText xml:space="preserve"> PAGEREF _Toc146220111 \h </w:instrText>
+        </w:r>
+        <w:r>
+          <w:rPr>
+            <w:noProof/>
+            <w:webHidden/>
+          </w:rPr>
+        </w:r>
+        <w:r>
+          <w:rPr>
+            <w:noProof/>
+            <w:webHidden/>
+          </w:rPr>
+          <w:fldChar w:fldCharType="separate"/>
+        </w:r>
+        <w:r>
+          <w:rPr>
+            <w:noProof/>
+            <w:webHidden/>
+          </w:rPr>
+          <w:t>13</w:t>
+        </w:r>
+        <w:r>
+          <w:rPr>
+            <w:noProof/>
+            <w:webHidden/>
+          </w:rPr>
+          <w:fldChar w:fldCharType="end"/>
+        </w:r>
+      </w:hyperlink>
+    </w:p>
+    <w:p>
+      <w:pPr>
+        <w:pStyle w:val="Verzeichnis3"/>
+        <w:tabs>
+          <w:tab w:val="left" w:pos="1814"/>
+          <w:tab w:val="right" w:leader="dot" w:pos="9062"/>
+        </w:tabs>
+        <w:rPr>
+          <w:rFonts w:asciiTheme="minorHAnsi" w:eastAsiaTheme="minorEastAsia" w:hAnsiTheme="minorHAnsi" w:cstheme="minorBidi"/>
+          <w:noProof/>
+          <w:kern w:val="2"/>
+          <w:sz w:val="22"/>
+          <w:szCs w:val="22"/>
+          <w:lang w:val="de-AT" w:eastAsia="de-AT"/>
+          <w14:ligatures w14:val="standardContextual"/>
+        </w:rPr>
+      </w:pPr>
+      <w:hyperlink w:anchor="_Toc146220112" w:history="1">
+        <w:r>
+          <w:rPr>
+            <w:rStyle w:val="Hyperlink"/>
+            <w:noProof/>
+          </w:rPr>
+          <w:t>3.2.3</w:t>
+        </w:r>
+        <w:r>
+          <w:rPr>
+            <w:rFonts w:asciiTheme="minorHAnsi" w:eastAsiaTheme="minorEastAsia" w:hAnsiTheme="minorHAnsi" w:cstheme="minorBidi"/>
+            <w:noProof/>
+            <w:kern w:val="2"/>
+            <w:sz w:val="22"/>
+            <w:szCs w:val="22"/>
+            <w:lang w:val="de-AT" w:eastAsia="de-AT"/>
+            <w14:ligatures w14:val="standardContextual"/>
+          </w:rPr>
+          <w:tab/>
+        </w:r>
+        <w:r>
+          <w:rPr>
+            <w:rStyle w:val="Hyperlink"/>
+            <w:noProof/>
+          </w:rPr>
+          <w:t>IntelliJ IDEA Flora Plugin</w:t>
+        </w:r>
+        <w:r>
+          <w:rPr>
+            <w:noProof/>
+            <w:webHidden/>
+          </w:rPr>
+          <w:tab/>
+        </w:r>
+        <w:r>
+          <w:rPr>
+            <w:noProof/>
+            <w:webHidden/>
+          </w:rPr>
+          <w:fldChar w:fldCharType="begin"/>
+        </w:r>
+        <w:r>
+          <w:rPr>
+            <w:noProof/>
+            <w:webHidden/>
+          </w:rPr>
+          <w:instrText xml:space="preserve"> PAGEREF _Toc146220112 \h </w:instrText>
         </w:r>
         <w:r>
           <w:rPr>
@@ -17346,7 +17599,197 @@
           <w14:ligatures w14:val="standardContextual"/>
         </w:rPr>
       </w:pPr>
-      <w:hyperlink w:anchor="_Toc145439506" w:history="1">
+      <w:hyperlink w:anchor="_Toc146220113" w:history="1">
+        <w:r>
+          <w:rPr>
+            <w:rStyle w:val="Hyperlink"/>
+            <w:noProof/>
+          </w:rPr>
+          <w:t>4</w:t>
+        </w:r>
+        <w:r>
+          <w:rPr>
+            <w:rFonts w:asciiTheme="minorHAnsi" w:eastAsiaTheme="minorEastAsia" w:hAnsiTheme="minorHAnsi" w:cstheme="minorBidi"/>
+            <w:b w:val="0"/>
+            <w:noProof/>
+            <w:kern w:val="2"/>
+            <w:sz w:val="22"/>
+            <w:szCs w:val="22"/>
+            <w:lang w:val="de-AT" w:eastAsia="de-AT"/>
+            <w14:ligatures w14:val="standardContextual"/>
+          </w:rPr>
+          <w:tab/>
+        </w:r>
+        <w:r>
+          <w:rPr>
+            <w:rStyle w:val="Hyperlink"/>
+            <w:noProof/>
+          </w:rPr>
+          <w:t>Codebeispiel: Recent Changes Plugin</w:t>
+        </w:r>
+        <w:r>
+          <w:rPr>
+            <w:noProof/>
+            <w:webHidden/>
+          </w:rPr>
+          <w:tab/>
+        </w:r>
+        <w:r>
+          <w:rPr>
+            <w:noProof/>
+            <w:webHidden/>
+          </w:rPr>
+          <w:fldChar w:fldCharType="begin"/>
+        </w:r>
+        <w:r>
+          <w:rPr>
+            <w:noProof/>
+            <w:webHidden/>
+          </w:rPr>
+          <w:instrText xml:space="preserve"> PAGEREF _Toc146220113 \h </w:instrText>
+        </w:r>
+        <w:r>
+          <w:rPr>
+            <w:noProof/>
+            <w:webHidden/>
+          </w:rPr>
+        </w:r>
+        <w:r>
+          <w:rPr>
+            <w:noProof/>
+            <w:webHidden/>
+          </w:rPr>
+          <w:fldChar w:fldCharType="separate"/>
+        </w:r>
+        <w:r>
+          <w:rPr>
+            <w:noProof/>
+            <w:webHidden/>
+          </w:rPr>
+          <w:t>16</w:t>
+        </w:r>
+        <w:r>
+          <w:rPr>
+            <w:noProof/>
+            <w:webHidden/>
+          </w:rPr>
+          <w:fldChar w:fldCharType="end"/>
+        </w:r>
+      </w:hyperlink>
+    </w:p>
+    <w:p>
+      <w:pPr>
+        <w:pStyle w:val="Verzeichnis1"/>
+        <w:tabs>
+          <w:tab w:val="right" w:leader="dot" w:pos="9062"/>
+        </w:tabs>
+        <w:rPr>
+          <w:rFonts w:asciiTheme="minorHAnsi" w:eastAsiaTheme="minorEastAsia" w:hAnsiTheme="minorHAnsi" w:cstheme="minorBidi"/>
+          <w:b w:val="0"/>
+          <w:noProof/>
+          <w:kern w:val="2"/>
+          <w:sz w:val="22"/>
+          <w:szCs w:val="22"/>
+          <w:lang w:val="de-AT" w:eastAsia="de-AT"/>
+          <w14:ligatures w14:val="standardContextual"/>
+        </w:rPr>
+      </w:pPr>
+      <w:hyperlink w:anchor="_Toc146220114" w:history="1">
+        <w:r>
+          <w:rPr>
+            <w:rStyle w:val="Hyperlink"/>
+            <w:noProof/>
+          </w:rPr>
+          <w:t>5</w:t>
+        </w:r>
+        <w:r>
+          <w:rPr>
+            <w:rFonts w:asciiTheme="minorHAnsi" w:eastAsiaTheme="minorEastAsia" w:hAnsiTheme="minorHAnsi" w:cstheme="minorBidi"/>
+            <w:b w:val="0"/>
+            <w:noProof/>
+            <w:kern w:val="2"/>
+            <w:sz w:val="22"/>
+            <w:szCs w:val="22"/>
+            <w:lang w:val="de-AT" w:eastAsia="de-AT"/>
+            <w14:ligatures w14:val="standardContextual"/>
+          </w:rPr>
+          <w:tab/>
+        </w:r>
+        <w:r>
+          <w:rPr>
+            <w:rStyle w:val="Hyperlink"/>
+            <w:noProof/>
+          </w:rPr>
+          <w:t>Vergleich der Code-Metriken</w:t>
+        </w:r>
+        <w:r>
+          <w:rPr>
+            <w:noProof/>
+            <w:webHidden/>
+          </w:rPr>
+          <w:tab/>
+        </w:r>
+        <w:r>
+          <w:rPr>
+            <w:noProof/>
+            <w:webHidden/>
+          </w:rPr>
+          <w:fldChar w:fldCharType="begin"/>
+        </w:r>
+        <w:r>
+          <w:rPr>
+            <w:noProof/>
+            <w:webHidden/>
+          </w:rPr>
+          <w:instrText xml:space="preserve"> PAGEREF _Toc146220114 \h </w:instrText>
+        </w:r>
+        <w:r>
+          <w:rPr>
+            <w:noProof/>
+            <w:webHidden/>
+          </w:rPr>
+        </w:r>
+        <w:r>
+          <w:rPr>
+            <w:noProof/>
+            <w:webHidden/>
+          </w:rPr>
+          <w:fldChar w:fldCharType="separate"/>
+        </w:r>
+        <w:r>
+          <w:rPr>
+            <w:noProof/>
+            <w:webHidden/>
+          </w:rPr>
+          <w:t>17</w:t>
+        </w:r>
+        <w:r>
+          <w:rPr>
+            <w:noProof/>
+            <w:webHidden/>
+          </w:rPr>
+          <w:fldChar w:fldCharType="end"/>
+        </w:r>
+      </w:hyperlink>
+    </w:p>
+    <w:p>
+      <w:pPr>
+        <w:pStyle w:val="Verzeichnis1"/>
+        <w:tabs>
+          <w:tab w:val="right" w:leader="dot" w:pos="9062"/>
+        </w:tabs>
+        <w:rPr>
+          <w:rFonts w:asciiTheme="minorHAnsi" w:eastAsiaTheme="minorEastAsia" w:hAnsiTheme="minorHAnsi" w:cstheme="minorBidi"/>
+          <w:b w:val="0"/>
+          <w:noProof/>
+          <w:kern w:val="2"/>
+          <w:sz w:val="22"/>
+          <w:szCs w:val="22"/>
+          <w:lang w:val="de-AT" w:eastAsia="de-AT"/>
+          <w14:ligatures w14:val="standardContextual"/>
+        </w:rPr>
+      </w:pPr>
+      <w:hyperlink w:anchor="_Toc146220115" w:history="1">
         <w:r>
           <w:rPr>
             <w:rStyle w:val="Hyperlink"/>
@@ -17393,7 +17836,7 @@
             <w:noProof/>
             <w:webHidden/>
           </w:rPr>
-          <w:instrText xml:space="preserve"> PAGEREF _Toc145439506 \h </w:instrText>
+          <w:instrText xml:space="preserve"> PAGEREF _Toc146220115 \h </w:instrText>
         </w:r>
         <w:r>
           <w:rPr>
@@ -17413,82 +17856,7 @@
             <w:noProof/>
             <w:webHidden/>
           </w:rPr>
-          <w:t>14</w:t>
-        </w:r>
-        <w:r>
-          <w:rPr>
-            <w:noProof/>
-            <w:webHidden/>
-          </w:rPr>
-          <w:fldChar w:fldCharType="end"/>
-        </w:r>
-      </w:hyperlink>
-    </w:p>
-    <w:p>
-      <w:pPr>
-        <w:pStyle w:val="Verzeichnis1"/>
-        <w:tabs>
-          <w:tab w:val="right" w:leader="dot" w:pos="9062"/>
-        </w:tabs>
-        <w:rPr>
-          <w:rFonts w:asciiTheme="minorHAnsi" w:eastAsiaTheme="minorEastAsia" w:hAnsiTheme="minorHAnsi" w:cstheme="minorBidi"/>
-          <w:b w:val="0"/>
-          <w:noProof/>
-          <w:kern w:val="2"/>
-          <w:sz w:val="22"/>
-          <w:szCs w:val="22"/>
-          <w:lang w:val="de-AT" w:eastAsia="de-AT"/>
-          <w14:ligatures w14:val="standardContextual"/>
-        </w:rPr>
-      </w:pPr>
-      <w:hyperlink w:anchor="_Toc145439507" w:history="1">
-        <w:r>
-          <w:rPr>
-            <w:rStyle w:val="Hyperlink"/>
-            <w:noProof/>
-          </w:rPr>
-          <w:t>Referenzen</w:t>
-        </w:r>
-        <w:r>
-          <w:rPr>
-            <w:noProof/>
-            <w:webHidden/>
-          </w:rPr>
-          <w:tab/>
-        </w:r>
-        <w:r>
-          <w:rPr>
-            <w:noProof/>
-            <w:webHidden/>
-          </w:rPr>
-          <w:fldChar w:fldCharType="begin"/>
-        </w:r>
-        <w:r>
-          <w:rPr>
-            <w:noProof/>
-            <w:webHidden/>
-          </w:rPr>
-          <w:instrText xml:space="preserve"> PAGEREF _Toc145439507 \h </w:instrText>
-        </w:r>
-        <w:r>
-          <w:rPr>
-            <w:noProof/>
-            <w:webHidden/>
-          </w:rPr>
-        </w:r>
-        <w:r>
-          <w:rPr>
-            <w:noProof/>
-            <w:webHidden/>
-          </w:rPr>
-          <w:fldChar w:fldCharType="separate"/>
-        </w:r>
-        <w:r>
-          <w:rPr>
-            <w:noProof/>
-            <w:webHidden/>
-          </w:rPr>
-          <w:t>15</w:t>
+          <w:t>18</w:t>
         </w:r>
         <w:r>
           <w:rPr>
@@ -17513,13 +17881,6 @@
       </w:r>
     </w:p>
     <w:p>
-      <w:pPr>
-        <w:rPr>
-          <w:lang w:val="de-DE"/>
-        </w:rPr>
-      </w:pPr>
-    </w:p>
-    <w:p>
       <w:r>
         <w:br w:type="page"/>
       </w:r>
@@ -17528,22 +17889,26 @@
       <w:pPr>
         <w:pStyle w:val="Gliederungsebene1"/>
       </w:pPr>
-      <w:bookmarkStart w:id="3" w:name="_Toc145439496"/>
+      <w:bookmarkStart w:id="3" w:name="_Toc146048432"/>
+      <w:bookmarkStart w:id="4" w:name="_Toc146220098"/>
       <w:r>
         <w:lastRenderedPageBreak/>
         <w:t>Einleitung</w:t>
       </w:r>
       <w:bookmarkEnd w:id="3"/>
+      <w:bookmarkEnd w:id="4"/>
     </w:p>
     <w:p>
       <w:pPr>
         <w:pStyle w:val="Gliederungsebene2"/>
       </w:pPr>
-      <w:bookmarkStart w:id="4" w:name="_Toc145439497"/>
+      <w:bookmarkStart w:id="5" w:name="_Toc146048433"/>
+      <w:bookmarkStart w:id="6" w:name="_Toc146220099"/>
       <w:r>
         <w:t>Motivation</w:t>
       </w:r>
-      <w:bookmarkEnd w:id="4"/>
+      <w:bookmarkEnd w:id="5"/>
+      <w:bookmarkEnd w:id="6"/>
     </w:p>
     <w:p>
       <w:r>
@@ -17670,25 +18035,29 @@
       <w:pPr>
         <w:pStyle w:val="Gliederungsebene2"/>
       </w:pPr>
-      <w:bookmarkStart w:id="5" w:name="_Toc145439498"/>
+      <w:bookmarkStart w:id="7" w:name="_Toc146048434"/>
+      <w:bookmarkStart w:id="8" w:name="_Toc146220100"/>
       <w:r>
         <w:t>Ziel</w:t>
       </w:r>
-      <w:bookmarkEnd w:id="5"/>
+      <w:bookmarkEnd w:id="7"/>
+      <w:bookmarkEnd w:id="8"/>
     </w:p>
     <w:p/>
     <w:p>
       <w:pPr>
         <w:pStyle w:val="Gliederungsebene2"/>
       </w:pPr>
-      <w:bookmarkStart w:id="6" w:name="_Toc145439499"/>
+      <w:bookmarkStart w:id="9" w:name="_Toc146048435"/>
+      <w:bookmarkStart w:id="10" w:name="_Toc146220101"/>
       <w:r>
         <w:t>Aufbau</w:t>
       </w:r>
       <w:r>
         <w:t xml:space="preserve"> der Arbeit</w:t>
       </w:r>
-      <w:bookmarkEnd w:id="6"/>
+      <w:bookmarkEnd w:id="9"/>
+      <w:bookmarkEnd w:id="10"/>
     </w:p>
     <w:p/>
     <w:p>
@@ -17700,7 +18069,8 @@
       <w:pPr>
         <w:pStyle w:val="Gliederungsebene1"/>
       </w:pPr>
-      <w:bookmarkStart w:id="7" w:name="_Toc145439500"/>
+      <w:bookmarkStart w:id="11" w:name="_Toc146048436"/>
+      <w:bookmarkStart w:id="12" w:name="_Toc146220102"/>
       <w:r>
         <w:lastRenderedPageBreak/>
         <w:t xml:space="preserve">Vergleich der </w:t>
@@ -17711,20 +18081,23 @@
       <w:r>
         <w:t>lattformen</w:t>
       </w:r>
-      <w:bookmarkEnd w:id="7"/>
+      <w:bookmarkEnd w:id="11"/>
+      <w:bookmarkEnd w:id="12"/>
     </w:p>
     <w:p>
       <w:pPr>
         <w:pStyle w:val="Gliederungsebene2"/>
       </w:pPr>
-      <w:bookmarkStart w:id="8" w:name="_Toc145439501"/>
+      <w:bookmarkStart w:id="13" w:name="_Toc146048437"/>
+      <w:bookmarkStart w:id="14" w:name="_Toc146220103"/>
       <w:r>
         <w:t>Visual Studio</w:t>
       </w:r>
       <w:r>
         <w:t xml:space="preserve"> Code</w:t>
       </w:r>
-      <w:bookmarkEnd w:id="8"/>
+      <w:bookmarkEnd w:id="13"/>
+      <w:bookmarkEnd w:id="14"/>
     </w:p>
     <w:p>
       <w:r>
@@ -17840,14 +18213,16 @@
       <w:pPr>
         <w:pStyle w:val="Gliederungsebene2"/>
       </w:pPr>
-      <w:bookmarkStart w:id="9" w:name="_Toc145439502"/>
+      <w:bookmarkStart w:id="15" w:name="_Toc146048438"/>
+      <w:bookmarkStart w:id="16" w:name="_Toc146220104"/>
       <w:r>
         <w:t>IntelliJ</w:t>
       </w:r>
       <w:r>
         <w:t xml:space="preserve"> IDEA</w:t>
       </w:r>
-      <w:bookmarkEnd w:id="9"/>
+      <w:bookmarkEnd w:id="15"/>
+      <w:bookmarkEnd w:id="16"/>
     </w:p>
     <w:p>
       <w:r>
@@ -18153,7 +18528,8 @@
       <w:pPr>
         <w:pStyle w:val="Gliederungsebene1"/>
       </w:pPr>
-      <w:bookmarkStart w:id="10" w:name="_Toc145439503"/>
+      <w:bookmarkStart w:id="17" w:name="_Toc146048439"/>
+      <w:bookmarkStart w:id="18" w:name="_Toc146220105"/>
       <w:r>
         <w:lastRenderedPageBreak/>
         <w:t>Vergleich der angebotenen Funktionalität</w:t>
@@ -18161,31 +18537,42 @@
       <w:r>
         <w:t xml:space="preserve"> und deren Anwendbarkeit</w:t>
       </w:r>
-      <w:bookmarkEnd w:id="10"/>
+      <w:bookmarkEnd w:id="17"/>
+      <w:bookmarkEnd w:id="18"/>
     </w:p>
     <w:p>
       <w:pPr>
         <w:pStyle w:val="Gliederungsebene2"/>
       </w:pPr>
+      <w:bookmarkStart w:id="19" w:name="_Toc146048440"/>
+      <w:bookmarkStart w:id="20" w:name="_Toc146220106"/>
       <w:r>
         <w:t>Visual Studio Code</w:t>
       </w:r>
+      <w:bookmarkEnd w:id="19"/>
+      <w:bookmarkEnd w:id="20"/>
     </w:p>
     <w:p>
       <w:pPr>
         <w:pStyle w:val="Gliederungsebene3"/>
       </w:pPr>
+      <w:bookmarkStart w:id="21" w:name="_Toc146048441"/>
+      <w:bookmarkStart w:id="22" w:name="_Toc146220107"/>
       <w:r>
         <w:t>Das Plugin Projekt</w:t>
       </w:r>
+      <w:bookmarkEnd w:id="21"/>
+      <w:bookmarkEnd w:id="22"/>
     </w:p>
     <w:p>
       <w:pPr>
         <w:pStyle w:val="Gliederungsebene4"/>
       </w:pPr>
+      <w:bookmarkStart w:id="23" w:name="_Toc146048442"/>
       <w:r>
         <w:t>Setup eines Plugin Projekts</w:t>
       </w:r>
+      <w:bookmarkEnd w:id="23"/>
     </w:p>
     <w:p>
       <w:r>
@@ -18214,9 +18601,11 @@
       <w:pPr>
         <w:pStyle w:val="Gliederungsebene4"/>
       </w:pPr>
+      <w:bookmarkStart w:id="24" w:name="_Toc146048443"/>
       <w:r>
         <w:t>Aufbau eines Plugins</w:t>
       </w:r>
+      <w:bookmarkEnd w:id="24"/>
     </w:p>
     <w:p>
       <w:r>
@@ -18385,18 +18774,24 @@
       <w:pPr>
         <w:pStyle w:val="Gliederungsebene3"/>
       </w:pPr>
+      <w:bookmarkStart w:id="25" w:name="_Toc146048444"/>
+      <w:bookmarkStart w:id="26" w:name="_Toc146220108"/>
       <w:r>
         <w:lastRenderedPageBreak/>
         <w:t>Funktionalität</w:t>
       </w:r>
+      <w:bookmarkEnd w:id="25"/>
+      <w:bookmarkEnd w:id="26"/>
     </w:p>
     <w:p>
       <w:pPr>
         <w:pStyle w:val="Gliederungsebene4"/>
       </w:pPr>
+      <w:bookmarkStart w:id="27" w:name="_Toc146048445"/>
       <w:r>
         <w:t>Ausführbarer Code (Commands)</w:t>
       </w:r>
+      <w:bookmarkEnd w:id="27"/>
     </w:p>
     <w:p>
       <w:r>
@@ -18477,6 +18872,7 @@
       <w:pPr>
         <w:pStyle w:val="Gliederungsebene4"/>
       </w:pPr>
+      <w:bookmarkStart w:id="28" w:name="_Toc146048446"/>
       <w:r>
         <w:t>Persistente Speicherung (Data Storage, Settings</w:t>
       </w:r>
@@ -18486,180 +18882,487 @@
       <w:r>
         <w:t>)</w:t>
       </w:r>
+      <w:bookmarkEnd w:id="28"/>
     </w:p>
     <w:p/>
     <w:p>
       <w:pPr>
         <w:pStyle w:val="Gliederungsebene4"/>
       </w:pPr>
+      <w:bookmarkStart w:id="29" w:name="_Toc146048447"/>
       <w:r>
         <w:t>Code Completion</w:t>
       </w:r>
+      <w:bookmarkEnd w:id="29"/>
     </w:p>
     <w:p/>
     <w:p>
       <w:pPr>
         <w:pStyle w:val="Gliederungsebene4"/>
       </w:pPr>
+      <w:bookmarkStart w:id="30" w:name="_Toc146048448"/>
       <w:r>
         <w:t>Benutzerdefinierte Sprachen</w:t>
       </w:r>
+      <w:bookmarkEnd w:id="30"/>
     </w:p>
     <w:p/>
     <w:p>
       <w:pPr>
         <w:pStyle w:val="Gliederungsebene4"/>
       </w:pPr>
+      <w:bookmarkStart w:id="31" w:name="_Toc146048449"/>
       <w:r>
         <w:t>Nutzerinteraktion</w:t>
       </w:r>
+      <w:bookmarkEnd w:id="31"/>
+    </w:p>
+    <w:p>
+      <w:r>
+        <w:t>Um ein Plugin auch interaktiv gestalten zu können, bietet Visual Studio Code viele verschiedene Schnittstellen zum User an.</w:t>
+      </w:r>
+      <w:r>
+        <w:t xml:space="preserve"> </w:t>
+      </w:r>
+    </w:p>
+    <w:p>
+      <w:r>
+        <w:t>Die wahrscheinlich einfachste wurde bereits oben im Abschnitt Commands beschrieben. Der Nutzer kann also einen Befehl absetzen und ein bestimmter Algorithmus wird ausgeführt.</w:t>
+      </w:r>
+    </w:p>
+    <w:p>
+      <w:r>
+        <w:t>Um den Zugriff auf Commands etwas einfacher und intuitiver zu gestalten, können Keybindings definiert werden. Man legt dafür eine Tastenkombination fest welche, wenn gedrückt, den Command absetzt.</w:t>
+      </w:r>
+      <w:r>
+        <w:t xml:space="preserve"> Noch einfacher </w:t>
+      </w:r>
+      <w:r>
+        <w:t>wird es für den User wenn das Plugin einen Menüeintrag bereitstellt</w:t>
+      </w:r>
+      <w:r>
+        <w:t>.</w:t>
+      </w:r>
+      <w:r>
+        <w:t xml:space="preserve"> Solche Menüs können an vielen verschiedenen Stellen im IDE eingehängt werden. Gängige Positionen hierfür sind zum Beispiel die Titelleiste des Editors, verschiedene Kontext (Rechtsklick) Menüs, der Dialog für das Anlegen einer neuen Datei</w:t>
+      </w:r>
+      <w:r>
+        <w:t xml:space="preserve">, die Titelleiste </w:t>
+      </w:r>
+      <w:r>
+        <w:t>einer bestimmten View</w:t>
+      </w:r>
+      <w:r>
+        <w:t xml:space="preserve"> oder ein beliebiges von dem Plugin beigesteuertes Submenü in der Menüleiste.</w:t>
+      </w:r>
+    </w:p>
+    <w:p>
+      <w:r>
+        <w:t>Um de</w:t>
+      </w:r>
+      <w:r>
+        <w:t>n</w:t>
+      </w:r>
+      <w:r>
+        <w:t xml:space="preserve"> Nutze</w:t>
+      </w:r>
+      <w:r>
+        <w:t>rInnen</w:t>
+      </w:r>
+      <w:r>
+        <w:t xml:space="preserve"> auch Feedback über die Ausführung des Plugin Codes zu geben </w:t>
+      </w:r>
+      <w:r>
+        <w:t>ist in</w:t>
+      </w:r>
+      <w:r>
+        <w:t xml:space="preserve"> VS Code </w:t>
+      </w:r>
+      <w:r>
+        <w:t xml:space="preserve">für drei allgemeine Anwendungsfälle vorgesorgt. Um den NutzerInnen eine kurze Rückmeldung zu geben können </w:t>
+      </w:r>
+      <w:r>
+        <w:t>am besten</w:t>
+      </w:r>
+      <w:r>
+        <w:t xml:space="preserve"> Notifications genutzt werden. Diese zeigen eine Kurze Nachricht an, welche </w:t>
+      </w:r>
+      <w:r>
+        <w:lastRenderedPageBreak/>
+        <w:t>im Stil einer Information, einer Warnung oder einer Error Meldung dargestellt werden kann. Um einen längeren Fluss von Ausgaben (wie zum Beispiel Log-Nachrichten des Plugins) anzuzeigen können Output Channels genutzt werden. An diese können Textzeilen nach und nach angehängt werden und sie werden dem User dann in einem Terminalartigen Fenster präsentiert. In vielen fällen reicht es schon als Feedback einen einfachen Ladebalken anzuzeigen</w:t>
+      </w:r>
+      <w:r>
+        <w:t xml:space="preserve">. So kann dem User klar gemacht werden, dass das Plugin immer noch </w:t>
+      </w:r>
+      <w:r>
+        <w:t>arbeitet</w:t>
+      </w:r>
+      <w:r>
+        <w:t xml:space="preserve"> und noch kein Fehler aufgetreten ist</w:t>
+      </w:r>
+      <w:r>
+        <w:t>. Für diesen Anwendungsfall kann die Progress API genutzt werden.</w:t>
+      </w:r>
+    </w:p>
+    <w:p>
+      <w:r>
+        <w:t xml:space="preserve">Natürlich braucht es während der Ausführung von Plugin Code häufig auch Eingaben der Nutzerinnen. Die </w:t>
+      </w:r>
+      <w:r>
+        <w:t>einfachste Form bieten hier der Quick Pick Dialog und der File Picker Dialog.</w:t>
+      </w:r>
+      <w:r>
+        <w:t xml:space="preserve"> Mit Quick Pick können vom User eine Reihe von Eingaben verlangt werden. Dabei ist es möglich fixe Optionen vorzugeben, den User </w:t>
+      </w:r>
+      <w:r>
+        <w:t>selbst</w:t>
+      </w:r>
+      <w:r>
+        <w:t xml:space="preserve"> etwas eingeben zu lassen, oder den Input per zusätzlichem Code zu validieren.</w:t>
+      </w:r>
+      <w:r>
+        <w:t xml:space="preserve"> Mithilfe des File Pickers können per Dialog auch Ordner oder Dateien im Dateisystem ausgewählt werden.</w:t>
+      </w:r>
+    </w:p>
+    <w:p>
+      <w:r>
+        <w:t>Sollten diese Features immer noch nicht reichen</w:t>
+      </w:r>
+      <w:r>
+        <w:t>,</w:t>
+      </w:r>
+      <w:r>
+        <w:t xml:space="preserve"> gibt es auch noch die Möglichkeit eigene Views in VS Code anzuzeigen und </w:t>
+      </w:r>
+      <w:r>
+        <w:t>damit die sogenannte „Workbench“ zu erweitern.</w:t>
+      </w:r>
+    </w:p>
+    <w:p>
+      <w:pPr>
+        <w:pStyle w:val="Gliederungsebene4"/>
+      </w:pPr>
+      <w:bookmarkStart w:id="32" w:name="_Toc146048450"/>
+      <w:r>
+        <w:t>Themes</w:t>
+      </w:r>
+      <w:bookmarkEnd w:id="32"/>
     </w:p>
     <w:p/>
     <w:p>
       <w:pPr>
         <w:pStyle w:val="Gliederungsebene4"/>
       </w:pPr>
-      <w:r>
-        <w:t>Themes</w:t>
-      </w:r>
+      <w:bookmarkStart w:id="33" w:name="_Toc146048451"/>
+      <w:r>
+        <w:t>Debugger</w:t>
+      </w:r>
+      <w:bookmarkEnd w:id="33"/>
     </w:p>
     <w:p/>
     <w:p>
       <w:pPr>
         <w:pStyle w:val="Gliederungsebene4"/>
       </w:pPr>
-      <w:r>
-        <w:t>Debugger</w:t>
-      </w:r>
+      <w:bookmarkStart w:id="34" w:name="_Toc146048452"/>
+      <w:r>
+        <w:t>Unit Tests für den Plugin Code</w:t>
+      </w:r>
+      <w:bookmarkEnd w:id="34"/>
+    </w:p>
+    <w:p/>
+    <w:p>
+      <w:pPr>
+        <w:pStyle w:val="Gliederungsebene2"/>
+      </w:pPr>
+      <w:bookmarkStart w:id="35" w:name="_Toc146048453"/>
+      <w:bookmarkStart w:id="36" w:name="_Toc146220109"/>
+      <w:r>
+        <w:t>IntelliJ IDEA</w:t>
+      </w:r>
+      <w:bookmarkEnd w:id="35"/>
+      <w:bookmarkEnd w:id="36"/>
+    </w:p>
+    <w:p>
+      <w:pPr>
+        <w:pStyle w:val="Gliederungsebene3"/>
+      </w:pPr>
+      <w:bookmarkStart w:id="37" w:name="_Toc146048454"/>
+      <w:bookmarkStart w:id="38" w:name="_Toc146220110"/>
+      <w:r>
+        <w:t>Das Plugin Projekt</w:t>
+      </w:r>
+      <w:bookmarkEnd w:id="37"/>
+      <w:bookmarkEnd w:id="38"/>
+    </w:p>
+    <w:p>
+      <w:pPr>
+        <w:pStyle w:val="Gliederungsebene4"/>
+      </w:pPr>
+      <w:bookmarkStart w:id="39" w:name="_Toc146048455"/>
+      <w:r>
+        <w:t>Setup eines Plugin Projekts</w:t>
+      </w:r>
+      <w:bookmarkEnd w:id="39"/>
     </w:p>
     <w:p/>
     <w:p>
       <w:pPr>
         <w:pStyle w:val="Gliederungsebene4"/>
       </w:pPr>
-      <w:r>
-        <w:t>Unit Tests für den Plugin Code</w:t>
-      </w:r>
+      <w:bookmarkStart w:id="40" w:name="_Toc146048456"/>
+      <w:r>
+        <w:t>Aufbau eines Plugins</w:t>
+      </w:r>
+      <w:bookmarkEnd w:id="40"/>
     </w:p>
-    <w:p/>
     <w:p>
       <w:pPr>
-        <w:pStyle w:val="Gliederungsebene2"/>
+        <w:pStyle w:val="Listenabsatz"/>
       </w:pPr>
-      <w:r>
-        <w:t>IntelliJ IDEA</w:t>
-      </w:r>
     </w:p>
     <w:p>
       <w:pPr>
         <w:pStyle w:val="Gliederungsebene3"/>
       </w:pPr>
+      <w:bookmarkStart w:id="41" w:name="_Toc146220111"/>
+      <w:r>
+        <w:t>Funktionalität</w:t>
+      </w:r>
+      <w:bookmarkEnd w:id="41"/>
+    </w:p>
+    <w:p/>
+    <w:p>
+      <w:r>
+        <w:t>Ausführbarer Code (Actions)</w:t>
+      </w:r>
+    </w:p>
+    <w:p/>
+    <w:p>
+      <w:r>
+        <w:t>Persistente Speicherung (Data Storage, Settings, Secrets)</w:t>
+      </w:r>
+    </w:p>
+    <w:p/>
+    <w:p>
       <w:r>
         <w:lastRenderedPageBreak/>
-        <w:t>Das Plugin Projekt</w:t>
+        <w:t>Event Listener</w:t>
       </w:r>
     </w:p>
+    <w:p/>
     <w:p>
-      <w:pPr>
-        <w:pStyle w:val="Gliederungsebene4"/>
-      </w:pPr>
-      <w:r>
-        <w:t>Setup eines Plugin Projekts</w:t>
+      <w:r>
+        <w:t>Services</w:t>
+      </w:r>
+    </w:p>
+    <w:p/>
+    <w:p>
+      <w:r>
+        <w:t>Extension Points</w:t>
+      </w:r>
+    </w:p>
+    <w:p/>
+    <w:p>
+      <w:r>
+        <w:t>Code Completion</w:t>
+      </w:r>
+    </w:p>
+    <w:p/>
+    <w:p>
+      <w:r>
+        <w:t>Benutzerdefinierte Sprachen</w:t>
+      </w:r>
+    </w:p>
+    <w:p/>
+    <w:p>
+      <w:r>
+        <w:t>Themes</w:t>
+      </w:r>
+    </w:p>
+    <w:p/>
+    <w:p>
+      <w:r>
+        <w:t>Debugger?</w:t>
+      </w:r>
+    </w:p>
+    <w:p/>
+    <w:p>
+      <w:r>
+        <w:t>Unit Tests für den Plugin Code</w:t>
       </w:r>
     </w:p>
     <w:p/>
     <w:p>
       <w:pPr>
-        <w:pStyle w:val="Gliederungsebene4"/>
+        <w:pStyle w:val="Gliederungsebene3"/>
       </w:pPr>
-      <w:r>
-        <w:t>Aufbau eines Plugins</w:t>
-      </w:r>
+      <w:bookmarkStart w:id="42" w:name="_Toc146220112"/>
+      <w:r>
+        <w:t>IntelliJ IDEA Flora Plugin</w:t>
+      </w:r>
+      <w:bookmarkEnd w:id="42"/>
     </w:p>
     <w:p>
       <w:r>
-        <w:t>Ausführbarer Code (Actions)</w:t>
-      </w:r>
-    </w:p>
-    <w:p/>
-    <w:p>
-      <w:r>
-        <w:t>Persistente Speicherung (Data Storage, Settings, Secrets)</w:t>
-      </w:r>
-    </w:p>
-    <w:p/>
-    <w:p>
-      <w:r>
-        <w:t>Event Listener</w:t>
-      </w:r>
-    </w:p>
-    <w:p/>
-    <w:p>
-      <w:r>
-        <w:t>Services</w:t>
-      </w:r>
-    </w:p>
-    <w:p/>
-    <w:p>
-      <w:r>
-        <w:t>Extension Points</w:t>
-      </w:r>
-    </w:p>
-    <w:p/>
-    <w:p>
-      <w:r>
-        <w:t>Code Completion</w:t>
-      </w:r>
-    </w:p>
-    <w:p/>
-    <w:p>
-      <w:r>
-        <w:t>Benutzerdefinierte Sprachen</w:t>
-      </w:r>
-    </w:p>
-    <w:p/>
-    <w:p>
-      <w:r>
-        <w:t>Themes</w:t>
-      </w:r>
-    </w:p>
-    <w:p/>
-    <w:p>
-      <w:r>
-        <w:t>Debugger?</w:t>
-      </w:r>
-    </w:p>
-    <w:p/>
-    <w:p>
-      <w:r>
-        <w:t>Unit Tests für den Plugin Code</w:t>
-      </w:r>
-    </w:p>
-    <w:p/>
-    <w:p>
-      <w:pPr>
-        <w:rPr>
-          <w:rFonts w:ascii="Calibri" w:eastAsia="Times New Roman" w:hAnsi="Calibri" w:cs="Times New Roman"/>
-          <w:b/>
-          <w:sz w:val="32"/>
-          <w:szCs w:val="24"/>
-          <w:lang w:val="de-DE" w:eastAsia="de-DE"/>
-        </w:rPr>
-      </w:pPr>
-      <w:r>
-        <w:br w:type="page"/>
+        <w:t>In der Plugin Dokumentation von JetBrains wird zu Beginn empfohlen</w:t>
+      </w:r>
+      <w:r>
+        <w:t xml:space="preserve"> sich noch einmal </w:t>
+      </w:r>
+      <w:r>
+        <w:t>g</w:t>
+      </w:r>
+      <w:r>
+        <w:t xml:space="preserve">ründlich zu </w:t>
+      </w:r>
+      <w:r>
+        <w:t>überlegen,</w:t>
+      </w:r>
+      <w:r>
+        <w:t xml:space="preserve"> ob man für die von einem gewünschte Funktionalität wirklich ein vollwertiges Plugin benötigt.</w:t>
+      </w:r>
+      <w:r>
+        <w:t xml:space="preserve"> Häufig kommt es nämlich vor dass nur bestimmte kleine Tasks innerhalb des IDEs automatisiert werden sollen.</w:t>
+      </w:r>
+      <w:r>
+        <w:t xml:space="preserve"> Hierfür schlägt JetBrains einige leichtgewichtige Alternativen vor. Eine nennenswerte Alternative ist das „Flora Plugin“ für das IntelliJ IDEA.</w:t>
+      </w:r>
+      <w:r>
+        <w:t xml:space="preserve"> </w:t>
       </w:r>
     </w:p>
     <w:p>
-      <w:pPr>
-        <w:pStyle w:val="Gliederungsebene1"/>
-      </w:pPr>
-      <w:bookmarkStart w:id="11" w:name="_Toc145439504"/>
-      <w:r>
+      <w:r>
+        <w:t>Flora kann über die Einstellungen des IntelliJ IDEA im Abschnitt „Plugins“ installiert werden.</w:t>
+      </w:r>
+    </w:p>
+    <w:p>
+      <w:r>
+        <w:rPr>
+          <w:noProof/>
+        </w:rPr>
         <w:lastRenderedPageBreak/>
-        <w:t>Codebeispiel: Recent Changes Plugin</w:t>
-      </w:r>
-      <w:bookmarkEnd w:id="11"/>
+        <w:drawing>
+          <wp:inline distT="0" distB="0" distL="0" distR="0" wp14:anchorId="035A8B0B" wp14:editId="56FB078E">
+            <wp:extent cx="5468870" cy="3962400"/>
+            <wp:effectExtent l="0" t="0" r="0" b="0"/>
+            <wp:docPr id="26" name="Grafik 26" descr="Ein Bild, das Text, Screenshot, Software, Multimedia-Software enthält.&#10;&#10;Automatisch generierte Beschreibung"/>
+            <wp:cNvGraphicFramePr>
+              <a:graphicFrameLocks xmlns:a="http://schemas.openxmlformats.org/drawingml/2006/main" noChangeAspect="1"/>
+            </wp:cNvGraphicFramePr>
+            <a:graphic xmlns:a="http://schemas.openxmlformats.org/drawingml/2006/main">
+              <a:graphicData uri="http://schemas.openxmlformats.org/drawingml/2006/picture">
+                <pic:pic xmlns:pic="http://schemas.openxmlformats.org/drawingml/2006/picture">
+                  <pic:nvPicPr>
+                    <pic:cNvPr id="26" name="Grafik 26" descr="Ein Bild, das Text, Screenshot, Software, Multimedia-Software enthält.&#10;&#10;Automatisch generierte Beschreibung"/>
+                    <pic:cNvPicPr/>
+                  </pic:nvPicPr>
+                  <pic:blipFill>
+                    <a:blip r:embed="rId18"/>
+                    <a:stretch>
+                      <a:fillRect/>
+                    </a:stretch>
+                  </pic:blipFill>
+                  <pic:spPr>
+                    <a:xfrm>
+                      <a:off x="0" y="0"/>
+                      <a:ext cx="5491537" cy="3978823"/>
+                    </a:xfrm>
+                    <a:prstGeom prst="rect">
+                      <a:avLst/>
+                    </a:prstGeom>
+                  </pic:spPr>
+                </pic:pic>
+              </a:graphicData>
+            </a:graphic>
+          </wp:inline>
+        </w:drawing>
+      </w:r>
+    </w:p>
+    <w:p>
+      <w:r>
+        <w:t>Das Plugin sucht dann in den geöffneten Projektverzeichnissen nach ausführbaren JavaScript oder Kotlin Script „micro plugin“ Dateien. Diese müssen sich in einem Ordner namens „.plugins“ befinden und auf „.plugin.js“ oder „.plugin.kts“ enden.</w:t>
+      </w:r>
+    </w:p>
+    <w:p>
+      <w:r>
+        <w:t xml:space="preserve">Innerhalb diese Plugin Dateien kann über die Variable „ide“ auf die angebotene Schnittstelle zugegriffen werden. Diese erlaubt es unter anderem </w:t>
+      </w:r>
+      <w:r>
+        <w:t>Actions, Keyboard Shortcuts, Services und ToolWindows zu erstellen.</w:t>
+      </w:r>
+    </w:p>
+    <w:p>
+      <w:r>
+        <w:rPr>
+          <w:noProof/>
+        </w:rPr>
+        <w:drawing>
+          <wp:inline distT="0" distB="0" distL="0" distR="0" wp14:anchorId="3D5A0233" wp14:editId="08E9106D">
+            <wp:extent cx="3848100" cy="1857191"/>
+            <wp:effectExtent l="0" t="0" r="0" b="0"/>
+            <wp:docPr id="27" name="Grafik 27" descr="Ein Bild, das Text, Screenshot, Software, Schrift enthält.&#10;&#10;Automatisch generierte Beschreibung"/>
+            <wp:cNvGraphicFramePr>
+              <a:graphicFrameLocks xmlns:a="http://schemas.openxmlformats.org/drawingml/2006/main" noChangeAspect="1"/>
+            </wp:cNvGraphicFramePr>
+            <a:graphic xmlns:a="http://schemas.openxmlformats.org/drawingml/2006/main">
+              <a:graphicData uri="http://schemas.openxmlformats.org/drawingml/2006/picture">
+                <pic:pic xmlns:pic="http://schemas.openxmlformats.org/drawingml/2006/picture">
+                  <pic:nvPicPr>
+                    <pic:cNvPr id="27" name="Grafik 27" descr="Ein Bild, das Text, Screenshot, Software, Schrift enthält.&#10;&#10;Automatisch generierte Beschreibung"/>
+                    <pic:cNvPicPr/>
+                  </pic:nvPicPr>
+                  <pic:blipFill>
+                    <a:blip r:embed="rId19"/>
+                    <a:stretch>
+                      <a:fillRect/>
+                    </a:stretch>
+                  </pic:blipFill>
+                  <pic:spPr>
+                    <a:xfrm>
+                      <a:off x="0" y="0"/>
+                      <a:ext cx="3861167" cy="1863498"/>
+                    </a:xfrm>
+                    <a:prstGeom prst="rect">
+                      <a:avLst/>
+                    </a:prstGeom>
+                  </pic:spPr>
+                </pic:pic>
+              </a:graphicData>
+            </a:graphic>
+          </wp:inline>
+        </w:drawing>
+      </w:r>
+    </w:p>
+    <w:p>
+      <w:r>
+        <w:t xml:space="preserve">Flora Plugins bieten sich vor allem dann an, wenn eine </w:t>
+      </w:r>
+      <w:r>
+        <w:t>p</w:t>
+      </w:r>
+      <w:r>
+        <w:t>rojektspezifische Aufgabe automatisiert werden soll.</w:t>
+      </w:r>
+      <w:r>
+        <w:t xml:space="preserve"> Hier sind vor Allem die Leichtgewichtigkeit der Plugins und die </w:t>
+      </w:r>
+      <w:r>
+        <w:t>Schnelle,</w:t>
+      </w:r>
+      <w:r>
+        <w:t xml:space="preserve"> mit der ein einfaches Plugin entwickelt werden kann</w:t>
+      </w:r>
+      <w:r>
+        <w:t>,</w:t>
+      </w:r>
+      <w:r>
+        <w:t xml:space="preserve"> von großem Vorteil.</w:t>
+      </w:r>
+      <w:r>
+        <w:t xml:space="preserve"> Weiters spricht für diesen Anwendungsfall, dass der Plugin Code direkt im Projektordner abgelegt wird und somit auch in einem Version Control System wie Git mit abgelegt werden kann.</w:t>
+      </w:r>
     </w:p>
     <w:p>
       <w:pPr>
@@ -18679,12 +19382,14 @@
       <w:pPr>
         <w:pStyle w:val="Gliederungsebene1"/>
       </w:pPr>
-      <w:bookmarkStart w:id="12" w:name="_Toc145439505"/>
+      <w:bookmarkStart w:id="43" w:name="_Toc146048457"/>
+      <w:bookmarkStart w:id="44" w:name="_Toc146220113"/>
       <w:r>
         <w:lastRenderedPageBreak/>
-        <w:t>Vergleich der Code-Metriken</w:t>
-      </w:r>
-      <w:bookmarkEnd w:id="12"/>
+        <w:t>Codebeispiel: Recent Changes Plugin</w:t>
+      </w:r>
+      <w:bookmarkEnd w:id="43"/>
+      <w:bookmarkEnd w:id="44"/>
     </w:p>
     <w:p>
       <w:pPr>
@@ -18704,12 +19409,41 @@
       <w:pPr>
         <w:pStyle w:val="Gliederungsebene1"/>
       </w:pPr>
-      <w:bookmarkStart w:id="13" w:name="_Toc145439506"/>
+      <w:bookmarkStart w:id="45" w:name="_Toc146048458"/>
+      <w:bookmarkStart w:id="46" w:name="_Toc146220114"/>
+      <w:r>
+        <w:lastRenderedPageBreak/>
+        <w:t>Vergleich der Code-Metriken</w:t>
+      </w:r>
+      <w:bookmarkEnd w:id="45"/>
+      <w:bookmarkEnd w:id="46"/>
+    </w:p>
+    <w:p>
+      <w:pPr>
+        <w:rPr>
+          <w:rFonts w:ascii="Calibri" w:eastAsia="Times New Roman" w:hAnsi="Calibri" w:cs="Times New Roman"/>
+          <w:b/>
+          <w:sz w:val="32"/>
+          <w:szCs w:val="24"/>
+          <w:lang w:val="de-DE" w:eastAsia="de-DE"/>
+        </w:rPr>
+      </w:pPr>
+      <w:r>
+        <w:br w:type="page"/>
+      </w:r>
+    </w:p>
+    <w:p>
+      <w:pPr>
+        <w:pStyle w:val="Gliederungsebene1"/>
+      </w:pPr>
+      <w:bookmarkStart w:id="47" w:name="_Toc146048459"/>
+      <w:bookmarkStart w:id="48" w:name="_Toc146220115"/>
       <w:r>
         <w:lastRenderedPageBreak/>
         <w:t>Conclusion</w:t>
       </w:r>
-      <w:bookmarkEnd w:id="13"/>
+      <w:bookmarkEnd w:id="47"/>
+      <w:bookmarkEnd w:id="48"/>
     </w:p>
     <w:p>
       <w:pPr>
@@ -18729,16 +19463,16 @@
       <w:pPr>
         <w:pStyle w:val="berschriftVorspannLinks"/>
       </w:pPr>
-      <w:bookmarkStart w:id="14" w:name="_Toc145439507"/>
+      <w:bookmarkStart w:id="49" w:name="_Toc146048460"/>
       <w:r>
         <w:lastRenderedPageBreak/>
         <w:t>Referenzen</w:t>
       </w:r>
-      <w:bookmarkEnd w:id="14"/>
+      <w:bookmarkEnd w:id="49"/>
     </w:p>
     <w:p/>
     <w:p>
-      <w:hyperlink r:id="rId18" w:history="1">
+      <w:hyperlink r:id="rId20" w:history="1">
         <w:r>
           <w:rPr>
             <w:rStyle w:val="Hyperlink"/>
@@ -18748,7 +19482,7 @@
       </w:hyperlink>
     </w:p>
     <w:p>
-      <w:hyperlink r:id="rId19" w:history="1">
+      <w:hyperlink r:id="rId21" w:history="1">
         <w:r>
           <w:rPr>
             <w:rStyle w:val="Hyperlink"/>
@@ -18758,7 +19492,7 @@
       </w:hyperlink>
     </w:p>
     <w:p>
-      <w:hyperlink r:id="rId20" w:history="1">
+      <w:hyperlink r:id="rId22" w:history="1">
         <w:r>
           <w:rPr>
             <w:rStyle w:val="Hyperlink"/>
@@ -18773,7 +19507,7 @@
           <w:rStyle w:val="Hyperlink"/>
         </w:rPr>
       </w:pPr>
-      <w:hyperlink r:id="rId21" w:history="1">
+      <w:hyperlink r:id="rId23" w:history="1">
         <w:r>
           <w:rPr>
             <w:rStyle w:val="Hyperlink"/>
@@ -18783,7 +19517,7 @@
       </w:hyperlink>
     </w:p>
     <w:p>
-      <w:hyperlink r:id="rId22" w:history="1">
+      <w:hyperlink r:id="rId24" w:history="1">
         <w:r>
           <w:rPr>
             <w:rStyle w:val="Hyperlink"/>
@@ -18793,7 +19527,7 @@
       </w:hyperlink>
     </w:p>
     <w:p>
-      <w:hyperlink r:id="rId23" w:history="1">
+      <w:hyperlink r:id="rId25" w:history="1">
         <w:r>
           <w:rPr>
             <w:rStyle w:val="Hyperlink"/>
@@ -18803,7 +19537,7 @@
       </w:hyperlink>
     </w:p>
     <w:p>
-      <w:hyperlink r:id="rId24" w:history="1">
+      <w:hyperlink r:id="rId26" w:history="1">
         <w:r>
           <w:rPr>
             <w:rStyle w:val="Hyperlink"/>
@@ -18813,7 +19547,7 @@
       </w:hyperlink>
     </w:p>
     <w:p>
-      <w:hyperlink r:id="rId25" w:history="1">
+      <w:hyperlink r:id="rId27" w:history="1">
         <w:r>
           <w:rPr>
             <w:rStyle w:val="Hyperlink"/>
@@ -18823,7 +19557,7 @@
       </w:hyperlink>
     </w:p>
     <w:p>
-      <w:hyperlink r:id="rId26" w:history="1">
+      <w:hyperlink r:id="rId28" w:history="1">
         <w:r>
           <w:rPr>
             <w:rStyle w:val="Hyperlink"/>
@@ -18834,8 +19568,8 @@
     </w:p>
     <w:p/>
     <w:sectPr>
-      <w:footerReference w:type="default" r:id="rId27"/>
-      <w:footerReference w:type="first" r:id="rId28"/>
+      <w:footerReference w:type="default" r:id="rId29"/>
+      <w:footerReference w:type="first" r:id="rId30"/>
       <w:pgSz w:w="11906" w:h="16838"/>
       <w:pgMar w:top="1417" w:right="1417" w:bottom="1134" w:left="1417" w:header="708" w:footer="708" w:gutter="0"/>
       <w:cols w:space="708"/>
@@ -20482,6 +21216,30 @@
       <w:lang w:val="de-AT" w:eastAsia="de-AT"/>
     </w:rPr>
   </w:style>
+  <w:style w:type="paragraph" w:styleId="Verzeichnis4">
+    <w:name w:val="toc 4"/>
+    <w:basedOn w:val="Standard"/>
+    <w:next w:val="Standard"/>
+    <w:autoRedefine/>
+    <w:uiPriority w:val="39"/>
+    <w:unhideWhenUsed/>
+    <w:rsid w:val="0016331F"/>
+    <w:pPr>
+      <w:spacing w:after="100"/>
+      <w:ind w:left="660"/>
+    </w:pPr>
+  </w:style>
+  <w:style w:type="paragraph" w:styleId="Listenabsatz">
+    <w:name w:val="List Paragraph"/>
+    <w:basedOn w:val="Standard"/>
+    <w:uiPriority w:val="34"/>
+    <w:qFormat/>
+    <w:rsid w:val="003E693B"/>
+    <w:pPr>
+      <w:ind w:left="720"/>
+      <w:contextualSpacing/>
+    </w:pPr>
+  </w:style>
 </w:styles>
 </file>
 

</xml_diff>